<commit_message>
Viderer arbeid med oblig
</commit_message>
<xml_diff>
--- a/oblig3/3_3/oblig3_3_EmilBerglund.docx
+++ b/oblig3/3_3/oblig3_3_EmilBerglund.docx
@@ -1092,6 +1092,7 @@
       <w:r>
         <w:rPr>
           <w:rFonts w:ascii="Arial" w:hAnsi="Arial" w:cs="Arial"/>
+          <w:noProof/>
         </w:rPr>
         <w:drawing>
           <wp:inline distT="0" distB="0" distL="0" distR="0" wp14:anchorId="2C7922F3" wp14:editId="3E3E9726">
@@ -1132,6 +1133,7 @@
       <w:r>
         <w:rPr>
           <w:rFonts w:ascii="Arial" w:hAnsi="Arial" w:cs="Arial"/>
+          <w:noProof/>
         </w:rPr>
         <w:drawing>
           <wp:inline distT="0" distB="0" distL="0" distR="0" wp14:anchorId="31ED798A" wp14:editId="25C5E2EB">
@@ -1478,6 +1480,7 @@
       <w:r>
         <w:rPr>
           <w:rFonts w:ascii="Arial" w:hAnsi="Arial" w:cs="Arial"/>
+          <w:noProof/>
         </w:rPr>
         <w:drawing>
           <wp:inline distT="0" distB="0" distL="0" distR="0" wp14:anchorId="6F55C21B" wp14:editId="480479B9">
@@ -1525,6 +1528,7 @@
       <w:r>
         <w:rPr>
           <w:rFonts w:ascii="Arial" w:hAnsi="Arial" w:cs="Arial"/>
+          <w:noProof/>
         </w:rPr>
         <w:drawing>
           <wp:inline distT="0" distB="0" distL="0" distR="0" wp14:anchorId="0815133F" wp14:editId="70793C07">
@@ -1842,6 +1846,7 @@
       <w:r>
         <w:rPr>
           <w:rFonts w:ascii="Arial" w:hAnsi="Arial" w:cs="Arial"/>
+          <w:noProof/>
         </w:rPr>
         <w:drawing>
           <wp:inline distT="0" distB="0" distL="0" distR="0" wp14:anchorId="3F135F1B" wp14:editId="653462BA">
@@ -1882,6 +1887,7 @@
       <w:r>
         <w:rPr>
           <w:rFonts w:ascii="Arial" w:hAnsi="Arial" w:cs="Arial"/>
+          <w:noProof/>
         </w:rPr>
         <w:drawing>
           <wp:inline distT="0" distB="0" distL="0" distR="0" wp14:anchorId="58C7F1D7" wp14:editId="4365F500">
@@ -1919,6 +1925,911 @@
           </wp:inline>
         </w:drawing>
       </w:r>
+    </w:p>
+    <w:p>
+      <w:pPr>
+        <w:rPr>
+          <w:rFonts w:ascii="Arial" w:hAnsi="Arial" w:cs="Arial"/>
+        </w:rPr>
+      </w:pPr>
+      <w:r>
+        <w:rPr>
+          <w:rFonts w:ascii="Arial" w:hAnsi="Arial" w:cs="Arial"/>
+        </w:rPr>
+        <w:br w:type="page"/>
+      </w:r>
+    </w:p>
+    <w:p>
+      <w:pPr>
+        <w:rPr>
+          <w:rFonts w:ascii="Arial" w:hAnsi="Arial" w:cs="Arial"/>
+        </w:rPr>
+      </w:pPr>
+      <w:r>
+        <w:rPr>
+          <w:rFonts w:ascii="Arial" w:hAnsi="Arial" w:cs="Arial"/>
+        </w:rPr>
+        <w:lastRenderedPageBreak/>
+        <w:t>Oppgave 4</w:t>
+      </w:r>
+    </w:p>
+    <w:p>
+      <w:pPr>
+        <w:pStyle w:val="HTML-forhndsformatert"/>
+        <w:spacing w:line="244" w:lineRule="atLeast"/>
+        <w:rPr>
+          <w:rFonts w:ascii="Arial" w:hAnsi="Arial" w:cs="Arial"/>
+          <w:color w:val="333333"/>
+        </w:rPr>
+      </w:pPr>
+      <w:r>
+        <w:rPr>
+          <w:rFonts w:ascii="Arial" w:hAnsi="Arial" w:cs="Arial"/>
+          <w:b/>
+          <w:bCs/>
+          <w:color w:val="008800"/>
+        </w:rPr>
+        <w:t>SELECT</w:t>
+      </w:r>
+      <w:r>
+        <w:rPr>
+          <w:rFonts w:ascii="Arial" w:hAnsi="Arial" w:cs="Arial"/>
+          <w:color w:val="333333"/>
+        </w:rPr>
+        <w:t xml:space="preserve"> </w:t>
+      </w:r>
+    </w:p>
+    <w:p>
+      <w:pPr>
+        <w:pStyle w:val="HTML-forhndsformatert"/>
+        <w:spacing w:line="244" w:lineRule="atLeast"/>
+        <w:rPr>
+          <w:rFonts w:ascii="Arial" w:hAnsi="Arial" w:cs="Arial"/>
+          <w:color w:val="333333"/>
+        </w:rPr>
+      </w:pPr>
+      <w:r>
+        <w:rPr>
+          <w:rFonts w:ascii="Arial" w:hAnsi="Arial" w:cs="Arial"/>
+          <w:color w:val="333333"/>
+        </w:rPr>
+        <w:t xml:space="preserve">    pasient_id,</w:t>
+      </w:r>
+    </w:p>
+    <w:p>
+      <w:pPr>
+        <w:pStyle w:val="HTML-forhndsformatert"/>
+        <w:spacing w:line="244" w:lineRule="atLeast"/>
+        <w:rPr>
+          <w:rFonts w:ascii="Arial" w:hAnsi="Arial" w:cs="Arial"/>
+          <w:color w:val="333333"/>
+        </w:rPr>
+      </w:pPr>
+      <w:r>
+        <w:rPr>
+          <w:rFonts w:ascii="Arial" w:hAnsi="Arial" w:cs="Arial"/>
+          <w:color w:val="333333"/>
+        </w:rPr>
+        <w:t xml:space="preserve">    </w:t>
+      </w:r>
+      <w:r>
+        <w:rPr>
+          <w:rFonts w:ascii="Arial" w:hAnsi="Arial" w:cs="Arial"/>
+          <w:b/>
+          <w:bCs/>
+          <w:color w:val="0066BB"/>
+        </w:rPr>
+        <w:t>CONCAT</w:t>
+      </w:r>
+      <w:r>
+        <w:rPr>
+          <w:rFonts w:ascii="Arial" w:hAnsi="Arial" w:cs="Arial"/>
+          <w:color w:val="333333"/>
+        </w:rPr>
+        <w:t xml:space="preserve">(pasient_id, </w:t>
+      </w:r>
+      <w:r>
+        <w:rPr>
+          <w:rFonts w:ascii="Arial" w:hAnsi="Arial" w:cs="Arial"/>
+          <w:b/>
+          <w:bCs/>
+          <w:color w:val="0066BB"/>
+        </w:rPr>
+        <w:t>LENGTH</w:t>
+      </w:r>
+      <w:r>
+        <w:rPr>
+          <w:rFonts w:ascii="Arial" w:hAnsi="Arial" w:cs="Arial"/>
+          <w:color w:val="333333"/>
+        </w:rPr>
+        <w:t xml:space="preserve">(etternavn), </w:t>
+      </w:r>
+      <w:r>
+        <w:rPr>
+          <w:rFonts w:ascii="Arial" w:hAnsi="Arial" w:cs="Arial"/>
+          <w:b/>
+          <w:bCs/>
+          <w:color w:val="333399"/>
+        </w:rPr>
+        <w:t>YEAR</w:t>
+      </w:r>
+      <w:r>
+        <w:rPr>
+          <w:rFonts w:ascii="Arial" w:hAnsi="Arial" w:cs="Arial"/>
+          <w:color w:val="333333"/>
+        </w:rPr>
+        <w:t xml:space="preserve">(fodselsdag)) </w:t>
+      </w:r>
+      <w:r>
+        <w:rPr>
+          <w:rFonts w:ascii="Arial" w:hAnsi="Arial" w:cs="Arial"/>
+          <w:b/>
+          <w:bCs/>
+          <w:color w:val="008800"/>
+        </w:rPr>
+        <w:t>as</w:t>
+      </w:r>
+      <w:r>
+        <w:rPr>
+          <w:rFonts w:ascii="Arial" w:hAnsi="Arial" w:cs="Arial"/>
+          <w:color w:val="333333"/>
+        </w:rPr>
+        <w:t xml:space="preserve"> passord</w:t>
+      </w:r>
+    </w:p>
+    <w:p>
+      <w:pPr>
+        <w:pStyle w:val="HTML-forhndsformatert"/>
+        <w:spacing w:line="244" w:lineRule="atLeast"/>
+        <w:rPr>
+          <w:rFonts w:ascii="Arial" w:hAnsi="Arial" w:cs="Arial"/>
+          <w:color w:val="333333"/>
+        </w:rPr>
+      </w:pPr>
+      <w:r>
+        <w:rPr>
+          <w:rFonts w:ascii="Arial" w:hAnsi="Arial" w:cs="Arial"/>
+          <w:b/>
+          <w:bCs/>
+          <w:color w:val="008800"/>
+        </w:rPr>
+        <w:t>FROM</w:t>
+      </w:r>
+      <w:r>
+        <w:rPr>
+          <w:rFonts w:ascii="Arial" w:hAnsi="Arial" w:cs="Arial"/>
+          <w:color w:val="333333"/>
+        </w:rPr>
+        <w:t xml:space="preserve"> pasienter_med_provins</w:t>
+      </w:r>
+    </w:p>
+    <w:p>
+      <w:pPr>
+        <w:rPr>
+          <w:rFonts w:ascii="Arial" w:hAnsi="Arial" w:cs="Arial"/>
+        </w:rPr>
+      </w:pPr>
+      <w:r>
+        <w:rPr>
+          <w:rFonts w:ascii="Arial" w:hAnsi="Arial" w:cs="Arial"/>
+        </w:rPr>
+        <w:drawing>
+          <wp:inline distT="0" distB="0" distL="0" distR="0" wp14:anchorId="49A35813" wp14:editId="1A76B5D5">
+            <wp:extent cx="2600688" cy="3477110"/>
+            <wp:effectExtent l="0" t="0" r="9525" b="9525"/>
+            <wp:docPr id="1334721741" name="Bilde 1"/>
+            <wp:cNvGraphicFramePr>
+              <a:graphicFrameLocks xmlns:a="http://schemas.openxmlformats.org/drawingml/2006/main" noChangeAspect="1"/>
+            </wp:cNvGraphicFramePr>
+            <a:graphic xmlns:a="http://schemas.openxmlformats.org/drawingml/2006/main">
+              <a:graphicData uri="http://schemas.openxmlformats.org/drawingml/2006/picture">
+                <pic:pic xmlns:pic="http://schemas.openxmlformats.org/drawingml/2006/picture">
+                  <pic:nvPicPr>
+                    <pic:cNvPr id="1334721741" name=""/>
+                    <pic:cNvPicPr/>
+                  </pic:nvPicPr>
+                  <pic:blipFill>
+                    <a:blip r:embed="rId10"/>
+                    <a:stretch>
+                      <a:fillRect/>
+                    </a:stretch>
+                  </pic:blipFill>
+                  <pic:spPr>
+                    <a:xfrm>
+                      <a:off x="0" y="0"/>
+                      <a:ext cx="2600688" cy="3477110"/>
+                    </a:xfrm>
+                    <a:prstGeom prst="rect">
+                      <a:avLst/>
+                    </a:prstGeom>
+                  </pic:spPr>
+                </pic:pic>
+              </a:graphicData>
+            </a:graphic>
+          </wp:inline>
+        </w:drawing>
+      </w:r>
+      <w:r>
+        <w:rPr>
+          <w:rFonts w:ascii="Arial" w:hAnsi="Arial" w:cs="Arial"/>
+        </w:rPr>
+        <w:drawing>
+          <wp:inline distT="0" distB="0" distL="0" distR="0" wp14:anchorId="5F21A854" wp14:editId="29C7B248">
+            <wp:extent cx="5760720" cy="207645"/>
+            <wp:effectExtent l="0" t="0" r="0" b="1905"/>
+            <wp:docPr id="1238971424" name="Bilde 1"/>
+            <wp:cNvGraphicFramePr>
+              <a:graphicFrameLocks xmlns:a="http://schemas.openxmlformats.org/drawingml/2006/main" noChangeAspect="1"/>
+            </wp:cNvGraphicFramePr>
+            <a:graphic xmlns:a="http://schemas.openxmlformats.org/drawingml/2006/main">
+              <a:graphicData uri="http://schemas.openxmlformats.org/drawingml/2006/picture">
+                <pic:pic xmlns:pic="http://schemas.openxmlformats.org/drawingml/2006/picture">
+                  <pic:nvPicPr>
+                    <pic:cNvPr id="1238971424" name=""/>
+                    <pic:cNvPicPr/>
+                  </pic:nvPicPr>
+                  <pic:blipFill>
+                    <a:blip r:embed="rId11"/>
+                    <a:stretch>
+                      <a:fillRect/>
+                    </a:stretch>
+                  </pic:blipFill>
+                  <pic:spPr>
+                    <a:xfrm>
+                      <a:off x="0" y="0"/>
+                      <a:ext cx="5760720" cy="207645"/>
+                    </a:xfrm>
+                    <a:prstGeom prst="rect">
+                      <a:avLst/>
+                    </a:prstGeom>
+                  </pic:spPr>
+                </pic:pic>
+              </a:graphicData>
+            </a:graphic>
+          </wp:inline>
+        </w:drawing>
+      </w:r>
+    </w:p>
+    <w:p>
+      <w:pPr>
+        <w:rPr>
+          <w:rFonts w:ascii="Arial" w:hAnsi="Arial" w:cs="Arial"/>
+        </w:rPr>
+      </w:pPr>
+      <w:r>
+        <w:rPr>
+          <w:rFonts w:ascii="Arial" w:hAnsi="Arial" w:cs="Arial"/>
+        </w:rPr>
+        <w:br w:type="page"/>
+      </w:r>
+    </w:p>
+    <w:p>
+      <w:pPr>
+        <w:rPr>
+          <w:rFonts w:ascii="Arial" w:hAnsi="Arial" w:cs="Arial"/>
+        </w:rPr>
+      </w:pPr>
+      <w:r>
+        <w:rPr>
+          <w:rFonts w:ascii="Arial" w:hAnsi="Arial" w:cs="Arial"/>
+        </w:rPr>
+        <w:lastRenderedPageBreak/>
+        <w:t>Oppgave 5:</w:t>
+      </w:r>
+    </w:p>
+    <w:p>
+      <w:pPr>
+        <w:pStyle w:val="HTML-forhndsformatert"/>
+        <w:spacing w:line="244" w:lineRule="atLeast"/>
+        <w:rPr>
+          <w:rFonts w:ascii="Arial" w:hAnsi="Arial" w:cs="Arial"/>
+          <w:color w:val="333333"/>
+        </w:rPr>
+      </w:pPr>
+      <w:r>
+        <w:rPr>
+          <w:rFonts w:ascii="Arial" w:hAnsi="Arial" w:cs="Arial"/>
+          <w:b/>
+          <w:bCs/>
+          <w:color w:val="008800"/>
+        </w:rPr>
+        <w:t>SELECT</w:t>
+      </w:r>
+      <w:r>
+        <w:rPr>
+          <w:rFonts w:ascii="Arial" w:hAnsi="Arial" w:cs="Arial"/>
+          <w:color w:val="333333"/>
+        </w:rPr>
+        <w:t xml:space="preserve"> </w:t>
+      </w:r>
+    </w:p>
+    <w:p>
+      <w:pPr>
+        <w:pStyle w:val="HTML-forhndsformatert"/>
+        <w:spacing w:line="244" w:lineRule="atLeast"/>
+        <w:rPr>
+          <w:rFonts w:ascii="Arial" w:hAnsi="Arial" w:cs="Arial"/>
+          <w:color w:val="333333"/>
+        </w:rPr>
+      </w:pPr>
+      <w:r>
+        <w:rPr>
+          <w:rFonts w:ascii="Arial" w:hAnsi="Arial" w:cs="Arial"/>
+          <w:color w:val="333333"/>
+        </w:rPr>
+        <w:t xml:space="preserve">    har_forsikring,</w:t>
+      </w:r>
+    </w:p>
+    <w:p>
+      <w:pPr>
+        <w:pStyle w:val="HTML-forhndsformatert"/>
+        <w:spacing w:line="244" w:lineRule="atLeast"/>
+        <w:rPr>
+          <w:rFonts w:ascii="Arial" w:hAnsi="Arial" w:cs="Arial"/>
+          <w:color w:val="333333"/>
+        </w:rPr>
+      </w:pPr>
+      <w:r>
+        <w:rPr>
+          <w:rFonts w:ascii="Arial" w:hAnsi="Arial" w:cs="Arial"/>
+          <w:color w:val="333333"/>
+        </w:rPr>
+        <w:t xml:space="preserve">    </w:t>
+      </w:r>
+      <w:r>
+        <w:rPr>
+          <w:rFonts w:ascii="Arial" w:hAnsi="Arial" w:cs="Arial"/>
+          <w:b/>
+          <w:bCs/>
+          <w:color w:val="0066BB"/>
+        </w:rPr>
+        <w:t>CONCAT</w:t>
+      </w:r>
+      <w:r>
+        <w:rPr>
+          <w:rFonts w:ascii="Arial" w:hAnsi="Arial" w:cs="Arial"/>
+          <w:color w:val="333333"/>
+        </w:rPr>
+        <w:t>(</w:t>
+      </w:r>
+      <w:r>
+        <w:rPr>
+          <w:rFonts w:ascii="Arial" w:hAnsi="Arial" w:cs="Arial"/>
+          <w:b/>
+          <w:bCs/>
+          <w:color w:val="0066BB"/>
+        </w:rPr>
+        <w:t>SUM</w:t>
+      </w:r>
+      <w:r>
+        <w:rPr>
+          <w:rFonts w:ascii="Arial" w:hAnsi="Arial" w:cs="Arial"/>
+          <w:color w:val="333333"/>
+        </w:rPr>
+        <w:t>(</w:t>
+      </w:r>
+      <w:r>
+        <w:rPr>
+          <w:rFonts w:ascii="Arial" w:hAnsi="Arial" w:cs="Arial"/>
+          <w:b/>
+          <w:bCs/>
+          <w:color w:val="008800"/>
+        </w:rPr>
+        <w:t>IF</w:t>
+      </w:r>
+      <w:r>
+        <w:rPr>
+          <w:rFonts w:ascii="Arial" w:hAnsi="Arial" w:cs="Arial"/>
+          <w:color w:val="333333"/>
+        </w:rPr>
+        <w:t xml:space="preserve">(har_forsikring = </w:t>
+      </w:r>
+      <w:r>
+        <w:rPr>
+          <w:rFonts w:ascii="Arial" w:hAnsi="Arial" w:cs="Arial"/>
+          <w:color w:val="333333"/>
+          <w:shd w:val="clear" w:color="auto" w:fill="FFF0F0"/>
+        </w:rPr>
+        <w:t>'Ja'</w:t>
+      </w:r>
+      <w:r>
+        <w:rPr>
+          <w:rFonts w:ascii="Arial" w:hAnsi="Arial" w:cs="Arial"/>
+          <w:color w:val="333333"/>
+        </w:rPr>
+        <w:t xml:space="preserve">, </w:t>
+      </w:r>
+      <w:r>
+        <w:rPr>
+          <w:rFonts w:ascii="Arial" w:hAnsi="Arial" w:cs="Arial"/>
+          <w:b/>
+          <w:bCs/>
+          <w:color w:val="0000DD"/>
+        </w:rPr>
+        <w:t>100</w:t>
+      </w:r>
+      <w:r>
+        <w:rPr>
+          <w:rFonts w:ascii="Arial" w:hAnsi="Arial" w:cs="Arial"/>
+          <w:color w:val="333333"/>
+        </w:rPr>
+        <w:t xml:space="preserve">, </w:t>
+      </w:r>
+      <w:r>
+        <w:rPr>
+          <w:rFonts w:ascii="Arial" w:hAnsi="Arial" w:cs="Arial"/>
+          <w:b/>
+          <w:bCs/>
+          <w:color w:val="0000DD"/>
+        </w:rPr>
+        <w:t>500</w:t>
+      </w:r>
+      <w:r>
+        <w:rPr>
+          <w:rFonts w:ascii="Arial" w:hAnsi="Arial" w:cs="Arial"/>
+          <w:color w:val="333333"/>
+        </w:rPr>
+        <w:t xml:space="preserve">)), </w:t>
+      </w:r>
+      <w:r>
+        <w:rPr>
+          <w:rFonts w:ascii="Arial" w:hAnsi="Arial" w:cs="Arial"/>
+          <w:color w:val="333333"/>
+          <w:shd w:val="clear" w:color="auto" w:fill="FFF0F0"/>
+        </w:rPr>
+        <w:t>' kr'</w:t>
+      </w:r>
+      <w:r>
+        <w:rPr>
+          <w:rFonts w:ascii="Arial" w:hAnsi="Arial" w:cs="Arial"/>
+          <w:color w:val="333333"/>
+        </w:rPr>
+        <w:t xml:space="preserve">) </w:t>
+      </w:r>
+      <w:r>
+        <w:rPr>
+          <w:rFonts w:ascii="Arial" w:hAnsi="Arial" w:cs="Arial"/>
+          <w:b/>
+          <w:bCs/>
+          <w:color w:val="008800"/>
+        </w:rPr>
+        <w:t>AS</w:t>
+      </w:r>
+      <w:r>
+        <w:rPr>
+          <w:rFonts w:ascii="Arial" w:hAnsi="Arial" w:cs="Arial"/>
+          <w:color w:val="333333"/>
+        </w:rPr>
+        <w:t xml:space="preserve"> total_kostnad</w:t>
+      </w:r>
+    </w:p>
+    <w:p>
+      <w:pPr>
+        <w:pStyle w:val="HTML-forhndsformatert"/>
+        <w:spacing w:line="244" w:lineRule="atLeast"/>
+        <w:rPr>
+          <w:rFonts w:ascii="Arial" w:hAnsi="Arial" w:cs="Arial"/>
+          <w:color w:val="333333"/>
+        </w:rPr>
+      </w:pPr>
+      <w:r>
+        <w:rPr>
+          <w:rFonts w:ascii="Arial" w:hAnsi="Arial" w:cs="Arial"/>
+          <w:b/>
+          <w:bCs/>
+          <w:color w:val="008800"/>
+        </w:rPr>
+        <w:t>FROM</w:t>
+      </w:r>
+      <w:r>
+        <w:rPr>
+          <w:rFonts w:ascii="Arial" w:hAnsi="Arial" w:cs="Arial"/>
+          <w:color w:val="333333"/>
+        </w:rPr>
+        <w:t xml:space="preserve"> (</w:t>
+      </w:r>
+    </w:p>
+    <w:p>
+      <w:pPr>
+        <w:pStyle w:val="HTML-forhndsformatert"/>
+        <w:spacing w:line="244" w:lineRule="atLeast"/>
+        <w:rPr>
+          <w:rFonts w:ascii="Arial" w:hAnsi="Arial" w:cs="Arial"/>
+          <w:color w:val="333333"/>
+        </w:rPr>
+      </w:pPr>
+      <w:r>
+        <w:rPr>
+          <w:rFonts w:ascii="Arial" w:hAnsi="Arial" w:cs="Arial"/>
+          <w:color w:val="333333"/>
+        </w:rPr>
+        <w:t xml:space="preserve">    </w:t>
+      </w:r>
+      <w:r>
+        <w:rPr>
+          <w:rFonts w:ascii="Arial" w:hAnsi="Arial" w:cs="Arial"/>
+          <w:b/>
+          <w:bCs/>
+          <w:color w:val="008800"/>
+        </w:rPr>
+        <w:t>SELECT</w:t>
+      </w:r>
+      <w:r>
+        <w:rPr>
+          <w:rFonts w:ascii="Arial" w:hAnsi="Arial" w:cs="Arial"/>
+          <w:color w:val="333333"/>
+        </w:rPr>
+        <w:t xml:space="preserve"> </w:t>
+      </w:r>
+    </w:p>
+    <w:p>
+      <w:pPr>
+        <w:pStyle w:val="HTML-forhndsformatert"/>
+        <w:spacing w:line="244" w:lineRule="atLeast"/>
+        <w:rPr>
+          <w:rFonts w:ascii="Arial" w:hAnsi="Arial" w:cs="Arial"/>
+          <w:color w:val="333333"/>
+        </w:rPr>
+      </w:pPr>
+      <w:r>
+        <w:rPr>
+          <w:rFonts w:ascii="Arial" w:hAnsi="Arial" w:cs="Arial"/>
+          <w:color w:val="333333"/>
+        </w:rPr>
+        <w:t xml:space="preserve">        pasient_id,</w:t>
+      </w:r>
+    </w:p>
+    <w:p>
+      <w:pPr>
+        <w:pStyle w:val="HTML-forhndsformatert"/>
+        <w:spacing w:line="244" w:lineRule="atLeast"/>
+        <w:rPr>
+          <w:rFonts w:ascii="Arial" w:hAnsi="Arial" w:cs="Arial"/>
+          <w:color w:val="333333"/>
+        </w:rPr>
+      </w:pPr>
+      <w:r>
+        <w:rPr>
+          <w:rFonts w:ascii="Arial" w:hAnsi="Arial" w:cs="Arial"/>
+          <w:color w:val="333333"/>
+        </w:rPr>
+        <w:t xml:space="preserve">        </w:t>
+      </w:r>
+      <w:r>
+        <w:rPr>
+          <w:rFonts w:ascii="Arial" w:hAnsi="Arial" w:cs="Arial"/>
+          <w:b/>
+          <w:bCs/>
+          <w:color w:val="008800"/>
+        </w:rPr>
+        <w:t>IF</w:t>
+      </w:r>
+      <w:r>
+        <w:rPr>
+          <w:rFonts w:ascii="Arial" w:hAnsi="Arial" w:cs="Arial"/>
+          <w:color w:val="333333"/>
+        </w:rPr>
+        <w:t xml:space="preserve">(pasient_id % </w:t>
+      </w:r>
+      <w:r>
+        <w:rPr>
+          <w:rFonts w:ascii="Arial" w:hAnsi="Arial" w:cs="Arial"/>
+          <w:b/>
+          <w:bCs/>
+          <w:color w:val="0000DD"/>
+        </w:rPr>
+        <w:t>2</w:t>
+      </w:r>
+      <w:r>
+        <w:rPr>
+          <w:rFonts w:ascii="Arial" w:hAnsi="Arial" w:cs="Arial"/>
+          <w:color w:val="333333"/>
+        </w:rPr>
+        <w:t xml:space="preserve"> = </w:t>
+      </w:r>
+      <w:r>
+        <w:rPr>
+          <w:rFonts w:ascii="Arial" w:hAnsi="Arial" w:cs="Arial"/>
+          <w:b/>
+          <w:bCs/>
+          <w:color w:val="0000DD"/>
+        </w:rPr>
+        <w:t>0</w:t>
+      </w:r>
+      <w:r>
+        <w:rPr>
+          <w:rFonts w:ascii="Arial" w:hAnsi="Arial" w:cs="Arial"/>
+          <w:color w:val="333333"/>
+        </w:rPr>
+        <w:t xml:space="preserve">, </w:t>
+      </w:r>
+      <w:r>
+        <w:rPr>
+          <w:rFonts w:ascii="Arial" w:hAnsi="Arial" w:cs="Arial"/>
+          <w:color w:val="333333"/>
+          <w:shd w:val="clear" w:color="auto" w:fill="FFF0F0"/>
+        </w:rPr>
+        <w:t>'Ja'</w:t>
+      </w:r>
+      <w:r>
+        <w:rPr>
+          <w:rFonts w:ascii="Arial" w:hAnsi="Arial" w:cs="Arial"/>
+          <w:color w:val="333333"/>
+        </w:rPr>
+        <w:t xml:space="preserve">, </w:t>
+      </w:r>
+      <w:r>
+        <w:rPr>
+          <w:rFonts w:ascii="Arial" w:hAnsi="Arial" w:cs="Arial"/>
+          <w:color w:val="333333"/>
+          <w:shd w:val="clear" w:color="auto" w:fill="FFF0F0"/>
+        </w:rPr>
+        <w:t>'Nei'</w:t>
+      </w:r>
+      <w:r>
+        <w:rPr>
+          <w:rFonts w:ascii="Arial" w:hAnsi="Arial" w:cs="Arial"/>
+          <w:color w:val="333333"/>
+        </w:rPr>
+        <w:t xml:space="preserve">) </w:t>
+      </w:r>
+      <w:r>
+        <w:rPr>
+          <w:rFonts w:ascii="Arial" w:hAnsi="Arial" w:cs="Arial"/>
+          <w:b/>
+          <w:bCs/>
+          <w:color w:val="008800"/>
+        </w:rPr>
+        <w:t>AS</w:t>
+      </w:r>
+      <w:r>
+        <w:rPr>
+          <w:rFonts w:ascii="Arial" w:hAnsi="Arial" w:cs="Arial"/>
+          <w:color w:val="333333"/>
+        </w:rPr>
+        <w:t xml:space="preserve"> har_forsikring</w:t>
+      </w:r>
+    </w:p>
+    <w:p>
+      <w:pPr>
+        <w:pStyle w:val="HTML-forhndsformatert"/>
+        <w:spacing w:line="244" w:lineRule="atLeast"/>
+        <w:rPr>
+          <w:rFonts w:ascii="Arial" w:hAnsi="Arial" w:cs="Arial"/>
+          <w:color w:val="333333"/>
+        </w:rPr>
+      </w:pPr>
+      <w:r>
+        <w:rPr>
+          <w:rFonts w:ascii="Arial" w:hAnsi="Arial" w:cs="Arial"/>
+          <w:color w:val="333333"/>
+        </w:rPr>
+        <w:t xml:space="preserve">    </w:t>
+      </w:r>
+      <w:r>
+        <w:rPr>
+          <w:rFonts w:ascii="Arial" w:hAnsi="Arial" w:cs="Arial"/>
+          <w:b/>
+          <w:bCs/>
+          <w:color w:val="008800"/>
+        </w:rPr>
+        <w:t>FROM</w:t>
+      </w:r>
+      <w:r>
+        <w:rPr>
+          <w:rFonts w:ascii="Arial" w:hAnsi="Arial" w:cs="Arial"/>
+          <w:color w:val="333333"/>
+        </w:rPr>
+        <w:t xml:space="preserve"> </w:t>
+      </w:r>
+    </w:p>
+    <w:p>
+      <w:pPr>
+        <w:pStyle w:val="HTML-forhndsformatert"/>
+        <w:spacing w:line="244" w:lineRule="atLeast"/>
+        <w:rPr>
+          <w:rFonts w:ascii="Arial" w:hAnsi="Arial" w:cs="Arial"/>
+          <w:color w:val="333333"/>
+        </w:rPr>
+      </w:pPr>
+      <w:r>
+        <w:rPr>
+          <w:rFonts w:ascii="Arial" w:hAnsi="Arial" w:cs="Arial"/>
+          <w:color w:val="333333"/>
+        </w:rPr>
+        <w:t xml:space="preserve">        pasienter_med_provins</w:t>
+      </w:r>
+    </w:p>
+    <w:p>
+      <w:pPr>
+        <w:pStyle w:val="HTML-forhndsformatert"/>
+        <w:spacing w:line="244" w:lineRule="atLeast"/>
+        <w:rPr>
+          <w:rFonts w:ascii="Arial" w:hAnsi="Arial" w:cs="Arial"/>
+          <w:color w:val="333333"/>
+        </w:rPr>
+      </w:pPr>
+      <w:r>
+        <w:rPr>
+          <w:rFonts w:ascii="Arial" w:hAnsi="Arial" w:cs="Arial"/>
+          <w:color w:val="333333"/>
+        </w:rPr>
+        <w:t xml:space="preserve">) </w:t>
+      </w:r>
+      <w:r>
+        <w:rPr>
+          <w:rFonts w:ascii="Arial" w:hAnsi="Arial" w:cs="Arial"/>
+          <w:b/>
+          <w:bCs/>
+          <w:color w:val="008800"/>
+        </w:rPr>
+        <w:t>AS</w:t>
+      </w:r>
+      <w:r>
+        <w:rPr>
+          <w:rFonts w:ascii="Arial" w:hAnsi="Arial" w:cs="Arial"/>
+          <w:color w:val="333333"/>
+        </w:rPr>
+        <w:t xml:space="preserve"> forsikring_status</w:t>
+      </w:r>
+    </w:p>
+    <w:p>
+      <w:pPr>
+        <w:pStyle w:val="HTML-forhndsformatert"/>
+        <w:spacing w:line="244" w:lineRule="atLeast"/>
+        <w:rPr>
+          <w:rFonts w:ascii="Arial" w:hAnsi="Arial" w:cs="Arial"/>
+          <w:color w:val="333333"/>
+        </w:rPr>
+      </w:pPr>
+      <w:r>
+        <w:rPr>
+          <w:rFonts w:ascii="Arial" w:hAnsi="Arial" w:cs="Arial"/>
+          <w:b/>
+          <w:bCs/>
+          <w:color w:val="008800"/>
+        </w:rPr>
+        <w:t>GROUP</w:t>
+      </w:r>
+      <w:r>
+        <w:rPr>
+          <w:rFonts w:ascii="Arial" w:hAnsi="Arial" w:cs="Arial"/>
+          <w:color w:val="333333"/>
+        </w:rPr>
+        <w:t xml:space="preserve"> </w:t>
+      </w:r>
+      <w:r>
+        <w:rPr>
+          <w:rFonts w:ascii="Arial" w:hAnsi="Arial" w:cs="Arial"/>
+          <w:b/>
+          <w:bCs/>
+          <w:color w:val="008800"/>
+        </w:rPr>
+        <w:t>BY</w:t>
+      </w:r>
+      <w:r>
+        <w:rPr>
+          <w:rFonts w:ascii="Arial" w:hAnsi="Arial" w:cs="Arial"/>
+          <w:color w:val="333333"/>
+        </w:rPr>
+        <w:t xml:space="preserve"> </w:t>
+      </w:r>
+    </w:p>
+    <w:p>
+      <w:pPr>
+        <w:pStyle w:val="HTML-forhndsformatert"/>
+        <w:spacing w:line="244" w:lineRule="atLeast"/>
+        <w:rPr>
+          <w:rFonts w:ascii="Arial" w:hAnsi="Arial" w:cs="Arial"/>
+          <w:color w:val="333333"/>
+        </w:rPr>
+      </w:pPr>
+      <w:r>
+        <w:rPr>
+          <w:rFonts w:ascii="Arial" w:hAnsi="Arial" w:cs="Arial"/>
+          <w:color w:val="333333"/>
+        </w:rPr>
+        <w:t xml:space="preserve">    har_forsikring;</w:t>
+      </w:r>
+    </w:p>
+    <w:p>
+      <w:pPr>
+        <w:pStyle w:val="HTML-forhndsformatert"/>
+        <w:spacing w:line="244" w:lineRule="atLeast"/>
+        <w:rPr>
+          <w:rFonts w:ascii="Arial" w:hAnsi="Arial" w:cs="Arial"/>
+          <w:color w:val="333333"/>
+        </w:rPr>
+      </w:pPr>
+      <w:r>
+        <w:rPr>
+          <w:rFonts w:ascii="Arial" w:hAnsi="Arial" w:cs="Arial"/>
+          <w:color w:val="333333"/>
+        </w:rPr>
+        <w:drawing>
+          <wp:inline distT="0" distB="0" distL="0" distR="0" wp14:anchorId="5C1367AF" wp14:editId="6F7D7EB6">
+            <wp:extent cx="2857899" cy="1171739"/>
+            <wp:effectExtent l="0" t="0" r="0" b="9525"/>
+            <wp:docPr id="1560132188" name="Bilde 1" descr="Et bilde som inneholder tekst, Font, skjermbilde, line&#10;&#10;Automatisk generert beskrivelse"/>
+            <wp:cNvGraphicFramePr>
+              <a:graphicFrameLocks xmlns:a="http://schemas.openxmlformats.org/drawingml/2006/main" noChangeAspect="1"/>
+            </wp:cNvGraphicFramePr>
+            <a:graphic xmlns:a="http://schemas.openxmlformats.org/drawingml/2006/main">
+              <a:graphicData uri="http://schemas.openxmlformats.org/drawingml/2006/picture">
+                <pic:pic xmlns:pic="http://schemas.openxmlformats.org/drawingml/2006/picture">
+                  <pic:nvPicPr>
+                    <pic:cNvPr id="1560132188" name="Bilde 1" descr="Et bilde som inneholder tekst, Font, skjermbilde, line&#10;&#10;Automatisk generert beskrivelse"/>
+                    <pic:cNvPicPr/>
+                  </pic:nvPicPr>
+                  <pic:blipFill>
+                    <a:blip r:embed="rId12"/>
+                    <a:stretch>
+                      <a:fillRect/>
+                    </a:stretch>
+                  </pic:blipFill>
+                  <pic:spPr>
+                    <a:xfrm>
+                      <a:off x="0" y="0"/>
+                      <a:ext cx="2857899" cy="1171739"/>
+                    </a:xfrm>
+                    <a:prstGeom prst="rect">
+                      <a:avLst/>
+                    </a:prstGeom>
+                  </pic:spPr>
+                </pic:pic>
+              </a:graphicData>
+            </a:graphic>
+          </wp:inline>
+        </w:drawing>
+      </w:r>
+      <w:r>
+        <w:rPr>
+          <w:rFonts w:ascii="Arial" w:hAnsi="Arial" w:cs="Arial"/>
+          <w:color w:val="333333"/>
+        </w:rPr>
+        <w:drawing>
+          <wp:inline distT="0" distB="0" distL="0" distR="0" wp14:anchorId="1F108A2F" wp14:editId="35D47579">
+            <wp:extent cx="5760720" cy="179705"/>
+            <wp:effectExtent l="0" t="0" r="0" b="0"/>
+            <wp:docPr id="900382362" name="Bilde 1"/>
+            <wp:cNvGraphicFramePr>
+              <a:graphicFrameLocks xmlns:a="http://schemas.openxmlformats.org/drawingml/2006/main" noChangeAspect="1"/>
+            </wp:cNvGraphicFramePr>
+            <a:graphic xmlns:a="http://schemas.openxmlformats.org/drawingml/2006/main">
+              <a:graphicData uri="http://schemas.openxmlformats.org/drawingml/2006/picture">
+                <pic:pic xmlns:pic="http://schemas.openxmlformats.org/drawingml/2006/picture">
+                  <pic:nvPicPr>
+                    <pic:cNvPr id="900382362" name=""/>
+                    <pic:cNvPicPr/>
+                  </pic:nvPicPr>
+                  <pic:blipFill>
+                    <a:blip r:embed="rId13"/>
+                    <a:stretch>
+                      <a:fillRect/>
+                    </a:stretch>
+                  </pic:blipFill>
+                  <pic:spPr>
+                    <a:xfrm>
+                      <a:off x="0" y="0"/>
+                      <a:ext cx="5760720" cy="179705"/>
+                    </a:xfrm>
+                    <a:prstGeom prst="rect">
+                      <a:avLst/>
+                    </a:prstGeom>
+                  </pic:spPr>
+                </pic:pic>
+              </a:graphicData>
+            </a:graphic>
+          </wp:inline>
+        </w:drawing>
+      </w:r>
+    </w:p>
+    <w:p>
+      <w:pPr>
+        <w:rPr>
+          <w:rFonts w:ascii="Arial" w:hAnsi="Arial" w:cs="Arial"/>
+        </w:rPr>
+      </w:pPr>
     </w:p>
     <w:sectPr>
       <w:pgSz w:w="11906" w:h="16838"/>

</xml_diff>

<commit_message>
Videre arbeid med oblig
</commit_message>
<xml_diff>
--- a/oblig3/3_3/oblig3_3_EmilBerglund.docx
+++ b/oblig3/3_3/oblig3_3_EmilBerglund.docx
@@ -14,13 +14,6 @@
         </w:rPr>
         <w:t>Oppgave 1:</w:t>
       </w:r>
-    </w:p>
-    <w:p>
-      <w:pPr>
-        <w:rPr>
-          <w:rFonts w:ascii="Arial" w:hAnsi="Arial" w:cs="Arial"/>
-        </w:rPr>
-      </w:pPr>
     </w:p>
     <w:p>
       <w:pPr>
@@ -155,6 +148,7 @@
         </w:rPr>
         <w:t xml:space="preserve">    </w:t>
       </w:r>
+      <w:proofErr w:type="gramStart"/>
       <w:r>
         <w:rPr>
           <w:rFonts w:ascii="Arial" w:eastAsia="Times New Roman" w:hAnsi="Arial" w:cs="Arial"/>
@@ -179,7 +173,20 @@
           <w:lang w:eastAsia="nb-NO"/>
           <w14:ligatures w14:val="none"/>
         </w:rPr>
-        <w:t xml:space="preserve">(*) </w:t>
+        <w:t>(</w:t>
+      </w:r>
+      <w:proofErr w:type="gramEnd"/>
+      <w:r>
+        <w:rPr>
+          <w:rFonts w:ascii="Arial" w:eastAsia="Times New Roman" w:hAnsi="Arial" w:cs="Arial"/>
+          <w:color w:val="333333"/>
+          <w:kern w:val="0"/>
+          <w:sz w:val="20"/>
+          <w:szCs w:val="20"/>
+          <w:lang w:eastAsia="nb-NO"/>
+          <w14:ligatures w14:val="none"/>
+        </w:rPr>
+        <w:t xml:space="preserve">*) </w:t>
       </w:r>
       <w:r>
         <w:rPr>
@@ -205,8 +212,22 @@
           <w:lang w:eastAsia="nb-NO"/>
           <w14:ligatures w14:val="none"/>
         </w:rPr>
-        <w:t xml:space="preserve"> antall_pasienter</w:t>
-      </w:r>
+        <w:t xml:space="preserve"> </w:t>
+      </w:r>
+      <w:proofErr w:type="spellStart"/>
+      <w:r>
+        <w:rPr>
+          <w:rFonts w:ascii="Arial" w:eastAsia="Times New Roman" w:hAnsi="Arial" w:cs="Arial"/>
+          <w:color w:val="333333"/>
+          <w:kern w:val="0"/>
+          <w:sz w:val="20"/>
+          <w:szCs w:val="20"/>
+          <w:lang w:eastAsia="nb-NO"/>
+          <w14:ligatures w14:val="none"/>
+        </w:rPr>
+        <w:t>antall_pasienter</w:t>
+      </w:r>
+      <w:proofErr w:type="spellEnd"/>
     </w:p>
     <w:p>
       <w:pPr>
@@ -367,6 +388,7 @@
         </w:rPr>
         <w:t xml:space="preserve">        </w:t>
       </w:r>
+      <w:proofErr w:type="gramStart"/>
       <w:r>
         <w:rPr>
           <w:rFonts w:ascii="Arial" w:eastAsia="Times New Roman" w:hAnsi="Arial" w:cs="Arial"/>
@@ -393,6 +415,7 @@
         </w:rPr>
         <w:t>(</w:t>
       </w:r>
+      <w:proofErr w:type="gramEnd"/>
       <w:r>
         <w:rPr>
           <w:rFonts w:ascii="Arial" w:eastAsia="Times New Roman" w:hAnsi="Arial" w:cs="Arial"/>
@@ -670,6 +693,7 @@
         </w:rPr>
         <w:t xml:space="preserve">        </w:t>
       </w:r>
+      <w:proofErr w:type="gramStart"/>
       <w:r>
         <w:rPr>
           <w:rFonts w:ascii="Arial" w:eastAsia="Times New Roman" w:hAnsi="Arial" w:cs="Arial"/>
@@ -694,7 +718,20 @@
           <w:lang w:eastAsia="nb-NO"/>
           <w14:ligatures w14:val="none"/>
         </w:rPr>
-        <w:t xml:space="preserve">(vekt / </w:t>
+        <w:t>(</w:t>
+      </w:r>
+      <w:proofErr w:type="gramEnd"/>
+      <w:r>
+        <w:rPr>
+          <w:rFonts w:ascii="Arial" w:eastAsia="Times New Roman" w:hAnsi="Arial" w:cs="Arial"/>
+          <w:color w:val="333333"/>
+          <w:kern w:val="0"/>
+          <w:sz w:val="20"/>
+          <w:szCs w:val="20"/>
+          <w:lang w:eastAsia="nb-NO"/>
+          <w14:ligatures w14:val="none"/>
+        </w:rPr>
+        <w:t xml:space="preserve">vekt / </w:t>
       </w:r>
       <w:r>
         <w:rPr>
@@ -816,8 +853,22 @@
           <w:lang w:eastAsia="nb-NO"/>
           <w14:ligatures w14:val="none"/>
         </w:rPr>
-        <w:t xml:space="preserve"> pasienter_med_provins</w:t>
-      </w:r>
+        <w:t xml:space="preserve"> </w:t>
+      </w:r>
+      <w:proofErr w:type="spellStart"/>
+      <w:r>
+        <w:rPr>
+          <w:rFonts w:ascii="Arial" w:eastAsia="Times New Roman" w:hAnsi="Arial" w:cs="Arial"/>
+          <w:color w:val="333333"/>
+          <w:kern w:val="0"/>
+          <w:sz w:val="20"/>
+          <w:szCs w:val="20"/>
+          <w:lang w:eastAsia="nb-NO"/>
+          <w14:ligatures w14:val="none"/>
+        </w:rPr>
+        <w:t>pasienter_med_provins</w:t>
+      </w:r>
+      <w:proofErr w:type="spellEnd"/>
     </w:p>
     <w:p>
       <w:pPr>
@@ -1239,7 +1290,23 @@
           <w:rFonts w:ascii="Arial" w:hAnsi="Arial" w:cs="Arial"/>
           <w:color w:val="333333"/>
         </w:rPr>
-        <w:t xml:space="preserve">    pasient_id, </w:t>
+        <w:t xml:space="preserve">    </w:t>
+      </w:r>
+      <w:proofErr w:type="spellStart"/>
+      <w:r>
+        <w:rPr>
+          <w:rFonts w:ascii="Arial" w:hAnsi="Arial" w:cs="Arial"/>
+          <w:color w:val="333333"/>
+        </w:rPr>
+        <w:t>pasient_id</w:t>
+      </w:r>
+      <w:proofErr w:type="spellEnd"/>
+      <w:r>
+        <w:rPr>
+          <w:rFonts w:ascii="Arial" w:hAnsi="Arial" w:cs="Arial"/>
+          <w:color w:val="333333"/>
+        </w:rPr>
+        <w:t xml:space="preserve">, </w:t>
       </w:r>
     </w:p>
     <w:p>
@@ -1273,7 +1340,23 @@
           <w:rFonts w:ascii="Arial" w:hAnsi="Arial" w:cs="Arial"/>
           <w:color w:val="333333"/>
         </w:rPr>
-        <w:t xml:space="preserve">    hoyde, </w:t>
+        <w:t xml:space="preserve">    </w:t>
+      </w:r>
+      <w:proofErr w:type="spellStart"/>
+      <w:r>
+        <w:rPr>
+          <w:rFonts w:ascii="Arial" w:hAnsi="Arial" w:cs="Arial"/>
+          <w:color w:val="333333"/>
+        </w:rPr>
+        <w:t>hoyde</w:t>
+      </w:r>
+      <w:proofErr w:type="spellEnd"/>
+      <w:r>
+        <w:rPr>
+          <w:rFonts w:ascii="Arial" w:hAnsi="Arial" w:cs="Arial"/>
+          <w:color w:val="333333"/>
+        </w:rPr>
+        <w:t xml:space="preserve">, </w:t>
       </w:r>
     </w:p>
     <w:p>
@@ -1316,6 +1399,7 @@
         </w:rPr>
         <w:t xml:space="preserve">    </w:t>
       </w:r>
+      <w:proofErr w:type="gramStart"/>
       <w:r>
         <w:rPr>
           <w:rFonts w:ascii="Arial" w:hAnsi="Arial" w:cs="Arial"/>
@@ -1330,7 +1414,15 @@
           <w:rFonts w:ascii="Arial" w:hAnsi="Arial" w:cs="Arial"/>
           <w:color w:val="333333"/>
         </w:rPr>
-        <w:t xml:space="preserve">(vekt / </w:t>
+        <w:t>(</w:t>
+      </w:r>
+      <w:proofErr w:type="gramEnd"/>
+      <w:r>
+        <w:rPr>
+          <w:rFonts w:ascii="Arial" w:hAnsi="Arial" w:cs="Arial"/>
+          <w:color w:val="333333"/>
+        </w:rPr>
+        <w:t xml:space="preserve">vekt / </w:t>
       </w:r>
       <w:r>
         <w:rPr>
@@ -1346,7 +1438,23 @@
           <w:rFonts w:ascii="Arial" w:hAnsi="Arial" w:cs="Arial"/>
           <w:color w:val="333333"/>
         </w:rPr>
-        <w:t xml:space="preserve">(hoyde / </w:t>
+        <w:t>(</w:t>
+      </w:r>
+      <w:proofErr w:type="spellStart"/>
+      <w:r>
+        <w:rPr>
+          <w:rFonts w:ascii="Arial" w:hAnsi="Arial" w:cs="Arial"/>
+          <w:color w:val="333333"/>
+        </w:rPr>
+        <w:t>hoyde</w:t>
+      </w:r>
+      <w:proofErr w:type="spellEnd"/>
+      <w:r>
+        <w:rPr>
+          <w:rFonts w:ascii="Arial" w:hAnsi="Arial" w:cs="Arial"/>
+          <w:color w:val="333333"/>
+        </w:rPr>
+        <w:t xml:space="preserve"> / </w:t>
       </w:r>
       <w:r>
         <w:rPr>
@@ -1442,8 +1550,17 @@
           <w:rFonts w:ascii="Arial" w:hAnsi="Arial" w:cs="Arial"/>
           <w:color w:val="333333"/>
         </w:rPr>
-        <w:t xml:space="preserve"> erOvervektig</w:t>
-      </w:r>
+        <w:t xml:space="preserve"> </w:t>
+      </w:r>
+      <w:proofErr w:type="spellStart"/>
+      <w:r>
+        <w:rPr>
+          <w:rFonts w:ascii="Arial" w:hAnsi="Arial" w:cs="Arial"/>
+          <w:color w:val="333333"/>
+        </w:rPr>
+        <w:t>erOvervektig</w:t>
+      </w:r>
+      <w:proofErr w:type="spellEnd"/>
     </w:p>
     <w:p>
       <w:pPr>
@@ -1468,7 +1585,23 @@
           <w:rFonts w:ascii="Arial" w:hAnsi="Arial" w:cs="Arial"/>
           <w:color w:val="333333"/>
         </w:rPr>
-        <w:t xml:space="preserve"> pasienter_med_provins;</w:t>
+        <w:t xml:space="preserve"> </w:t>
+      </w:r>
+      <w:proofErr w:type="spellStart"/>
+      <w:r>
+        <w:rPr>
+          <w:rFonts w:ascii="Arial" w:hAnsi="Arial" w:cs="Arial"/>
+          <w:color w:val="333333"/>
+        </w:rPr>
+        <w:t>pasienter_med_provins</w:t>
+      </w:r>
+      <w:proofErr w:type="spellEnd"/>
+      <w:r>
+        <w:rPr>
+          <w:rFonts w:ascii="Arial" w:hAnsi="Arial" w:cs="Arial"/>
+          <w:color w:val="333333"/>
+        </w:rPr>
+        <w:t>;</w:t>
       </w:r>
     </w:p>
     <w:p>
@@ -1617,8 +1750,74 @@
           <w:rFonts w:ascii="Arial" w:hAnsi="Arial" w:cs="Arial"/>
           <w:color w:val="333333"/>
         </w:rPr>
-        <w:t xml:space="preserve"> i.pasient_id, pmp.fornavn, pmp.etternavn, l.spesialitet</w:t>
-      </w:r>
+        <w:t xml:space="preserve"> </w:t>
+      </w:r>
+      <w:proofErr w:type="spellStart"/>
+      <w:proofErr w:type="gramStart"/>
+      <w:r>
+        <w:rPr>
+          <w:rFonts w:ascii="Arial" w:hAnsi="Arial" w:cs="Arial"/>
+          <w:color w:val="333333"/>
+        </w:rPr>
+        <w:t>i.pasient</w:t>
+      </w:r>
+      <w:proofErr w:type="gramEnd"/>
+      <w:r>
+        <w:rPr>
+          <w:rFonts w:ascii="Arial" w:hAnsi="Arial" w:cs="Arial"/>
+          <w:color w:val="333333"/>
+        </w:rPr>
+        <w:t>_id</w:t>
+      </w:r>
+      <w:proofErr w:type="spellEnd"/>
+      <w:r>
+        <w:rPr>
+          <w:rFonts w:ascii="Arial" w:hAnsi="Arial" w:cs="Arial"/>
+          <w:color w:val="333333"/>
+        </w:rPr>
+        <w:t xml:space="preserve">, </w:t>
+      </w:r>
+      <w:proofErr w:type="spellStart"/>
+      <w:r>
+        <w:rPr>
+          <w:rFonts w:ascii="Arial" w:hAnsi="Arial" w:cs="Arial"/>
+          <w:color w:val="333333"/>
+        </w:rPr>
+        <w:t>pmp.fornavn</w:t>
+      </w:r>
+      <w:proofErr w:type="spellEnd"/>
+      <w:r>
+        <w:rPr>
+          <w:rFonts w:ascii="Arial" w:hAnsi="Arial" w:cs="Arial"/>
+          <w:color w:val="333333"/>
+        </w:rPr>
+        <w:t xml:space="preserve">, </w:t>
+      </w:r>
+      <w:proofErr w:type="spellStart"/>
+      <w:r>
+        <w:rPr>
+          <w:rFonts w:ascii="Arial" w:hAnsi="Arial" w:cs="Arial"/>
+          <w:color w:val="333333"/>
+        </w:rPr>
+        <w:t>pmp.etternavn</w:t>
+      </w:r>
+      <w:proofErr w:type="spellEnd"/>
+      <w:r>
+        <w:rPr>
+          <w:rFonts w:ascii="Arial" w:hAnsi="Arial" w:cs="Arial"/>
+          <w:color w:val="333333"/>
+        </w:rPr>
+        <w:t xml:space="preserve">, </w:t>
+      </w:r>
+      <w:proofErr w:type="spellStart"/>
+      <w:r>
+        <w:rPr>
+          <w:rFonts w:ascii="Arial" w:hAnsi="Arial" w:cs="Arial"/>
+          <w:color w:val="333333"/>
+        </w:rPr>
+        <w:t>l.spesialitet</w:t>
+      </w:r>
+      <w:proofErr w:type="spellEnd"/>
     </w:p>
     <w:p>
       <w:pPr>
@@ -1669,8 +1868,41 @@
           <w:rFonts w:ascii="Arial" w:hAnsi="Arial" w:cs="Arial"/>
           <w:color w:val="333333"/>
         </w:rPr>
-        <w:t xml:space="preserve"> pasienter_med_provins pmp </w:t>
-      </w:r>
+        <w:t xml:space="preserve"> </w:t>
+      </w:r>
+      <w:proofErr w:type="spellStart"/>
+      <w:r>
+        <w:rPr>
+          <w:rFonts w:ascii="Arial" w:hAnsi="Arial" w:cs="Arial"/>
+          <w:color w:val="333333"/>
+        </w:rPr>
+        <w:t>pasienter_med_provins</w:t>
+      </w:r>
+      <w:proofErr w:type="spellEnd"/>
+      <w:r>
+        <w:rPr>
+          <w:rFonts w:ascii="Arial" w:hAnsi="Arial" w:cs="Arial"/>
+          <w:color w:val="333333"/>
+        </w:rPr>
+        <w:t xml:space="preserve"> </w:t>
+      </w:r>
+      <w:proofErr w:type="spellStart"/>
+      <w:r>
+        <w:rPr>
+          <w:rFonts w:ascii="Arial" w:hAnsi="Arial" w:cs="Arial"/>
+          <w:color w:val="333333"/>
+        </w:rPr>
+        <w:t>pmp</w:t>
+      </w:r>
+      <w:proofErr w:type="spellEnd"/>
+      <w:r>
+        <w:rPr>
+          <w:rFonts w:ascii="Arial" w:hAnsi="Arial" w:cs="Arial"/>
+          <w:color w:val="333333"/>
+        </w:rPr>
+        <w:t xml:space="preserve"> </w:t>
+      </w:r>
+      <w:proofErr w:type="spellStart"/>
       <w:r>
         <w:rPr>
           <w:rFonts w:ascii="Arial" w:hAnsi="Arial" w:cs="Arial"/>
@@ -1680,13 +1912,48 @@
         </w:rPr>
         <w:t>on</w:t>
       </w:r>
-      <w:r>
-        <w:rPr>
-          <w:rFonts w:ascii="Arial" w:hAnsi="Arial" w:cs="Arial"/>
-          <w:color w:val="333333"/>
-        </w:rPr>
-        <w:t xml:space="preserve"> i.pasient_id = pmp.pasient_id</w:t>
-      </w:r>
+      <w:proofErr w:type="spellEnd"/>
+      <w:r>
+        <w:rPr>
+          <w:rFonts w:ascii="Arial" w:hAnsi="Arial" w:cs="Arial"/>
+          <w:color w:val="333333"/>
+        </w:rPr>
+        <w:t xml:space="preserve"> </w:t>
+      </w:r>
+      <w:proofErr w:type="spellStart"/>
+      <w:proofErr w:type="gramStart"/>
+      <w:r>
+        <w:rPr>
+          <w:rFonts w:ascii="Arial" w:hAnsi="Arial" w:cs="Arial"/>
+          <w:color w:val="333333"/>
+        </w:rPr>
+        <w:t>i.pasient</w:t>
+      </w:r>
+      <w:proofErr w:type="gramEnd"/>
+      <w:r>
+        <w:rPr>
+          <w:rFonts w:ascii="Arial" w:hAnsi="Arial" w:cs="Arial"/>
+          <w:color w:val="333333"/>
+        </w:rPr>
+        <w:t>_id</w:t>
+      </w:r>
+      <w:proofErr w:type="spellEnd"/>
+      <w:r>
+        <w:rPr>
+          <w:rFonts w:ascii="Arial" w:hAnsi="Arial" w:cs="Arial"/>
+          <w:color w:val="333333"/>
+        </w:rPr>
+        <w:t xml:space="preserve"> = </w:t>
+      </w:r>
+      <w:proofErr w:type="spellStart"/>
+      <w:r>
+        <w:rPr>
+          <w:rFonts w:ascii="Arial" w:hAnsi="Arial" w:cs="Arial"/>
+          <w:color w:val="333333"/>
+        </w:rPr>
+        <w:t>pmp.pasient_id</w:t>
+      </w:r>
+      <w:proofErr w:type="spellEnd"/>
     </w:p>
     <w:p>
       <w:pPr>
@@ -1713,6 +1980,7 @@
         </w:rPr>
         <w:t xml:space="preserve"> leger l </w:t>
       </w:r>
+      <w:proofErr w:type="spellStart"/>
       <w:r>
         <w:rPr>
           <w:rFonts w:ascii="Arial" w:hAnsi="Arial" w:cs="Arial"/>
@@ -1722,13 +1990,48 @@
         </w:rPr>
         <w:t>on</w:t>
       </w:r>
-      <w:r>
-        <w:rPr>
-          <w:rFonts w:ascii="Arial" w:hAnsi="Arial" w:cs="Arial"/>
-          <w:color w:val="333333"/>
-        </w:rPr>
-        <w:t xml:space="preserve"> i.lege_id = l.lege_id</w:t>
-      </w:r>
+      <w:proofErr w:type="spellEnd"/>
+      <w:r>
+        <w:rPr>
+          <w:rFonts w:ascii="Arial" w:hAnsi="Arial" w:cs="Arial"/>
+          <w:color w:val="333333"/>
+        </w:rPr>
+        <w:t xml:space="preserve"> </w:t>
+      </w:r>
+      <w:proofErr w:type="spellStart"/>
+      <w:proofErr w:type="gramStart"/>
+      <w:r>
+        <w:rPr>
+          <w:rFonts w:ascii="Arial" w:hAnsi="Arial" w:cs="Arial"/>
+          <w:color w:val="333333"/>
+        </w:rPr>
+        <w:t>i.lege</w:t>
+      </w:r>
+      <w:proofErr w:type="gramEnd"/>
+      <w:r>
+        <w:rPr>
+          <w:rFonts w:ascii="Arial" w:hAnsi="Arial" w:cs="Arial"/>
+          <w:color w:val="333333"/>
+        </w:rPr>
+        <w:t>_id</w:t>
+      </w:r>
+      <w:proofErr w:type="spellEnd"/>
+      <w:r>
+        <w:rPr>
+          <w:rFonts w:ascii="Arial" w:hAnsi="Arial" w:cs="Arial"/>
+          <w:color w:val="333333"/>
+        </w:rPr>
+        <w:t xml:space="preserve"> = </w:t>
+      </w:r>
+      <w:proofErr w:type="spellStart"/>
+      <w:r>
+        <w:rPr>
+          <w:rFonts w:ascii="Arial" w:hAnsi="Arial" w:cs="Arial"/>
+          <w:color w:val="333333"/>
+        </w:rPr>
+        <w:t>l.lege_id</w:t>
+      </w:r>
+      <w:proofErr w:type="spellEnd"/>
     </w:p>
     <w:p>
       <w:pPr>
@@ -1761,7 +2064,25 @@
           <w:color w:val="333333"/>
           <w:shd w:val="clear" w:color="auto" w:fill="FFF0F0"/>
         </w:rPr>
-        <w:t>"Epilepsy"</w:t>
+        <w:t>"</w:t>
+      </w:r>
+      <w:proofErr w:type="spellStart"/>
+      <w:r>
+        <w:rPr>
+          <w:rFonts w:ascii="Arial" w:hAnsi="Arial" w:cs="Arial"/>
+          <w:color w:val="333333"/>
+          <w:shd w:val="clear" w:color="auto" w:fill="FFF0F0"/>
+        </w:rPr>
+        <w:t>Epilepsy</w:t>
+      </w:r>
+      <w:proofErr w:type="spellEnd"/>
+      <w:r>
+        <w:rPr>
+          <w:rFonts w:ascii="Arial" w:hAnsi="Arial" w:cs="Arial"/>
+          <w:color w:val="333333"/>
+          <w:shd w:val="clear" w:color="auto" w:fill="FFF0F0"/>
+        </w:rPr>
+        <w:t>"</w:t>
       </w:r>
       <w:r>
         <w:rPr>
@@ -1784,7 +2105,25 @@
           <w:rFonts w:ascii="Arial" w:hAnsi="Arial" w:cs="Arial"/>
           <w:color w:val="333333"/>
         </w:rPr>
-        <w:t xml:space="preserve"> l.fornavn = </w:t>
+        <w:t xml:space="preserve"> </w:t>
+      </w:r>
+      <w:proofErr w:type="spellStart"/>
+      <w:proofErr w:type="gramStart"/>
+      <w:r>
+        <w:rPr>
+          <w:rFonts w:ascii="Arial" w:hAnsi="Arial" w:cs="Arial"/>
+          <w:color w:val="333333"/>
+        </w:rPr>
+        <w:t>l.fornavn</w:t>
+      </w:r>
+      <w:proofErr w:type="spellEnd"/>
+      <w:proofErr w:type="gramEnd"/>
+      <w:r>
+        <w:rPr>
+          <w:rFonts w:ascii="Arial" w:hAnsi="Arial" w:cs="Arial"/>
+          <w:color w:val="333333"/>
+        </w:rPr>
+        <w:t xml:space="preserve"> = </w:t>
       </w:r>
       <w:r>
         <w:rPr>
@@ -1834,8 +2173,26 @@
           <w:rFonts w:ascii="Arial" w:hAnsi="Arial" w:cs="Arial"/>
           <w:color w:val="333333"/>
         </w:rPr>
-        <w:t xml:space="preserve"> l.lege_id</w:t>
-      </w:r>
+        <w:t xml:space="preserve"> </w:t>
+      </w:r>
+      <w:proofErr w:type="spellStart"/>
+      <w:proofErr w:type="gramStart"/>
+      <w:r>
+        <w:rPr>
+          <w:rFonts w:ascii="Arial" w:hAnsi="Arial" w:cs="Arial"/>
+          <w:color w:val="333333"/>
+        </w:rPr>
+        <w:t>l.lege</w:t>
+      </w:r>
+      <w:proofErr w:type="gramEnd"/>
+      <w:r>
+        <w:rPr>
+          <w:rFonts w:ascii="Arial" w:hAnsi="Arial" w:cs="Arial"/>
+          <w:color w:val="333333"/>
+        </w:rPr>
+        <w:t>_id</w:t>
+      </w:r>
+      <w:proofErr w:type="spellEnd"/>
     </w:p>
     <w:p>
       <w:pPr>
@@ -1993,7 +2350,23 @@
           <w:rFonts w:ascii="Arial" w:hAnsi="Arial" w:cs="Arial"/>
           <w:color w:val="333333"/>
         </w:rPr>
-        <w:t xml:space="preserve">    pasient_id,</w:t>
+        <w:t xml:space="preserve">    </w:t>
+      </w:r>
+      <w:proofErr w:type="spellStart"/>
+      <w:r>
+        <w:rPr>
+          <w:rFonts w:ascii="Arial" w:hAnsi="Arial" w:cs="Arial"/>
+          <w:color w:val="333333"/>
+        </w:rPr>
+        <w:t>pasient_id</w:t>
+      </w:r>
+      <w:proofErr w:type="spellEnd"/>
+      <w:r>
+        <w:rPr>
+          <w:rFonts w:ascii="Arial" w:hAnsi="Arial" w:cs="Arial"/>
+          <w:color w:val="333333"/>
+        </w:rPr>
+        <w:t>,</w:t>
       </w:r>
     </w:p>
     <w:p>
@@ -2012,6 +2385,7 @@
         </w:rPr>
         <w:t xml:space="preserve">    </w:t>
       </w:r>
+      <w:proofErr w:type="gramStart"/>
       <w:r>
         <w:rPr>
           <w:rFonts w:ascii="Arial" w:hAnsi="Arial" w:cs="Arial"/>
@@ -2026,7 +2400,24 @@
           <w:rFonts w:ascii="Arial" w:hAnsi="Arial" w:cs="Arial"/>
           <w:color w:val="333333"/>
         </w:rPr>
-        <w:t xml:space="preserve">(pasient_id, </w:t>
+        <w:t>(</w:t>
+      </w:r>
+      <w:proofErr w:type="spellStart"/>
+      <w:proofErr w:type="gramEnd"/>
+      <w:r>
+        <w:rPr>
+          <w:rFonts w:ascii="Arial" w:hAnsi="Arial" w:cs="Arial"/>
+          <w:color w:val="333333"/>
+        </w:rPr>
+        <w:t>pasient_id</w:t>
+      </w:r>
+      <w:proofErr w:type="spellEnd"/>
+      <w:r>
+        <w:rPr>
+          <w:rFonts w:ascii="Arial" w:hAnsi="Arial" w:cs="Arial"/>
+          <w:color w:val="333333"/>
+        </w:rPr>
+        <w:t xml:space="preserve">, </w:t>
       </w:r>
       <w:r>
         <w:rPr>
@@ -2058,7 +2449,23 @@
           <w:rFonts w:ascii="Arial" w:hAnsi="Arial" w:cs="Arial"/>
           <w:color w:val="333333"/>
         </w:rPr>
-        <w:t xml:space="preserve">(fodselsdag)) </w:t>
+        <w:t>(</w:t>
+      </w:r>
+      <w:proofErr w:type="spellStart"/>
+      <w:r>
+        <w:rPr>
+          <w:rFonts w:ascii="Arial" w:hAnsi="Arial" w:cs="Arial"/>
+          <w:color w:val="333333"/>
+        </w:rPr>
+        <w:t>fodselsdag</w:t>
+      </w:r>
+      <w:proofErr w:type="spellEnd"/>
+      <w:r>
+        <w:rPr>
+          <w:rFonts w:ascii="Arial" w:hAnsi="Arial" w:cs="Arial"/>
+          <w:color w:val="333333"/>
+        </w:rPr>
+        <w:t xml:space="preserve">)) </w:t>
       </w:r>
       <w:r>
         <w:rPr>
@@ -2100,18 +2507,28 @@
           <w:rFonts w:ascii="Arial" w:hAnsi="Arial" w:cs="Arial"/>
           <w:color w:val="333333"/>
         </w:rPr>
-        <w:t xml:space="preserve"> pasienter_med_provins</w:t>
-      </w:r>
-    </w:p>
-    <w:p>
-      <w:pPr>
-        <w:rPr>
-          <w:rFonts w:ascii="Arial" w:hAnsi="Arial" w:cs="Arial"/>
-        </w:rPr>
-      </w:pPr>
-      <w:r>
-        <w:rPr>
-          <w:rFonts w:ascii="Arial" w:hAnsi="Arial" w:cs="Arial"/>
+        <w:t xml:space="preserve"> </w:t>
+      </w:r>
+      <w:proofErr w:type="spellStart"/>
+      <w:r>
+        <w:rPr>
+          <w:rFonts w:ascii="Arial" w:hAnsi="Arial" w:cs="Arial"/>
+          <w:color w:val="333333"/>
+        </w:rPr>
+        <w:t>pasienter_med_provins</w:t>
+      </w:r>
+      <w:proofErr w:type="spellEnd"/>
+    </w:p>
+    <w:p>
+      <w:pPr>
+        <w:rPr>
+          <w:rFonts w:ascii="Arial" w:hAnsi="Arial" w:cs="Arial"/>
+        </w:rPr>
+      </w:pPr>
+      <w:r>
+        <w:rPr>
+          <w:rFonts w:ascii="Arial" w:hAnsi="Arial" w:cs="Arial"/>
+          <w:noProof/>
         </w:rPr>
         <w:drawing>
           <wp:inline distT="0" distB="0" distL="0" distR="0" wp14:anchorId="49A35813" wp14:editId="1A76B5D5">
@@ -2152,6 +2569,7 @@
       <w:r>
         <w:rPr>
           <w:rFonts w:ascii="Arial" w:hAnsi="Arial" w:cs="Arial"/>
+          <w:noProof/>
         </w:rPr>
         <w:drawing>
           <wp:inline distT="0" distB="0" distL="0" distR="0" wp14:anchorId="5F21A854" wp14:editId="29C7B248">
@@ -2257,7 +2675,23 @@
           <w:rFonts w:ascii="Arial" w:hAnsi="Arial" w:cs="Arial"/>
           <w:color w:val="333333"/>
         </w:rPr>
-        <w:t xml:space="preserve">    har_forsikring,</w:t>
+        <w:t xml:space="preserve">    </w:t>
+      </w:r>
+      <w:proofErr w:type="spellStart"/>
+      <w:r>
+        <w:rPr>
+          <w:rFonts w:ascii="Arial" w:hAnsi="Arial" w:cs="Arial"/>
+          <w:color w:val="333333"/>
+        </w:rPr>
+        <w:t>har_forsikring</w:t>
+      </w:r>
+      <w:proofErr w:type="spellEnd"/>
+      <w:r>
+        <w:rPr>
+          <w:rFonts w:ascii="Arial" w:hAnsi="Arial" w:cs="Arial"/>
+          <w:color w:val="333333"/>
+        </w:rPr>
+        <w:t>,</w:t>
       </w:r>
     </w:p>
     <w:p>
@@ -2276,6 +2710,7 @@
         </w:rPr>
         <w:t xml:space="preserve">    </w:t>
       </w:r>
+      <w:proofErr w:type="gramStart"/>
       <w:r>
         <w:rPr>
           <w:rFonts w:ascii="Arial" w:hAnsi="Arial" w:cs="Arial"/>
@@ -2292,6 +2727,7 @@
         </w:rPr>
         <w:t>(</w:t>
       </w:r>
+      <w:proofErr w:type="gramEnd"/>
       <w:r>
         <w:rPr>
           <w:rFonts w:ascii="Arial" w:hAnsi="Arial" w:cs="Arial"/>
@@ -2322,7 +2758,23 @@
           <w:rFonts w:ascii="Arial" w:hAnsi="Arial" w:cs="Arial"/>
           <w:color w:val="333333"/>
         </w:rPr>
-        <w:t xml:space="preserve">(har_forsikring = </w:t>
+        <w:t>(</w:t>
+      </w:r>
+      <w:proofErr w:type="spellStart"/>
+      <w:r>
+        <w:rPr>
+          <w:rFonts w:ascii="Arial" w:hAnsi="Arial" w:cs="Arial"/>
+          <w:color w:val="333333"/>
+        </w:rPr>
+        <w:t>har_forsikring</w:t>
+      </w:r>
+      <w:proofErr w:type="spellEnd"/>
+      <w:r>
+        <w:rPr>
+          <w:rFonts w:ascii="Arial" w:hAnsi="Arial" w:cs="Arial"/>
+          <w:color w:val="333333"/>
+        </w:rPr>
+        <w:t xml:space="preserve"> = </w:t>
       </w:r>
       <w:r>
         <w:rPr>
@@ -2400,8 +2852,17 @@
           <w:rFonts w:ascii="Arial" w:hAnsi="Arial" w:cs="Arial"/>
           <w:color w:val="333333"/>
         </w:rPr>
-        <w:t xml:space="preserve"> total_kostnad</w:t>
-      </w:r>
+        <w:t xml:space="preserve"> </w:t>
+      </w:r>
+      <w:proofErr w:type="spellStart"/>
+      <w:r>
+        <w:rPr>
+          <w:rFonts w:ascii="Arial" w:hAnsi="Arial" w:cs="Arial"/>
+          <w:color w:val="333333"/>
+        </w:rPr>
+        <w:t>total_kostnad</w:t>
+      </w:r>
+      <w:proofErr w:type="spellEnd"/>
     </w:p>
     <w:p>
       <w:pPr>
@@ -2476,7 +2937,23 @@
           <w:rFonts w:ascii="Arial" w:hAnsi="Arial" w:cs="Arial"/>
           <w:color w:val="333333"/>
         </w:rPr>
-        <w:t xml:space="preserve">        pasient_id,</w:t>
+        <w:t xml:space="preserve">        </w:t>
+      </w:r>
+      <w:proofErr w:type="spellStart"/>
+      <w:r>
+        <w:rPr>
+          <w:rFonts w:ascii="Arial" w:hAnsi="Arial" w:cs="Arial"/>
+          <w:color w:val="333333"/>
+        </w:rPr>
+        <w:t>pasient_id</w:t>
+      </w:r>
+      <w:proofErr w:type="spellEnd"/>
+      <w:r>
+        <w:rPr>
+          <w:rFonts w:ascii="Arial" w:hAnsi="Arial" w:cs="Arial"/>
+          <w:color w:val="333333"/>
+        </w:rPr>
+        <w:t>,</w:t>
       </w:r>
     </w:p>
     <w:p>
@@ -2495,6 +2972,7 @@
         </w:rPr>
         <w:t xml:space="preserve">        </w:t>
       </w:r>
+      <w:proofErr w:type="gramStart"/>
       <w:r>
         <w:rPr>
           <w:rFonts w:ascii="Arial" w:hAnsi="Arial" w:cs="Arial"/>
@@ -2509,7 +2987,24 @@
           <w:rFonts w:ascii="Arial" w:hAnsi="Arial" w:cs="Arial"/>
           <w:color w:val="333333"/>
         </w:rPr>
-        <w:t xml:space="preserve">(pasient_id % </w:t>
+        <w:t>(</w:t>
+      </w:r>
+      <w:proofErr w:type="spellStart"/>
+      <w:proofErr w:type="gramEnd"/>
+      <w:r>
+        <w:rPr>
+          <w:rFonts w:ascii="Arial" w:hAnsi="Arial" w:cs="Arial"/>
+          <w:color w:val="333333"/>
+        </w:rPr>
+        <w:t>pasient_id</w:t>
+      </w:r>
+      <w:proofErr w:type="spellEnd"/>
+      <w:r>
+        <w:rPr>
+          <w:rFonts w:ascii="Arial" w:hAnsi="Arial" w:cs="Arial"/>
+          <w:color w:val="333333"/>
+        </w:rPr>
+        <w:t xml:space="preserve"> % </w:t>
       </w:r>
       <w:r>
         <w:rPr>
@@ -2587,8 +3082,17 @@
           <w:rFonts w:ascii="Arial" w:hAnsi="Arial" w:cs="Arial"/>
           <w:color w:val="333333"/>
         </w:rPr>
-        <w:t xml:space="preserve"> har_forsikring</w:t>
-      </w:r>
+        <w:t xml:space="preserve"> </w:t>
+      </w:r>
+      <w:proofErr w:type="spellStart"/>
+      <w:r>
+        <w:rPr>
+          <w:rFonts w:ascii="Arial" w:hAnsi="Arial" w:cs="Arial"/>
+          <w:color w:val="333333"/>
+        </w:rPr>
+        <w:t>har_forsikring</w:t>
+      </w:r>
+      <w:proofErr w:type="spellEnd"/>
     </w:p>
     <w:p>
       <w:pPr>
@@ -2637,8 +3141,17 @@
           <w:rFonts w:ascii="Arial" w:hAnsi="Arial" w:cs="Arial"/>
           <w:color w:val="333333"/>
         </w:rPr>
-        <w:t xml:space="preserve">        pasienter_med_provins</w:t>
-      </w:r>
+        <w:t xml:space="preserve">        </w:t>
+      </w:r>
+      <w:proofErr w:type="spellStart"/>
+      <w:r>
+        <w:rPr>
+          <w:rFonts w:ascii="Arial" w:hAnsi="Arial" w:cs="Arial"/>
+          <w:color w:val="333333"/>
+        </w:rPr>
+        <w:t>pasienter_med_provins</w:t>
+      </w:r>
+      <w:proofErr w:type="spellEnd"/>
     </w:p>
     <w:p>
       <w:pPr>
@@ -2670,8 +3183,17 @@
           <w:rFonts w:ascii="Arial" w:hAnsi="Arial" w:cs="Arial"/>
           <w:color w:val="333333"/>
         </w:rPr>
-        <w:t xml:space="preserve"> forsikring_status</w:t>
-      </w:r>
+        <w:t xml:space="preserve"> </w:t>
+      </w:r>
+      <w:proofErr w:type="spellStart"/>
+      <w:r>
+        <w:rPr>
+          <w:rFonts w:ascii="Arial" w:hAnsi="Arial" w:cs="Arial"/>
+          <w:color w:val="333333"/>
+        </w:rPr>
+        <w:t>forsikring_status</w:t>
+      </w:r>
+      <w:proofErr w:type="spellEnd"/>
     </w:p>
     <w:p>
       <w:pPr>
@@ -2729,7 +3251,23 @@
           <w:rFonts w:ascii="Arial" w:hAnsi="Arial" w:cs="Arial"/>
           <w:color w:val="333333"/>
         </w:rPr>
-        <w:t xml:space="preserve">    har_forsikring;</w:t>
+        <w:t xml:space="preserve">    </w:t>
+      </w:r>
+      <w:proofErr w:type="spellStart"/>
+      <w:r>
+        <w:rPr>
+          <w:rFonts w:ascii="Arial" w:hAnsi="Arial" w:cs="Arial"/>
+          <w:color w:val="333333"/>
+        </w:rPr>
+        <w:t>har_forsikring</w:t>
+      </w:r>
+      <w:proofErr w:type="spellEnd"/>
+      <w:r>
+        <w:rPr>
+          <w:rFonts w:ascii="Arial" w:hAnsi="Arial" w:cs="Arial"/>
+          <w:color w:val="333333"/>
+        </w:rPr>
+        <w:t>;</w:t>
       </w:r>
     </w:p>
     <w:p>
@@ -2744,6 +3282,7 @@
       <w:r>
         <w:rPr>
           <w:rFonts w:ascii="Arial" w:hAnsi="Arial" w:cs="Arial"/>
+          <w:noProof/>
           <w:color w:val="333333"/>
         </w:rPr>
         <w:drawing>
@@ -2785,6 +3324,7 @@
       <w:r>
         <w:rPr>
           <w:rFonts w:ascii="Arial" w:hAnsi="Arial" w:cs="Arial"/>
+          <w:noProof/>
           <w:color w:val="333333"/>
         </w:rPr>
         <w:drawing>
@@ -2830,6 +3370,1698 @@
           <w:rFonts w:ascii="Arial" w:hAnsi="Arial" w:cs="Arial"/>
         </w:rPr>
       </w:pPr>
+      <w:r>
+        <w:rPr>
+          <w:rFonts w:ascii="Arial" w:hAnsi="Arial" w:cs="Arial"/>
+        </w:rPr>
+        <w:br w:type="page"/>
+      </w:r>
+    </w:p>
+    <w:p>
+      <w:pPr>
+        <w:rPr>
+          <w:rFonts w:ascii="Arial" w:hAnsi="Arial" w:cs="Arial"/>
+        </w:rPr>
+      </w:pPr>
+      <w:r>
+        <w:rPr>
+          <w:rFonts w:ascii="Arial" w:hAnsi="Arial" w:cs="Arial"/>
+        </w:rPr>
+        <w:lastRenderedPageBreak/>
+        <w:t>Oppgave 6:</w:t>
+      </w:r>
+    </w:p>
+    <w:p>
+      <w:pPr>
+        <w:pStyle w:val="HTML-forhndsformatert"/>
+        <w:spacing w:line="244" w:lineRule="atLeast"/>
+        <w:rPr>
+          <w:rFonts w:ascii="Arial" w:hAnsi="Arial" w:cs="Arial"/>
+          <w:color w:val="333333"/>
+        </w:rPr>
+      </w:pPr>
+      <w:r>
+        <w:rPr>
+          <w:rFonts w:ascii="Arial" w:hAnsi="Arial" w:cs="Arial"/>
+          <w:b/>
+          <w:bCs/>
+          <w:color w:val="008800"/>
+        </w:rPr>
+        <w:t>SELECT</w:t>
+      </w:r>
+      <w:r>
+        <w:rPr>
+          <w:rFonts w:ascii="Arial" w:hAnsi="Arial" w:cs="Arial"/>
+          <w:color w:val="333333"/>
+        </w:rPr>
+        <w:t xml:space="preserve"> </w:t>
+      </w:r>
+    </w:p>
+    <w:p>
+      <w:pPr>
+        <w:pStyle w:val="HTML-forhndsformatert"/>
+        <w:spacing w:line="244" w:lineRule="atLeast"/>
+        <w:rPr>
+          <w:rFonts w:ascii="Arial" w:hAnsi="Arial" w:cs="Arial"/>
+          <w:color w:val="333333"/>
+        </w:rPr>
+      </w:pPr>
+      <w:r>
+        <w:rPr>
+          <w:rFonts w:ascii="Arial" w:hAnsi="Arial" w:cs="Arial"/>
+          <w:color w:val="333333"/>
+        </w:rPr>
+        <w:t xml:space="preserve">    </w:t>
+      </w:r>
+      <w:proofErr w:type="spellStart"/>
+      <w:proofErr w:type="gramStart"/>
+      <w:r>
+        <w:rPr>
+          <w:rFonts w:ascii="Arial" w:hAnsi="Arial" w:cs="Arial"/>
+          <w:color w:val="333333"/>
+        </w:rPr>
+        <w:t>p.provins</w:t>
+      </w:r>
+      <w:proofErr w:type="gramEnd"/>
+      <w:r>
+        <w:rPr>
+          <w:rFonts w:ascii="Arial" w:hAnsi="Arial" w:cs="Arial"/>
+          <w:color w:val="333333"/>
+        </w:rPr>
+        <w:t>_navn</w:t>
+      </w:r>
+      <w:proofErr w:type="spellEnd"/>
+    </w:p>
+    <w:p>
+      <w:pPr>
+        <w:pStyle w:val="HTML-forhndsformatert"/>
+        <w:spacing w:line="244" w:lineRule="atLeast"/>
+        <w:rPr>
+          <w:rFonts w:ascii="Arial" w:hAnsi="Arial" w:cs="Arial"/>
+          <w:color w:val="333333"/>
+        </w:rPr>
+      </w:pPr>
+      <w:r>
+        <w:rPr>
+          <w:rFonts w:ascii="Arial" w:hAnsi="Arial" w:cs="Arial"/>
+          <w:b/>
+          <w:bCs/>
+          <w:color w:val="008800"/>
+        </w:rPr>
+        <w:t>FROM</w:t>
+      </w:r>
+      <w:r>
+        <w:rPr>
+          <w:rFonts w:ascii="Arial" w:hAnsi="Arial" w:cs="Arial"/>
+          <w:color w:val="333333"/>
+        </w:rPr>
+        <w:t xml:space="preserve"> </w:t>
+      </w:r>
+    </w:p>
+    <w:p>
+      <w:pPr>
+        <w:pStyle w:val="HTML-forhndsformatert"/>
+        <w:spacing w:line="244" w:lineRule="atLeast"/>
+        <w:rPr>
+          <w:rFonts w:ascii="Arial" w:hAnsi="Arial" w:cs="Arial"/>
+          <w:color w:val="333333"/>
+        </w:rPr>
+      </w:pPr>
+      <w:r>
+        <w:rPr>
+          <w:rFonts w:ascii="Arial" w:hAnsi="Arial" w:cs="Arial"/>
+          <w:color w:val="333333"/>
+        </w:rPr>
+        <w:t xml:space="preserve">    provins p</w:t>
+      </w:r>
+    </w:p>
+    <w:p>
+      <w:pPr>
+        <w:pStyle w:val="HTML-forhndsformatert"/>
+        <w:spacing w:line="244" w:lineRule="atLeast"/>
+        <w:rPr>
+          <w:rFonts w:ascii="Arial" w:hAnsi="Arial" w:cs="Arial"/>
+          <w:color w:val="333333"/>
+        </w:rPr>
+      </w:pPr>
+      <w:r>
+        <w:rPr>
+          <w:rFonts w:ascii="Arial" w:hAnsi="Arial" w:cs="Arial"/>
+          <w:b/>
+          <w:bCs/>
+          <w:color w:val="008800"/>
+        </w:rPr>
+        <w:t>JOIN</w:t>
+      </w:r>
+      <w:r>
+        <w:rPr>
+          <w:rFonts w:ascii="Arial" w:hAnsi="Arial" w:cs="Arial"/>
+          <w:color w:val="333333"/>
+        </w:rPr>
+        <w:t xml:space="preserve"> </w:t>
+      </w:r>
+    </w:p>
+    <w:p>
+      <w:pPr>
+        <w:pStyle w:val="HTML-forhndsformatert"/>
+        <w:spacing w:line="244" w:lineRule="atLeast"/>
+        <w:rPr>
+          <w:rFonts w:ascii="Arial" w:hAnsi="Arial" w:cs="Arial"/>
+          <w:color w:val="333333"/>
+        </w:rPr>
+      </w:pPr>
+      <w:r>
+        <w:rPr>
+          <w:rFonts w:ascii="Arial" w:hAnsi="Arial" w:cs="Arial"/>
+          <w:color w:val="333333"/>
+        </w:rPr>
+        <w:t xml:space="preserve">    </w:t>
+      </w:r>
+      <w:proofErr w:type="spellStart"/>
+      <w:r>
+        <w:rPr>
+          <w:rFonts w:ascii="Arial" w:hAnsi="Arial" w:cs="Arial"/>
+          <w:color w:val="333333"/>
+        </w:rPr>
+        <w:t>pasienter_med_provins</w:t>
+      </w:r>
+      <w:proofErr w:type="spellEnd"/>
+      <w:r>
+        <w:rPr>
+          <w:rFonts w:ascii="Arial" w:hAnsi="Arial" w:cs="Arial"/>
+          <w:color w:val="333333"/>
+        </w:rPr>
+        <w:t xml:space="preserve"> </w:t>
+      </w:r>
+      <w:proofErr w:type="spellStart"/>
+      <w:r>
+        <w:rPr>
+          <w:rFonts w:ascii="Arial" w:hAnsi="Arial" w:cs="Arial"/>
+          <w:color w:val="333333"/>
+        </w:rPr>
+        <w:t>pmp</w:t>
+      </w:r>
+      <w:proofErr w:type="spellEnd"/>
+      <w:r>
+        <w:rPr>
+          <w:rFonts w:ascii="Arial" w:hAnsi="Arial" w:cs="Arial"/>
+          <w:color w:val="333333"/>
+        </w:rPr>
+        <w:t xml:space="preserve"> </w:t>
+      </w:r>
+      <w:r>
+        <w:rPr>
+          <w:rFonts w:ascii="Arial" w:hAnsi="Arial" w:cs="Arial"/>
+          <w:b/>
+          <w:bCs/>
+          <w:color w:val="008800"/>
+        </w:rPr>
+        <w:t>ON</w:t>
+      </w:r>
+      <w:r>
+        <w:rPr>
+          <w:rFonts w:ascii="Arial" w:hAnsi="Arial" w:cs="Arial"/>
+          <w:color w:val="333333"/>
+        </w:rPr>
+        <w:t xml:space="preserve"> </w:t>
+      </w:r>
+      <w:proofErr w:type="spellStart"/>
+      <w:proofErr w:type="gramStart"/>
+      <w:r>
+        <w:rPr>
+          <w:rFonts w:ascii="Arial" w:hAnsi="Arial" w:cs="Arial"/>
+          <w:color w:val="333333"/>
+        </w:rPr>
+        <w:t>p.provins</w:t>
+      </w:r>
+      <w:proofErr w:type="gramEnd"/>
+      <w:r>
+        <w:rPr>
+          <w:rFonts w:ascii="Arial" w:hAnsi="Arial" w:cs="Arial"/>
+          <w:color w:val="333333"/>
+        </w:rPr>
+        <w:t>_id</w:t>
+      </w:r>
+      <w:proofErr w:type="spellEnd"/>
+      <w:r>
+        <w:rPr>
+          <w:rFonts w:ascii="Arial" w:hAnsi="Arial" w:cs="Arial"/>
+          <w:color w:val="333333"/>
+        </w:rPr>
+        <w:t xml:space="preserve"> = </w:t>
+      </w:r>
+      <w:proofErr w:type="spellStart"/>
+      <w:r>
+        <w:rPr>
+          <w:rFonts w:ascii="Arial" w:hAnsi="Arial" w:cs="Arial"/>
+          <w:color w:val="333333"/>
+        </w:rPr>
+        <w:t>pmp.provins_id</w:t>
+      </w:r>
+      <w:proofErr w:type="spellEnd"/>
+    </w:p>
+    <w:p>
+      <w:pPr>
+        <w:pStyle w:val="HTML-forhndsformatert"/>
+        <w:spacing w:line="244" w:lineRule="atLeast"/>
+        <w:rPr>
+          <w:rFonts w:ascii="Arial" w:hAnsi="Arial" w:cs="Arial"/>
+          <w:color w:val="333333"/>
+        </w:rPr>
+      </w:pPr>
+      <w:r>
+        <w:rPr>
+          <w:rFonts w:ascii="Arial" w:hAnsi="Arial" w:cs="Arial"/>
+          <w:b/>
+          <w:bCs/>
+          <w:color w:val="008800"/>
+        </w:rPr>
+        <w:t>GROUP</w:t>
+      </w:r>
+      <w:r>
+        <w:rPr>
+          <w:rFonts w:ascii="Arial" w:hAnsi="Arial" w:cs="Arial"/>
+          <w:color w:val="333333"/>
+        </w:rPr>
+        <w:t xml:space="preserve"> </w:t>
+      </w:r>
+      <w:r>
+        <w:rPr>
+          <w:rFonts w:ascii="Arial" w:hAnsi="Arial" w:cs="Arial"/>
+          <w:b/>
+          <w:bCs/>
+          <w:color w:val="008800"/>
+        </w:rPr>
+        <w:t>BY</w:t>
+      </w:r>
+      <w:r>
+        <w:rPr>
+          <w:rFonts w:ascii="Arial" w:hAnsi="Arial" w:cs="Arial"/>
+          <w:color w:val="333333"/>
+        </w:rPr>
+        <w:t xml:space="preserve"> </w:t>
+      </w:r>
+    </w:p>
+    <w:p>
+      <w:pPr>
+        <w:pStyle w:val="HTML-forhndsformatert"/>
+        <w:spacing w:line="244" w:lineRule="atLeast"/>
+        <w:rPr>
+          <w:rFonts w:ascii="Arial" w:hAnsi="Arial" w:cs="Arial"/>
+          <w:color w:val="333333"/>
+        </w:rPr>
+      </w:pPr>
+      <w:r>
+        <w:rPr>
+          <w:rFonts w:ascii="Arial" w:hAnsi="Arial" w:cs="Arial"/>
+          <w:color w:val="333333"/>
+        </w:rPr>
+        <w:t xml:space="preserve">    </w:t>
+      </w:r>
+      <w:proofErr w:type="spellStart"/>
+      <w:proofErr w:type="gramStart"/>
+      <w:r>
+        <w:rPr>
+          <w:rFonts w:ascii="Arial" w:hAnsi="Arial" w:cs="Arial"/>
+          <w:color w:val="333333"/>
+        </w:rPr>
+        <w:t>p.provins</w:t>
+      </w:r>
+      <w:proofErr w:type="gramEnd"/>
+      <w:r>
+        <w:rPr>
+          <w:rFonts w:ascii="Arial" w:hAnsi="Arial" w:cs="Arial"/>
+          <w:color w:val="333333"/>
+        </w:rPr>
+        <w:t>_navn</w:t>
+      </w:r>
+      <w:proofErr w:type="spellEnd"/>
+    </w:p>
+    <w:p>
+      <w:pPr>
+        <w:pStyle w:val="HTML-forhndsformatert"/>
+        <w:spacing w:line="244" w:lineRule="atLeast"/>
+        <w:rPr>
+          <w:rFonts w:ascii="Arial" w:hAnsi="Arial" w:cs="Arial"/>
+          <w:color w:val="333333"/>
+        </w:rPr>
+      </w:pPr>
+      <w:r>
+        <w:rPr>
+          <w:rFonts w:ascii="Arial" w:hAnsi="Arial" w:cs="Arial"/>
+          <w:b/>
+          <w:bCs/>
+          <w:color w:val="008800"/>
+        </w:rPr>
+        <w:t>HAVING</w:t>
+      </w:r>
+      <w:r>
+        <w:rPr>
+          <w:rFonts w:ascii="Arial" w:hAnsi="Arial" w:cs="Arial"/>
+          <w:color w:val="333333"/>
+        </w:rPr>
+        <w:t xml:space="preserve"> </w:t>
+      </w:r>
+    </w:p>
+    <w:p>
+      <w:pPr>
+        <w:pStyle w:val="HTML-forhndsformatert"/>
+        <w:spacing w:line="244" w:lineRule="atLeast"/>
+        <w:rPr>
+          <w:rFonts w:ascii="Arial" w:hAnsi="Arial" w:cs="Arial"/>
+          <w:color w:val="333333"/>
+        </w:rPr>
+      </w:pPr>
+      <w:r>
+        <w:rPr>
+          <w:rFonts w:ascii="Arial" w:hAnsi="Arial" w:cs="Arial"/>
+          <w:color w:val="333333"/>
+        </w:rPr>
+        <w:t xml:space="preserve">    </w:t>
+      </w:r>
+      <w:proofErr w:type="gramStart"/>
+      <w:r>
+        <w:rPr>
+          <w:rFonts w:ascii="Arial" w:hAnsi="Arial" w:cs="Arial"/>
+          <w:b/>
+          <w:bCs/>
+          <w:color w:val="0066BB"/>
+        </w:rPr>
+        <w:t>SUM</w:t>
+      </w:r>
+      <w:r>
+        <w:rPr>
+          <w:rFonts w:ascii="Arial" w:hAnsi="Arial" w:cs="Arial"/>
+          <w:color w:val="333333"/>
+        </w:rPr>
+        <w:t>(</w:t>
+      </w:r>
+      <w:proofErr w:type="spellStart"/>
+      <w:proofErr w:type="gramEnd"/>
+      <w:r>
+        <w:rPr>
+          <w:rFonts w:ascii="Arial" w:hAnsi="Arial" w:cs="Arial"/>
+          <w:color w:val="333333"/>
+        </w:rPr>
+        <w:t>pmp.kjonn</w:t>
+      </w:r>
+      <w:proofErr w:type="spellEnd"/>
+      <w:r>
+        <w:rPr>
+          <w:rFonts w:ascii="Arial" w:hAnsi="Arial" w:cs="Arial"/>
+          <w:color w:val="333333"/>
+        </w:rPr>
+        <w:t xml:space="preserve"> = </w:t>
+      </w:r>
+      <w:r>
+        <w:rPr>
+          <w:rFonts w:ascii="Arial" w:hAnsi="Arial" w:cs="Arial"/>
+          <w:color w:val="333333"/>
+          <w:shd w:val="clear" w:color="auto" w:fill="FFF0F0"/>
+        </w:rPr>
+        <w:t>'M'</w:t>
+      </w:r>
+      <w:r>
+        <w:rPr>
+          <w:rFonts w:ascii="Arial" w:hAnsi="Arial" w:cs="Arial"/>
+          <w:color w:val="333333"/>
+        </w:rPr>
+        <w:t xml:space="preserve">) &gt; </w:t>
+      </w:r>
+      <w:r>
+        <w:rPr>
+          <w:rFonts w:ascii="Arial" w:hAnsi="Arial" w:cs="Arial"/>
+          <w:b/>
+          <w:bCs/>
+          <w:color w:val="0066BB"/>
+        </w:rPr>
+        <w:t>SUM</w:t>
+      </w:r>
+      <w:r>
+        <w:rPr>
+          <w:rFonts w:ascii="Arial" w:hAnsi="Arial" w:cs="Arial"/>
+          <w:color w:val="333333"/>
+        </w:rPr>
+        <w:t>(</w:t>
+      </w:r>
+      <w:proofErr w:type="spellStart"/>
+      <w:r>
+        <w:rPr>
+          <w:rFonts w:ascii="Arial" w:hAnsi="Arial" w:cs="Arial"/>
+          <w:color w:val="333333"/>
+        </w:rPr>
+        <w:t>pmp.kjonn</w:t>
+      </w:r>
+      <w:proofErr w:type="spellEnd"/>
+      <w:r>
+        <w:rPr>
+          <w:rFonts w:ascii="Arial" w:hAnsi="Arial" w:cs="Arial"/>
+          <w:color w:val="333333"/>
+        </w:rPr>
+        <w:t xml:space="preserve"> = </w:t>
+      </w:r>
+      <w:r>
+        <w:rPr>
+          <w:rFonts w:ascii="Arial" w:hAnsi="Arial" w:cs="Arial"/>
+          <w:color w:val="333333"/>
+          <w:shd w:val="clear" w:color="auto" w:fill="FFF0F0"/>
+        </w:rPr>
+        <w:t>'F'</w:t>
+      </w:r>
+      <w:r>
+        <w:rPr>
+          <w:rFonts w:ascii="Arial" w:hAnsi="Arial" w:cs="Arial"/>
+          <w:color w:val="333333"/>
+        </w:rPr>
+        <w:t>);</w:t>
+      </w:r>
+    </w:p>
+    <w:p>
+      <w:pPr>
+        <w:rPr>
+          <w:rFonts w:ascii="Arial" w:hAnsi="Arial" w:cs="Arial"/>
+        </w:rPr>
+      </w:pPr>
+      <w:r>
+        <w:rPr>
+          <w:rFonts w:ascii="Arial" w:hAnsi="Arial" w:cs="Arial"/>
+        </w:rPr>
+        <w:drawing>
+          <wp:inline distT="0" distB="0" distL="0" distR="0" wp14:anchorId="1BD90F42" wp14:editId="712B1889">
+            <wp:extent cx="1267002" cy="1390844"/>
+            <wp:effectExtent l="0" t="0" r="9525" b="0"/>
+            <wp:docPr id="1617057721" name="Bilde 1"/>
+            <wp:cNvGraphicFramePr>
+              <a:graphicFrameLocks xmlns:a="http://schemas.openxmlformats.org/drawingml/2006/main" noChangeAspect="1"/>
+            </wp:cNvGraphicFramePr>
+            <a:graphic xmlns:a="http://schemas.openxmlformats.org/drawingml/2006/main">
+              <a:graphicData uri="http://schemas.openxmlformats.org/drawingml/2006/picture">
+                <pic:pic xmlns:pic="http://schemas.openxmlformats.org/drawingml/2006/picture">
+                  <pic:nvPicPr>
+                    <pic:cNvPr id="1617057721" name=""/>
+                    <pic:cNvPicPr/>
+                  </pic:nvPicPr>
+                  <pic:blipFill>
+                    <a:blip r:embed="rId14"/>
+                    <a:stretch>
+                      <a:fillRect/>
+                    </a:stretch>
+                  </pic:blipFill>
+                  <pic:spPr>
+                    <a:xfrm>
+                      <a:off x="0" y="0"/>
+                      <a:ext cx="1267002" cy="1390844"/>
+                    </a:xfrm>
+                    <a:prstGeom prst="rect">
+                      <a:avLst/>
+                    </a:prstGeom>
+                  </pic:spPr>
+                </pic:pic>
+              </a:graphicData>
+            </a:graphic>
+          </wp:inline>
+        </w:drawing>
+      </w:r>
+      <w:r>
+        <w:rPr>
+          <w:rFonts w:ascii="Arial" w:hAnsi="Arial" w:cs="Arial"/>
+        </w:rPr>
+        <w:drawing>
+          <wp:inline distT="0" distB="0" distL="0" distR="0" wp14:anchorId="65FD7735" wp14:editId="24A927E1">
+            <wp:extent cx="5760720" cy="106045"/>
+            <wp:effectExtent l="0" t="0" r="0" b="8255"/>
+            <wp:docPr id="1738938721" name="Bilde 1"/>
+            <wp:cNvGraphicFramePr>
+              <a:graphicFrameLocks xmlns:a="http://schemas.openxmlformats.org/drawingml/2006/main" noChangeAspect="1"/>
+            </wp:cNvGraphicFramePr>
+            <a:graphic xmlns:a="http://schemas.openxmlformats.org/drawingml/2006/main">
+              <a:graphicData uri="http://schemas.openxmlformats.org/drawingml/2006/picture">
+                <pic:pic xmlns:pic="http://schemas.openxmlformats.org/drawingml/2006/picture">
+                  <pic:nvPicPr>
+                    <pic:cNvPr id="1738938721" name=""/>
+                    <pic:cNvPicPr/>
+                  </pic:nvPicPr>
+                  <pic:blipFill>
+                    <a:blip r:embed="rId15"/>
+                    <a:stretch>
+                      <a:fillRect/>
+                    </a:stretch>
+                  </pic:blipFill>
+                  <pic:spPr>
+                    <a:xfrm>
+                      <a:off x="0" y="0"/>
+                      <a:ext cx="5760720" cy="106045"/>
+                    </a:xfrm>
+                    <a:prstGeom prst="rect">
+                      <a:avLst/>
+                    </a:prstGeom>
+                  </pic:spPr>
+                </pic:pic>
+              </a:graphicData>
+            </a:graphic>
+          </wp:inline>
+        </w:drawing>
+      </w:r>
+    </w:p>
+    <w:p>
+      <w:pPr>
+        <w:rPr>
+          <w:rFonts w:ascii="Arial" w:hAnsi="Arial" w:cs="Arial"/>
+        </w:rPr>
+      </w:pPr>
+      <w:r>
+        <w:rPr>
+          <w:rFonts w:ascii="Arial" w:hAnsi="Arial" w:cs="Arial"/>
+        </w:rPr>
+        <w:br w:type="page"/>
+      </w:r>
+    </w:p>
+    <w:p>
+      <w:pPr>
+        <w:rPr>
+          <w:rFonts w:ascii="Arial" w:hAnsi="Arial" w:cs="Arial"/>
+        </w:rPr>
+      </w:pPr>
+      <w:r>
+        <w:rPr>
+          <w:rFonts w:ascii="Arial" w:hAnsi="Arial" w:cs="Arial"/>
+        </w:rPr>
+        <w:lastRenderedPageBreak/>
+        <w:t>Oppgave 7:</w:t>
+      </w:r>
+    </w:p>
+    <w:p>
+      <w:pPr>
+        <w:pStyle w:val="HTML-forhndsformatert"/>
+        <w:shd w:val="clear" w:color="auto" w:fill="FFFFFF"/>
+        <w:spacing w:line="244" w:lineRule="atLeast"/>
+        <w:rPr>
+          <w:rFonts w:ascii="Arial" w:hAnsi="Arial" w:cs="Arial"/>
+          <w:color w:val="333333"/>
+        </w:rPr>
+      </w:pPr>
+      <w:r>
+        <w:rPr>
+          <w:rFonts w:ascii="Arial" w:hAnsi="Arial" w:cs="Arial"/>
+          <w:b/>
+          <w:bCs/>
+          <w:color w:val="008800"/>
+        </w:rPr>
+        <w:t>SELECT</w:t>
+      </w:r>
+      <w:r>
+        <w:rPr>
+          <w:rFonts w:ascii="Arial" w:hAnsi="Arial" w:cs="Arial"/>
+          <w:color w:val="333333"/>
+        </w:rPr>
+        <w:t xml:space="preserve"> *</w:t>
+      </w:r>
+    </w:p>
+    <w:p>
+      <w:pPr>
+        <w:pStyle w:val="HTML-forhndsformatert"/>
+        <w:shd w:val="clear" w:color="auto" w:fill="FFFFFF"/>
+        <w:spacing w:line="244" w:lineRule="atLeast"/>
+        <w:rPr>
+          <w:rFonts w:ascii="Arial" w:hAnsi="Arial" w:cs="Arial"/>
+          <w:color w:val="333333"/>
+        </w:rPr>
+      </w:pPr>
+      <w:r>
+        <w:rPr>
+          <w:rFonts w:ascii="Arial" w:hAnsi="Arial" w:cs="Arial"/>
+          <w:b/>
+          <w:bCs/>
+          <w:color w:val="008800"/>
+        </w:rPr>
+        <w:t>FROM</w:t>
+      </w:r>
+      <w:r>
+        <w:rPr>
+          <w:rFonts w:ascii="Arial" w:hAnsi="Arial" w:cs="Arial"/>
+          <w:color w:val="333333"/>
+        </w:rPr>
+        <w:t xml:space="preserve"> </w:t>
+      </w:r>
+      <w:proofErr w:type="spellStart"/>
+      <w:r>
+        <w:rPr>
+          <w:rFonts w:ascii="Arial" w:hAnsi="Arial" w:cs="Arial"/>
+          <w:color w:val="333333"/>
+        </w:rPr>
+        <w:t>pasienter_med_provins</w:t>
+      </w:r>
+      <w:proofErr w:type="spellEnd"/>
+      <w:r>
+        <w:rPr>
+          <w:rFonts w:ascii="Arial" w:hAnsi="Arial" w:cs="Arial"/>
+          <w:color w:val="333333"/>
+        </w:rPr>
+        <w:t xml:space="preserve"> </w:t>
+      </w:r>
+    </w:p>
+    <w:p>
+      <w:pPr>
+        <w:pStyle w:val="HTML-forhndsformatert"/>
+        <w:shd w:val="clear" w:color="auto" w:fill="FFFFFF"/>
+        <w:spacing w:line="244" w:lineRule="atLeast"/>
+        <w:rPr>
+          <w:rFonts w:ascii="Arial" w:hAnsi="Arial" w:cs="Arial"/>
+          <w:color w:val="333333"/>
+        </w:rPr>
+      </w:pPr>
+      <w:r>
+        <w:rPr>
+          <w:rFonts w:ascii="Arial" w:hAnsi="Arial" w:cs="Arial"/>
+          <w:b/>
+          <w:bCs/>
+          <w:color w:val="008800"/>
+        </w:rPr>
+        <w:t>WHERE</w:t>
+      </w:r>
+      <w:r>
+        <w:rPr>
+          <w:rFonts w:ascii="Arial" w:hAnsi="Arial" w:cs="Arial"/>
+          <w:color w:val="333333"/>
+        </w:rPr>
+        <w:t xml:space="preserve"> </w:t>
+      </w:r>
+    </w:p>
+    <w:p>
+      <w:pPr>
+        <w:pStyle w:val="HTML-forhndsformatert"/>
+        <w:shd w:val="clear" w:color="auto" w:fill="FFFFFF"/>
+        <w:spacing w:line="244" w:lineRule="atLeast"/>
+        <w:rPr>
+          <w:rFonts w:ascii="Arial" w:hAnsi="Arial" w:cs="Arial"/>
+          <w:color w:val="333333"/>
+        </w:rPr>
+      </w:pPr>
+      <w:r>
+        <w:rPr>
+          <w:rFonts w:ascii="Arial" w:hAnsi="Arial" w:cs="Arial"/>
+          <w:color w:val="333333"/>
+        </w:rPr>
+        <w:t xml:space="preserve">    fornavn </w:t>
+      </w:r>
+      <w:r>
+        <w:rPr>
+          <w:rFonts w:ascii="Arial" w:hAnsi="Arial" w:cs="Arial"/>
+          <w:b/>
+          <w:bCs/>
+          <w:color w:val="008800"/>
+        </w:rPr>
+        <w:t>LIKE</w:t>
+      </w:r>
+      <w:r>
+        <w:rPr>
+          <w:rFonts w:ascii="Arial" w:hAnsi="Arial" w:cs="Arial"/>
+          <w:color w:val="333333"/>
+        </w:rPr>
+        <w:t xml:space="preserve"> </w:t>
+      </w:r>
+      <w:r>
+        <w:rPr>
+          <w:rFonts w:ascii="Arial" w:hAnsi="Arial" w:cs="Arial"/>
+          <w:color w:val="333333"/>
+          <w:shd w:val="clear" w:color="auto" w:fill="FFF0F0"/>
+        </w:rPr>
+        <w:t>'__r%'</w:t>
+      </w:r>
+      <w:r>
+        <w:rPr>
+          <w:rFonts w:ascii="Arial" w:hAnsi="Arial" w:cs="Arial"/>
+          <w:color w:val="333333"/>
+        </w:rPr>
+        <w:t xml:space="preserve"> </w:t>
+      </w:r>
+      <w:r>
+        <w:rPr>
+          <w:rFonts w:ascii="Arial" w:hAnsi="Arial" w:cs="Arial"/>
+          <w:b/>
+          <w:bCs/>
+          <w:color w:val="008800"/>
+        </w:rPr>
+        <w:t>AND</w:t>
+      </w:r>
+      <w:r>
+        <w:rPr>
+          <w:rFonts w:ascii="Arial" w:hAnsi="Arial" w:cs="Arial"/>
+          <w:color w:val="333333"/>
+        </w:rPr>
+        <w:t xml:space="preserve"> </w:t>
+      </w:r>
+    </w:p>
+    <w:p>
+      <w:pPr>
+        <w:pStyle w:val="HTML-forhndsformatert"/>
+        <w:shd w:val="clear" w:color="auto" w:fill="FFFFFF"/>
+        <w:spacing w:line="244" w:lineRule="atLeast"/>
+        <w:rPr>
+          <w:rFonts w:ascii="Arial" w:hAnsi="Arial" w:cs="Arial"/>
+          <w:color w:val="333333"/>
+        </w:rPr>
+      </w:pPr>
+      <w:r>
+        <w:rPr>
+          <w:rFonts w:ascii="Arial" w:hAnsi="Arial" w:cs="Arial"/>
+          <w:color w:val="333333"/>
+        </w:rPr>
+        <w:t xml:space="preserve">    </w:t>
+      </w:r>
+      <w:proofErr w:type="spellStart"/>
+      <w:r>
+        <w:rPr>
+          <w:rFonts w:ascii="Arial" w:hAnsi="Arial" w:cs="Arial"/>
+          <w:color w:val="333333"/>
+        </w:rPr>
+        <w:t>kjonn</w:t>
+      </w:r>
+      <w:proofErr w:type="spellEnd"/>
+      <w:r>
+        <w:rPr>
+          <w:rFonts w:ascii="Arial" w:hAnsi="Arial" w:cs="Arial"/>
+          <w:color w:val="333333"/>
+        </w:rPr>
+        <w:t xml:space="preserve"> = </w:t>
+      </w:r>
+      <w:r>
+        <w:rPr>
+          <w:rFonts w:ascii="Arial" w:hAnsi="Arial" w:cs="Arial"/>
+          <w:color w:val="333333"/>
+          <w:shd w:val="clear" w:color="auto" w:fill="FFF0F0"/>
+        </w:rPr>
+        <w:t>'F'</w:t>
+      </w:r>
+      <w:r>
+        <w:rPr>
+          <w:rFonts w:ascii="Arial" w:hAnsi="Arial" w:cs="Arial"/>
+          <w:color w:val="333333"/>
+        </w:rPr>
+        <w:t xml:space="preserve"> </w:t>
+      </w:r>
+      <w:r>
+        <w:rPr>
+          <w:rFonts w:ascii="Arial" w:hAnsi="Arial" w:cs="Arial"/>
+          <w:b/>
+          <w:bCs/>
+          <w:color w:val="008800"/>
+        </w:rPr>
+        <w:t>AND</w:t>
+      </w:r>
+    </w:p>
+    <w:p>
+      <w:pPr>
+        <w:pStyle w:val="HTML-forhndsformatert"/>
+        <w:shd w:val="clear" w:color="auto" w:fill="FFFFFF"/>
+        <w:spacing w:line="244" w:lineRule="atLeast"/>
+        <w:rPr>
+          <w:rFonts w:ascii="Arial" w:hAnsi="Arial" w:cs="Arial"/>
+          <w:color w:val="333333"/>
+        </w:rPr>
+      </w:pPr>
+      <w:r>
+        <w:rPr>
+          <w:rFonts w:ascii="Arial" w:hAnsi="Arial" w:cs="Arial"/>
+          <w:color w:val="333333"/>
+        </w:rPr>
+        <w:t xml:space="preserve">    (</w:t>
+      </w:r>
+      <w:proofErr w:type="gramStart"/>
+      <w:r>
+        <w:rPr>
+          <w:rFonts w:ascii="Arial" w:hAnsi="Arial" w:cs="Arial"/>
+          <w:b/>
+          <w:bCs/>
+          <w:color w:val="0066BB"/>
+        </w:rPr>
+        <w:t>MONTH</w:t>
+      </w:r>
+      <w:r>
+        <w:rPr>
+          <w:rFonts w:ascii="Arial" w:hAnsi="Arial" w:cs="Arial"/>
+          <w:color w:val="333333"/>
+        </w:rPr>
+        <w:t>(</w:t>
+      </w:r>
+      <w:proofErr w:type="spellStart"/>
+      <w:proofErr w:type="gramEnd"/>
+      <w:r>
+        <w:rPr>
+          <w:rFonts w:ascii="Arial" w:hAnsi="Arial" w:cs="Arial"/>
+          <w:color w:val="333333"/>
+        </w:rPr>
+        <w:t>fodselsdag</w:t>
+      </w:r>
+      <w:proofErr w:type="spellEnd"/>
+      <w:r>
+        <w:rPr>
+          <w:rFonts w:ascii="Arial" w:hAnsi="Arial" w:cs="Arial"/>
+          <w:color w:val="333333"/>
+        </w:rPr>
+        <w:t xml:space="preserve">) </w:t>
+      </w:r>
+      <w:r>
+        <w:rPr>
+          <w:rFonts w:ascii="Arial" w:hAnsi="Arial" w:cs="Arial"/>
+          <w:b/>
+          <w:bCs/>
+          <w:color w:val="008800"/>
+        </w:rPr>
+        <w:t>IN</w:t>
+      </w:r>
+      <w:r>
+        <w:rPr>
+          <w:rFonts w:ascii="Arial" w:hAnsi="Arial" w:cs="Arial"/>
+          <w:color w:val="333333"/>
+        </w:rPr>
+        <w:t xml:space="preserve"> (</w:t>
+      </w:r>
+      <w:r>
+        <w:rPr>
+          <w:rFonts w:ascii="Arial" w:hAnsi="Arial" w:cs="Arial"/>
+          <w:b/>
+          <w:bCs/>
+          <w:color w:val="0000DD"/>
+        </w:rPr>
+        <w:t>2</w:t>
+      </w:r>
+      <w:r>
+        <w:rPr>
+          <w:rFonts w:ascii="Arial" w:hAnsi="Arial" w:cs="Arial"/>
+          <w:color w:val="333333"/>
+        </w:rPr>
+        <w:t xml:space="preserve">, </w:t>
+      </w:r>
+      <w:r>
+        <w:rPr>
+          <w:rFonts w:ascii="Arial" w:hAnsi="Arial" w:cs="Arial"/>
+          <w:b/>
+          <w:bCs/>
+          <w:color w:val="0000DD"/>
+        </w:rPr>
+        <w:t>5</w:t>
+      </w:r>
+      <w:r>
+        <w:rPr>
+          <w:rFonts w:ascii="Arial" w:hAnsi="Arial" w:cs="Arial"/>
+          <w:color w:val="333333"/>
+        </w:rPr>
+        <w:t xml:space="preserve">, </w:t>
+      </w:r>
+      <w:r>
+        <w:rPr>
+          <w:rFonts w:ascii="Arial" w:hAnsi="Arial" w:cs="Arial"/>
+          <w:b/>
+          <w:bCs/>
+          <w:color w:val="0000DD"/>
+        </w:rPr>
+        <w:t>12</w:t>
+      </w:r>
+      <w:r>
+        <w:rPr>
+          <w:rFonts w:ascii="Arial" w:hAnsi="Arial" w:cs="Arial"/>
+          <w:color w:val="333333"/>
+        </w:rPr>
+        <w:t xml:space="preserve">)) </w:t>
+      </w:r>
+      <w:r>
+        <w:rPr>
+          <w:rFonts w:ascii="Arial" w:hAnsi="Arial" w:cs="Arial"/>
+          <w:b/>
+          <w:bCs/>
+          <w:color w:val="008800"/>
+        </w:rPr>
+        <w:t>AND</w:t>
+      </w:r>
+    </w:p>
+    <w:p>
+      <w:pPr>
+        <w:pStyle w:val="HTML-forhndsformatert"/>
+        <w:shd w:val="clear" w:color="auto" w:fill="FFFFFF"/>
+        <w:spacing w:line="244" w:lineRule="atLeast"/>
+        <w:rPr>
+          <w:rFonts w:ascii="Arial" w:hAnsi="Arial" w:cs="Arial"/>
+          <w:color w:val="333333"/>
+        </w:rPr>
+      </w:pPr>
+      <w:r>
+        <w:rPr>
+          <w:rFonts w:ascii="Arial" w:hAnsi="Arial" w:cs="Arial"/>
+          <w:color w:val="333333"/>
+        </w:rPr>
+        <w:t xml:space="preserve">    vekt </w:t>
+      </w:r>
+      <w:r>
+        <w:rPr>
+          <w:rFonts w:ascii="Arial" w:hAnsi="Arial" w:cs="Arial"/>
+          <w:b/>
+          <w:bCs/>
+          <w:color w:val="008800"/>
+        </w:rPr>
+        <w:t>BETWEEN</w:t>
+      </w:r>
+      <w:r>
+        <w:rPr>
+          <w:rFonts w:ascii="Arial" w:hAnsi="Arial" w:cs="Arial"/>
+          <w:color w:val="333333"/>
+        </w:rPr>
+        <w:t xml:space="preserve"> </w:t>
+      </w:r>
+      <w:r>
+        <w:rPr>
+          <w:rFonts w:ascii="Arial" w:hAnsi="Arial" w:cs="Arial"/>
+          <w:b/>
+          <w:bCs/>
+          <w:color w:val="0000DD"/>
+        </w:rPr>
+        <w:t>60</w:t>
+      </w:r>
+      <w:r>
+        <w:rPr>
+          <w:rFonts w:ascii="Arial" w:hAnsi="Arial" w:cs="Arial"/>
+          <w:color w:val="333333"/>
+        </w:rPr>
+        <w:t xml:space="preserve"> </w:t>
+      </w:r>
+      <w:r>
+        <w:rPr>
+          <w:rFonts w:ascii="Arial" w:hAnsi="Arial" w:cs="Arial"/>
+          <w:b/>
+          <w:bCs/>
+          <w:color w:val="008800"/>
+        </w:rPr>
+        <w:t>AND</w:t>
+      </w:r>
+      <w:r>
+        <w:rPr>
+          <w:rFonts w:ascii="Arial" w:hAnsi="Arial" w:cs="Arial"/>
+          <w:color w:val="333333"/>
+        </w:rPr>
+        <w:t xml:space="preserve"> </w:t>
+      </w:r>
+      <w:r>
+        <w:rPr>
+          <w:rFonts w:ascii="Arial" w:hAnsi="Arial" w:cs="Arial"/>
+          <w:b/>
+          <w:bCs/>
+          <w:color w:val="0000DD"/>
+        </w:rPr>
+        <w:t>80</w:t>
+      </w:r>
+      <w:r>
+        <w:rPr>
+          <w:rFonts w:ascii="Arial" w:hAnsi="Arial" w:cs="Arial"/>
+          <w:color w:val="333333"/>
+        </w:rPr>
+        <w:t xml:space="preserve"> </w:t>
+      </w:r>
+      <w:r>
+        <w:rPr>
+          <w:rFonts w:ascii="Arial" w:hAnsi="Arial" w:cs="Arial"/>
+          <w:b/>
+          <w:bCs/>
+          <w:color w:val="008800"/>
+        </w:rPr>
+        <w:t>AND</w:t>
+      </w:r>
+    </w:p>
+    <w:p>
+      <w:pPr>
+        <w:pStyle w:val="HTML-forhndsformatert"/>
+        <w:shd w:val="clear" w:color="auto" w:fill="FFFFFF"/>
+        <w:spacing w:line="244" w:lineRule="atLeast"/>
+        <w:rPr>
+          <w:rFonts w:ascii="Arial" w:hAnsi="Arial" w:cs="Arial"/>
+          <w:color w:val="333333"/>
+        </w:rPr>
+      </w:pPr>
+      <w:r>
+        <w:rPr>
+          <w:rFonts w:ascii="Arial" w:hAnsi="Arial" w:cs="Arial"/>
+          <w:color w:val="333333"/>
+        </w:rPr>
+        <w:t xml:space="preserve">    </w:t>
+      </w:r>
+      <w:proofErr w:type="spellStart"/>
+      <w:r>
+        <w:rPr>
+          <w:rFonts w:ascii="Arial" w:hAnsi="Arial" w:cs="Arial"/>
+          <w:color w:val="333333"/>
+        </w:rPr>
+        <w:t>pasient_id</w:t>
+      </w:r>
+      <w:proofErr w:type="spellEnd"/>
+      <w:r>
+        <w:rPr>
+          <w:rFonts w:ascii="Arial" w:hAnsi="Arial" w:cs="Arial"/>
+          <w:color w:val="333333"/>
+        </w:rPr>
+        <w:t xml:space="preserve"> % </w:t>
+      </w:r>
+      <w:proofErr w:type="gramStart"/>
+      <w:r>
+        <w:rPr>
+          <w:rFonts w:ascii="Arial" w:hAnsi="Arial" w:cs="Arial"/>
+          <w:b/>
+          <w:bCs/>
+          <w:color w:val="0000DD"/>
+        </w:rPr>
+        <w:t>2</w:t>
+      </w:r>
+      <w:r>
+        <w:rPr>
+          <w:rFonts w:ascii="Arial" w:hAnsi="Arial" w:cs="Arial"/>
+          <w:color w:val="333333"/>
+        </w:rPr>
+        <w:t xml:space="preserve"> !</w:t>
+      </w:r>
+      <w:proofErr w:type="gramEnd"/>
+      <w:r>
+        <w:rPr>
+          <w:rFonts w:ascii="Arial" w:hAnsi="Arial" w:cs="Arial"/>
+          <w:color w:val="333333"/>
+        </w:rPr>
+        <w:t xml:space="preserve">= </w:t>
+      </w:r>
+      <w:r>
+        <w:rPr>
+          <w:rFonts w:ascii="Arial" w:hAnsi="Arial" w:cs="Arial"/>
+          <w:b/>
+          <w:bCs/>
+          <w:color w:val="0000DD"/>
+        </w:rPr>
+        <w:t>0</w:t>
+      </w:r>
+      <w:r>
+        <w:rPr>
+          <w:rFonts w:ascii="Arial" w:hAnsi="Arial" w:cs="Arial"/>
+          <w:color w:val="333333"/>
+        </w:rPr>
+        <w:t xml:space="preserve"> </w:t>
+      </w:r>
+      <w:r>
+        <w:rPr>
+          <w:rFonts w:ascii="Arial" w:hAnsi="Arial" w:cs="Arial"/>
+          <w:b/>
+          <w:bCs/>
+          <w:color w:val="008800"/>
+        </w:rPr>
+        <w:t>AND</w:t>
+      </w:r>
+      <w:r>
+        <w:rPr>
+          <w:rFonts w:ascii="Arial" w:hAnsi="Arial" w:cs="Arial"/>
+          <w:color w:val="333333"/>
+        </w:rPr>
+        <w:t xml:space="preserve"> </w:t>
+      </w:r>
+    </w:p>
+    <w:p>
+      <w:pPr>
+        <w:pStyle w:val="HTML-forhndsformatert"/>
+        <w:shd w:val="clear" w:color="auto" w:fill="FFFFFF"/>
+        <w:spacing w:line="244" w:lineRule="atLeast"/>
+        <w:rPr>
+          <w:rFonts w:ascii="Arial" w:hAnsi="Arial" w:cs="Arial"/>
+          <w:color w:val="333333"/>
+        </w:rPr>
+      </w:pPr>
+      <w:r>
+        <w:rPr>
+          <w:rFonts w:ascii="Arial" w:hAnsi="Arial" w:cs="Arial"/>
+          <w:color w:val="333333"/>
+        </w:rPr>
+        <w:t xml:space="preserve">    sted = </w:t>
+      </w:r>
+      <w:r>
+        <w:rPr>
+          <w:rFonts w:ascii="Arial" w:hAnsi="Arial" w:cs="Arial"/>
+          <w:color w:val="333333"/>
+          <w:shd w:val="clear" w:color="auto" w:fill="FFF0F0"/>
+        </w:rPr>
+        <w:t>'Hamilton'</w:t>
+      </w:r>
+      <w:r>
+        <w:rPr>
+          <w:rFonts w:ascii="Arial" w:hAnsi="Arial" w:cs="Arial"/>
+          <w:color w:val="333333"/>
+        </w:rPr>
+        <w:t>;</w:t>
+      </w:r>
+    </w:p>
+    <w:p>
+      <w:pPr>
+        <w:pStyle w:val="HTML-forhndsformatert"/>
+        <w:shd w:val="clear" w:color="auto" w:fill="FFFFFF"/>
+        <w:spacing w:line="244" w:lineRule="atLeast"/>
+        <w:rPr>
+          <w:rFonts w:ascii="Arial" w:hAnsi="Arial" w:cs="Arial"/>
+          <w:color w:val="333333"/>
+        </w:rPr>
+      </w:pPr>
+    </w:p>
+    <w:p>
+      <w:pPr>
+        <w:pStyle w:val="HTML-forhndsformatert"/>
+        <w:shd w:val="clear" w:color="auto" w:fill="FFFFFF"/>
+        <w:spacing w:line="244" w:lineRule="atLeast"/>
+        <w:rPr>
+          <w:rFonts w:ascii="Arial" w:hAnsi="Arial" w:cs="Arial"/>
+          <w:color w:val="333333"/>
+        </w:rPr>
+      </w:pPr>
+      <w:r>
+        <w:rPr>
+          <w:rFonts w:ascii="Arial" w:hAnsi="Arial" w:cs="Arial"/>
+          <w:color w:val="333333"/>
+        </w:rPr>
+        <w:drawing>
+          <wp:inline distT="0" distB="0" distL="0" distR="0" wp14:anchorId="39A8D131" wp14:editId="321AE2ED">
+            <wp:extent cx="5760720" cy="769620"/>
+            <wp:effectExtent l="0" t="0" r="0" b="0"/>
+            <wp:docPr id="794392951" name="Bilde 1" descr="Et bilde som inneholder tekst, Font, line, skjermbilde&#10;&#10;Automatisk generert beskrivelse"/>
+            <wp:cNvGraphicFramePr>
+              <a:graphicFrameLocks xmlns:a="http://schemas.openxmlformats.org/drawingml/2006/main" noChangeAspect="1"/>
+            </wp:cNvGraphicFramePr>
+            <a:graphic xmlns:a="http://schemas.openxmlformats.org/drawingml/2006/main">
+              <a:graphicData uri="http://schemas.openxmlformats.org/drawingml/2006/picture">
+                <pic:pic xmlns:pic="http://schemas.openxmlformats.org/drawingml/2006/picture">
+                  <pic:nvPicPr>
+                    <pic:cNvPr id="794392951" name="Bilde 1" descr="Et bilde som inneholder tekst, Font, line, skjermbilde&#10;&#10;Automatisk generert beskrivelse"/>
+                    <pic:cNvPicPr/>
+                  </pic:nvPicPr>
+                  <pic:blipFill>
+                    <a:blip r:embed="rId16"/>
+                    <a:stretch>
+                      <a:fillRect/>
+                    </a:stretch>
+                  </pic:blipFill>
+                  <pic:spPr>
+                    <a:xfrm>
+                      <a:off x="0" y="0"/>
+                      <a:ext cx="5760720" cy="769620"/>
+                    </a:xfrm>
+                    <a:prstGeom prst="rect">
+                      <a:avLst/>
+                    </a:prstGeom>
+                  </pic:spPr>
+                </pic:pic>
+              </a:graphicData>
+            </a:graphic>
+          </wp:inline>
+        </w:drawing>
+      </w:r>
+      <w:r>
+        <w:rPr>
+          <w:rFonts w:ascii="Arial" w:hAnsi="Arial" w:cs="Arial"/>
+        </w:rPr>
+        <w:drawing>
+          <wp:inline distT="0" distB="0" distL="0" distR="0" wp14:anchorId="38FE1A8B" wp14:editId="3F7EFB66">
+            <wp:extent cx="5760720" cy="77470"/>
+            <wp:effectExtent l="0" t="0" r="0" b="0"/>
+            <wp:docPr id="658239647" name="Bilde 1"/>
+            <wp:cNvGraphicFramePr>
+              <a:graphicFrameLocks xmlns:a="http://schemas.openxmlformats.org/drawingml/2006/main" noChangeAspect="1"/>
+            </wp:cNvGraphicFramePr>
+            <a:graphic xmlns:a="http://schemas.openxmlformats.org/drawingml/2006/main">
+              <a:graphicData uri="http://schemas.openxmlformats.org/drawingml/2006/picture">
+                <pic:pic xmlns:pic="http://schemas.openxmlformats.org/drawingml/2006/picture">
+                  <pic:nvPicPr>
+                    <pic:cNvPr id="658239647" name=""/>
+                    <pic:cNvPicPr/>
+                  </pic:nvPicPr>
+                  <pic:blipFill>
+                    <a:blip r:embed="rId17"/>
+                    <a:stretch>
+                      <a:fillRect/>
+                    </a:stretch>
+                  </pic:blipFill>
+                  <pic:spPr>
+                    <a:xfrm>
+                      <a:off x="0" y="0"/>
+                      <a:ext cx="5760720" cy="77470"/>
+                    </a:xfrm>
+                    <a:prstGeom prst="rect">
+                      <a:avLst/>
+                    </a:prstGeom>
+                  </pic:spPr>
+                </pic:pic>
+              </a:graphicData>
+            </a:graphic>
+          </wp:inline>
+        </w:drawing>
+      </w:r>
+    </w:p>
+    <w:p>
+      <w:pPr>
+        <w:rPr>
+          <w:rFonts w:ascii="Arial" w:eastAsia="Times New Roman" w:hAnsi="Arial" w:cs="Arial"/>
+          <w:color w:val="333333"/>
+          <w:kern w:val="0"/>
+          <w:sz w:val="20"/>
+          <w:szCs w:val="20"/>
+          <w:lang w:eastAsia="nb-NO"/>
+          <w14:ligatures w14:val="none"/>
+        </w:rPr>
+      </w:pPr>
+      <w:r>
+        <w:rPr>
+          <w:rFonts w:ascii="Arial" w:hAnsi="Arial" w:cs="Arial"/>
+          <w:color w:val="333333"/>
+        </w:rPr>
+        <w:br w:type="page"/>
+      </w:r>
+    </w:p>
+    <w:p>
+      <w:pPr>
+        <w:pStyle w:val="HTML-forhndsformatert"/>
+        <w:shd w:val="clear" w:color="auto" w:fill="FFFFFF"/>
+        <w:spacing w:line="244" w:lineRule="atLeast"/>
+        <w:rPr>
+          <w:b/>
+          <w:bCs/>
+          <w:color w:val="008800"/>
+        </w:rPr>
+      </w:pPr>
+      <w:r>
+        <w:rPr>
+          <w:rFonts w:ascii="Arial" w:hAnsi="Arial" w:cs="Arial"/>
+          <w:color w:val="333333"/>
+        </w:rPr>
+        <w:lastRenderedPageBreak/>
+        <w:t>Oppgave 8:</w:t>
+      </w:r>
+      <w:r>
+        <w:rPr>
+          <w:b/>
+          <w:bCs/>
+          <w:color w:val="008800"/>
+        </w:rPr>
+        <w:t xml:space="preserve"> </w:t>
+      </w:r>
+    </w:p>
+    <w:p>
+      <w:pPr>
+        <w:pStyle w:val="HTML-forhndsformatert"/>
+        <w:shd w:val="clear" w:color="auto" w:fill="FFFFFF"/>
+        <w:spacing w:line="244" w:lineRule="atLeast"/>
+        <w:rPr>
+          <w:rFonts w:ascii="Arial" w:hAnsi="Arial" w:cs="Arial"/>
+          <w:color w:val="333333"/>
+        </w:rPr>
+      </w:pPr>
+      <w:r>
+        <w:rPr>
+          <w:rFonts w:ascii="Arial" w:hAnsi="Arial" w:cs="Arial"/>
+          <w:b/>
+          <w:bCs/>
+          <w:color w:val="008800"/>
+        </w:rPr>
+        <w:t>SELECT</w:t>
+      </w:r>
+      <w:r>
+        <w:rPr>
+          <w:rFonts w:ascii="Arial" w:hAnsi="Arial" w:cs="Arial"/>
+          <w:color w:val="333333"/>
+        </w:rPr>
+        <w:t xml:space="preserve"> </w:t>
+      </w:r>
+      <w:proofErr w:type="gramStart"/>
+      <w:r>
+        <w:rPr>
+          <w:rFonts w:ascii="Arial" w:hAnsi="Arial" w:cs="Arial"/>
+          <w:b/>
+          <w:bCs/>
+          <w:color w:val="0066BB"/>
+        </w:rPr>
+        <w:t>CONCAT</w:t>
+      </w:r>
+      <w:r>
+        <w:rPr>
+          <w:rFonts w:ascii="Arial" w:hAnsi="Arial" w:cs="Arial"/>
+          <w:color w:val="333333"/>
+        </w:rPr>
+        <w:t>(</w:t>
+      </w:r>
+      <w:proofErr w:type="gramEnd"/>
+      <w:r>
+        <w:rPr>
+          <w:rFonts w:ascii="Arial" w:hAnsi="Arial" w:cs="Arial"/>
+          <w:b/>
+          <w:bCs/>
+          <w:color w:val="0066BB"/>
+        </w:rPr>
+        <w:t>ROUND</w:t>
+      </w:r>
+      <w:r>
+        <w:rPr>
+          <w:rFonts w:ascii="Arial" w:hAnsi="Arial" w:cs="Arial"/>
+          <w:color w:val="333333"/>
+        </w:rPr>
+        <w:t>(</w:t>
+      </w:r>
+      <w:r>
+        <w:rPr>
+          <w:rFonts w:ascii="Arial" w:hAnsi="Arial" w:cs="Arial"/>
+          <w:b/>
+          <w:bCs/>
+          <w:color w:val="0066BB"/>
+        </w:rPr>
+        <w:t>SUM</w:t>
+      </w:r>
+      <w:r>
+        <w:rPr>
+          <w:rFonts w:ascii="Arial" w:hAnsi="Arial" w:cs="Arial"/>
+          <w:color w:val="333333"/>
+        </w:rPr>
+        <w:t>(</w:t>
+      </w:r>
+      <w:r>
+        <w:rPr>
+          <w:rFonts w:ascii="Arial" w:hAnsi="Arial" w:cs="Arial"/>
+          <w:b/>
+          <w:bCs/>
+          <w:color w:val="008800"/>
+        </w:rPr>
+        <w:t>IF</w:t>
+      </w:r>
+      <w:r>
+        <w:rPr>
+          <w:rFonts w:ascii="Arial" w:hAnsi="Arial" w:cs="Arial"/>
+          <w:color w:val="333333"/>
+        </w:rPr>
+        <w:t>(</w:t>
+      </w:r>
+      <w:proofErr w:type="spellStart"/>
+      <w:r>
+        <w:rPr>
+          <w:rFonts w:ascii="Arial" w:hAnsi="Arial" w:cs="Arial"/>
+          <w:color w:val="333333"/>
+        </w:rPr>
+        <w:t>kjonn</w:t>
+      </w:r>
+      <w:proofErr w:type="spellEnd"/>
+      <w:r>
+        <w:rPr>
+          <w:rFonts w:ascii="Arial" w:hAnsi="Arial" w:cs="Arial"/>
+          <w:color w:val="333333"/>
+        </w:rPr>
+        <w:t xml:space="preserve"> = </w:t>
+      </w:r>
+      <w:r>
+        <w:rPr>
+          <w:rFonts w:ascii="Arial" w:hAnsi="Arial" w:cs="Arial"/>
+          <w:color w:val="333333"/>
+          <w:shd w:val="clear" w:color="auto" w:fill="FFF0F0"/>
+        </w:rPr>
+        <w:t>'M'</w:t>
+      </w:r>
+      <w:r>
+        <w:rPr>
+          <w:rFonts w:ascii="Arial" w:hAnsi="Arial" w:cs="Arial"/>
+          <w:color w:val="333333"/>
+        </w:rPr>
+        <w:t xml:space="preserve">, </w:t>
+      </w:r>
+      <w:r>
+        <w:rPr>
+          <w:rFonts w:ascii="Arial" w:hAnsi="Arial" w:cs="Arial"/>
+          <w:b/>
+          <w:bCs/>
+          <w:color w:val="0000DD"/>
+        </w:rPr>
+        <w:t>1</w:t>
+      </w:r>
+      <w:r>
+        <w:rPr>
+          <w:rFonts w:ascii="Arial" w:hAnsi="Arial" w:cs="Arial"/>
+          <w:color w:val="333333"/>
+        </w:rPr>
+        <w:t xml:space="preserve">, </w:t>
+      </w:r>
+      <w:r>
+        <w:rPr>
+          <w:rFonts w:ascii="Arial" w:hAnsi="Arial" w:cs="Arial"/>
+          <w:b/>
+          <w:bCs/>
+          <w:color w:val="0000DD"/>
+        </w:rPr>
+        <w:t>0</w:t>
+      </w:r>
+      <w:r>
+        <w:rPr>
+          <w:rFonts w:ascii="Arial" w:hAnsi="Arial" w:cs="Arial"/>
+          <w:color w:val="333333"/>
+        </w:rPr>
+        <w:t xml:space="preserve">)) / </w:t>
+      </w:r>
+      <w:r>
+        <w:rPr>
+          <w:rFonts w:ascii="Arial" w:hAnsi="Arial" w:cs="Arial"/>
+          <w:b/>
+          <w:bCs/>
+          <w:color w:val="0066BB"/>
+        </w:rPr>
+        <w:t>COUNT</w:t>
+      </w:r>
+      <w:r>
+        <w:rPr>
+          <w:rFonts w:ascii="Arial" w:hAnsi="Arial" w:cs="Arial"/>
+          <w:color w:val="333333"/>
+        </w:rPr>
+        <w:t xml:space="preserve">(*) * </w:t>
+      </w:r>
+      <w:r>
+        <w:rPr>
+          <w:rFonts w:ascii="Arial" w:hAnsi="Arial" w:cs="Arial"/>
+          <w:b/>
+          <w:bCs/>
+          <w:color w:val="0000DD"/>
+        </w:rPr>
+        <w:t>100</w:t>
+      </w:r>
+      <w:r>
+        <w:rPr>
+          <w:rFonts w:ascii="Arial" w:hAnsi="Arial" w:cs="Arial"/>
+          <w:color w:val="333333"/>
+        </w:rPr>
+        <w:t xml:space="preserve">, </w:t>
+      </w:r>
+      <w:r>
+        <w:rPr>
+          <w:rFonts w:ascii="Arial" w:hAnsi="Arial" w:cs="Arial"/>
+          <w:b/>
+          <w:bCs/>
+          <w:color w:val="0000DD"/>
+        </w:rPr>
+        <w:t>0</w:t>
+      </w:r>
+      <w:r>
+        <w:rPr>
+          <w:rFonts w:ascii="Arial" w:hAnsi="Arial" w:cs="Arial"/>
+          <w:color w:val="333333"/>
+        </w:rPr>
+        <w:t xml:space="preserve">), </w:t>
+      </w:r>
+      <w:r>
+        <w:rPr>
+          <w:rFonts w:ascii="Arial" w:hAnsi="Arial" w:cs="Arial"/>
+          <w:color w:val="333333"/>
+          <w:shd w:val="clear" w:color="auto" w:fill="FFF0F0"/>
+        </w:rPr>
+        <w:t>"%"</w:t>
+      </w:r>
+      <w:r>
+        <w:rPr>
+          <w:rFonts w:ascii="Arial" w:hAnsi="Arial" w:cs="Arial"/>
+          <w:color w:val="333333"/>
+        </w:rPr>
+        <w:t xml:space="preserve">) </w:t>
+      </w:r>
+    </w:p>
+    <w:p>
+      <w:pPr>
+        <w:pStyle w:val="HTML-forhndsformatert"/>
+        <w:shd w:val="clear" w:color="auto" w:fill="FFFFFF"/>
+        <w:spacing w:line="244" w:lineRule="atLeast"/>
+        <w:rPr>
+          <w:rFonts w:ascii="Arial" w:hAnsi="Arial" w:cs="Arial"/>
+          <w:color w:val="333333"/>
+        </w:rPr>
+      </w:pPr>
+      <w:r>
+        <w:rPr>
+          <w:rFonts w:ascii="Arial" w:hAnsi="Arial" w:cs="Arial"/>
+          <w:b/>
+          <w:bCs/>
+          <w:color w:val="008800"/>
+        </w:rPr>
+        <w:t>AS</w:t>
+      </w:r>
+      <w:r>
+        <w:rPr>
+          <w:rFonts w:ascii="Arial" w:hAnsi="Arial" w:cs="Arial"/>
+          <w:color w:val="333333"/>
+        </w:rPr>
+        <w:t xml:space="preserve"> </w:t>
+      </w:r>
+      <w:proofErr w:type="spellStart"/>
+      <w:r>
+        <w:rPr>
+          <w:rFonts w:ascii="Arial" w:hAnsi="Arial" w:cs="Arial"/>
+          <w:color w:val="333333"/>
+        </w:rPr>
+        <w:t>prosent_menn</w:t>
+      </w:r>
+      <w:proofErr w:type="spellEnd"/>
+    </w:p>
+    <w:p>
+      <w:pPr>
+        <w:pStyle w:val="HTML-forhndsformatert"/>
+        <w:shd w:val="clear" w:color="auto" w:fill="FFFFFF"/>
+        <w:spacing w:line="244" w:lineRule="atLeast"/>
+        <w:rPr>
+          <w:rFonts w:ascii="Arial" w:hAnsi="Arial" w:cs="Arial"/>
+          <w:color w:val="333333"/>
+        </w:rPr>
+      </w:pPr>
+      <w:r>
+        <w:rPr>
+          <w:rFonts w:ascii="Arial" w:hAnsi="Arial" w:cs="Arial"/>
+          <w:b/>
+          <w:bCs/>
+          <w:color w:val="008800"/>
+        </w:rPr>
+        <w:t>FROM</w:t>
+      </w:r>
+      <w:r>
+        <w:rPr>
+          <w:rFonts w:ascii="Arial" w:hAnsi="Arial" w:cs="Arial"/>
+          <w:color w:val="333333"/>
+        </w:rPr>
+        <w:t xml:space="preserve"> </w:t>
+      </w:r>
+      <w:proofErr w:type="spellStart"/>
+      <w:r>
+        <w:rPr>
+          <w:rFonts w:ascii="Arial" w:hAnsi="Arial" w:cs="Arial"/>
+          <w:color w:val="333333"/>
+        </w:rPr>
+        <w:t>pasienter_med_provins</w:t>
+      </w:r>
+      <w:proofErr w:type="spellEnd"/>
+      <w:r>
+        <w:rPr>
+          <w:rFonts w:ascii="Arial" w:hAnsi="Arial" w:cs="Arial"/>
+          <w:color w:val="333333"/>
+        </w:rPr>
+        <w:t>;</w:t>
+      </w:r>
+    </w:p>
+    <w:p>
+      <w:pPr>
+        <w:pStyle w:val="HTML-forhndsformatert"/>
+        <w:shd w:val="clear" w:color="auto" w:fill="FFFFFF"/>
+        <w:spacing w:line="244" w:lineRule="atLeast"/>
+        <w:rPr>
+          <w:rFonts w:ascii="Arial" w:hAnsi="Arial" w:cs="Arial"/>
+          <w:color w:val="333333"/>
+        </w:rPr>
+      </w:pPr>
+      <w:r>
+        <w:rPr>
+          <w:rFonts w:ascii="Arial" w:hAnsi="Arial" w:cs="Arial"/>
+          <w:color w:val="333333"/>
+        </w:rPr>
+        <w:drawing>
+          <wp:inline distT="0" distB="0" distL="0" distR="0" wp14:anchorId="58B384BF" wp14:editId="79F87F35">
+            <wp:extent cx="1352739" cy="714475"/>
+            <wp:effectExtent l="0" t="0" r="0" b="9525"/>
+            <wp:docPr id="402491353" name="Bilde 1"/>
+            <wp:cNvGraphicFramePr>
+              <a:graphicFrameLocks xmlns:a="http://schemas.openxmlformats.org/drawingml/2006/main" noChangeAspect="1"/>
+            </wp:cNvGraphicFramePr>
+            <a:graphic xmlns:a="http://schemas.openxmlformats.org/drawingml/2006/main">
+              <a:graphicData uri="http://schemas.openxmlformats.org/drawingml/2006/picture">
+                <pic:pic xmlns:pic="http://schemas.openxmlformats.org/drawingml/2006/picture">
+                  <pic:nvPicPr>
+                    <pic:cNvPr id="402491353" name=""/>
+                    <pic:cNvPicPr/>
+                  </pic:nvPicPr>
+                  <pic:blipFill>
+                    <a:blip r:embed="rId18"/>
+                    <a:stretch>
+                      <a:fillRect/>
+                    </a:stretch>
+                  </pic:blipFill>
+                  <pic:spPr>
+                    <a:xfrm>
+                      <a:off x="0" y="0"/>
+                      <a:ext cx="1352739" cy="714475"/>
+                    </a:xfrm>
+                    <a:prstGeom prst="rect">
+                      <a:avLst/>
+                    </a:prstGeom>
+                  </pic:spPr>
+                </pic:pic>
+              </a:graphicData>
+            </a:graphic>
+          </wp:inline>
+        </w:drawing>
+      </w:r>
+    </w:p>
+    <w:p>
+      <w:pPr>
+        <w:pStyle w:val="HTML-forhndsformatert"/>
+        <w:shd w:val="clear" w:color="auto" w:fill="FFFFFF"/>
+        <w:spacing w:line="244" w:lineRule="atLeast"/>
+        <w:rPr>
+          <w:rFonts w:ascii="Arial" w:hAnsi="Arial" w:cs="Arial"/>
+          <w:color w:val="333333"/>
+        </w:rPr>
+      </w:pPr>
+      <w:r>
+        <w:rPr>
+          <w:rFonts w:ascii="Arial" w:hAnsi="Arial" w:cs="Arial"/>
+          <w:color w:val="333333"/>
+        </w:rPr>
+        <w:drawing>
+          <wp:inline distT="0" distB="0" distL="0" distR="0" wp14:anchorId="787325F0" wp14:editId="7459DFFA">
+            <wp:extent cx="5760720" cy="95250"/>
+            <wp:effectExtent l="0" t="0" r="0" b="0"/>
+            <wp:docPr id="1634878996" name="Bilde 1"/>
+            <wp:cNvGraphicFramePr>
+              <a:graphicFrameLocks xmlns:a="http://schemas.openxmlformats.org/drawingml/2006/main" noChangeAspect="1"/>
+            </wp:cNvGraphicFramePr>
+            <a:graphic xmlns:a="http://schemas.openxmlformats.org/drawingml/2006/main">
+              <a:graphicData uri="http://schemas.openxmlformats.org/drawingml/2006/picture">
+                <pic:pic xmlns:pic="http://schemas.openxmlformats.org/drawingml/2006/picture">
+                  <pic:nvPicPr>
+                    <pic:cNvPr id="1634878996" name=""/>
+                    <pic:cNvPicPr/>
+                  </pic:nvPicPr>
+                  <pic:blipFill>
+                    <a:blip r:embed="rId19"/>
+                    <a:stretch>
+                      <a:fillRect/>
+                    </a:stretch>
+                  </pic:blipFill>
+                  <pic:spPr>
+                    <a:xfrm>
+                      <a:off x="0" y="0"/>
+                      <a:ext cx="5760720" cy="95250"/>
+                    </a:xfrm>
+                    <a:prstGeom prst="rect">
+                      <a:avLst/>
+                    </a:prstGeom>
+                  </pic:spPr>
+                </pic:pic>
+              </a:graphicData>
+            </a:graphic>
+          </wp:inline>
+        </w:drawing>
+      </w:r>
     </w:p>
     <w:sectPr>
       <w:pgSz w:w="11906" w:h="16838"/>
@@ -3763,7 +5995,6 @@
     <w:basedOn w:val="Normal"/>
     <w:link w:val="HTML-forhndsformatertTegn"/>
     <w:uiPriority w:val="99"/>
-    <w:semiHidden/>
     <w:unhideWhenUsed/>
     <w:rsid w:val="00FE1F80"/>
     <w:pPr>
@@ -3801,7 +6032,6 @@
     <w:basedOn w:val="Standardskriftforavsnitt"/>
     <w:link w:val="HTML-forhndsformatert"/>
     <w:uiPriority w:val="99"/>
-    <w:semiHidden/>
     <w:rsid w:val="00FE1F80"/>
     <w:rPr>
       <w:rFonts w:ascii="Courier New" w:eastAsia="Times New Roman" w:hAnsi="Courier New" w:cs="Courier New"/>

</xml_diff>

<commit_message>
Fullført og levert oblig
</commit_message>
<xml_diff>
--- a/oblig3/3_3/oblig3_3_EmilBerglund.docx
+++ b/oblig3/3_3/oblig3_3_EmilBerglund.docx
@@ -6,13 +6,25 @@
       <w:pPr>
         <w:rPr>
           <w:rFonts w:ascii="Arial" w:hAnsi="Arial" w:cs="Arial"/>
-        </w:rPr>
-      </w:pPr>
-      <w:r>
-        <w:rPr>
-          <w:rFonts w:ascii="Arial" w:hAnsi="Arial" w:cs="Arial"/>
-        </w:rPr>
-        <w:t>Oppgave 1:</w:t>
+          <w:sz w:val="24"/>
+          <w:szCs w:val="24"/>
+        </w:rPr>
+      </w:pPr>
+      <w:r>
+        <w:rPr>
+          <w:rFonts w:ascii="Arial" w:hAnsi="Arial" w:cs="Arial"/>
+          <w:sz w:val="24"/>
+          <w:szCs w:val="24"/>
+        </w:rPr>
+        <w:t>Oppgave</w:t>
+      </w:r>
+      <w:r>
+        <w:rPr>
+          <w:rFonts w:ascii="Arial" w:hAnsi="Arial" w:cs="Arial"/>
+          <w:sz w:val="24"/>
+          <w:szCs w:val="24"/>
+        </w:rPr>
+        <w:t xml:space="preserve"> 1:</w:t>
       </w:r>
     </w:p>
     <w:p>
@@ -1161,7 +1173,7 @@
                     <pic:cNvPicPr/>
                   </pic:nvPicPr>
                   <pic:blipFill>
-                    <a:blip r:embed="rId4"/>
+                    <a:blip r:embed="rId6"/>
                     <a:stretch>
                       <a:fillRect/>
                     </a:stretch>
@@ -1202,7 +1214,7 @@
                     <pic:cNvPicPr/>
                   </pic:nvPicPr>
                   <pic:blipFill>
-                    <a:blip r:embed="rId5"/>
+                    <a:blip r:embed="rId7"/>
                     <a:stretch>
                       <a:fillRect/>
                     </a:stretch>
@@ -1240,11 +1252,15 @@
       <w:pPr>
         <w:rPr>
           <w:rFonts w:ascii="Arial" w:hAnsi="Arial" w:cs="Arial"/>
-        </w:rPr>
-      </w:pPr>
-      <w:r>
-        <w:rPr>
-          <w:rFonts w:ascii="Arial" w:hAnsi="Arial" w:cs="Arial"/>
+          <w:sz w:val="24"/>
+          <w:szCs w:val="24"/>
+        </w:rPr>
+      </w:pPr>
+      <w:r>
+        <w:rPr>
+          <w:rFonts w:ascii="Arial" w:hAnsi="Arial" w:cs="Arial"/>
+          <w:sz w:val="24"/>
+          <w:szCs w:val="24"/>
         </w:rPr>
         <w:lastRenderedPageBreak/>
         <w:t>Oppgave 2:</w:t>
@@ -1631,7 +1647,7 @@
                     <pic:cNvPicPr/>
                   </pic:nvPicPr>
                   <pic:blipFill>
-                    <a:blip r:embed="rId6"/>
+                    <a:blip r:embed="rId8"/>
                     <a:stretch>
                       <a:fillRect/>
                     </a:stretch>
@@ -1679,7 +1695,7 @@
                     <pic:cNvPicPr/>
                   </pic:nvPicPr>
                   <pic:blipFill>
-                    <a:blip r:embed="rId7"/>
+                    <a:blip r:embed="rId9"/>
                     <a:stretch>
                       <a:fillRect/>
                     </a:stretch>
@@ -1717,11 +1733,15 @@
       <w:pPr>
         <w:rPr>
           <w:rFonts w:ascii="Arial" w:hAnsi="Arial" w:cs="Arial"/>
-        </w:rPr>
-      </w:pPr>
-      <w:r>
-        <w:rPr>
-          <w:rFonts w:ascii="Arial" w:hAnsi="Arial" w:cs="Arial"/>
+          <w:sz w:val="24"/>
+          <w:szCs w:val="24"/>
+        </w:rPr>
+      </w:pPr>
+      <w:r>
+        <w:rPr>
+          <w:rFonts w:ascii="Arial" w:hAnsi="Arial" w:cs="Arial"/>
+          <w:sz w:val="24"/>
+          <w:szCs w:val="24"/>
         </w:rPr>
         <w:lastRenderedPageBreak/>
         <w:t>Oppgave 3:</w:t>
@@ -2221,7 +2241,7 @@
                     <pic:cNvPicPr/>
                   </pic:nvPicPr>
                   <pic:blipFill>
-                    <a:blip r:embed="rId8"/>
+                    <a:blip r:embed="rId10"/>
                     <a:stretch>
                       <a:fillRect/>
                     </a:stretch>
@@ -2262,7 +2282,7 @@
                     <pic:cNvPicPr/>
                   </pic:nvPicPr>
                   <pic:blipFill>
-                    <a:blip r:embed="rId9"/>
+                    <a:blip r:embed="rId11"/>
                     <a:stretch>
                       <a:fillRect/>
                     </a:stretch>
@@ -2300,11 +2320,15 @@
       <w:pPr>
         <w:rPr>
           <w:rFonts w:ascii="Arial" w:hAnsi="Arial" w:cs="Arial"/>
-        </w:rPr>
-      </w:pPr>
-      <w:r>
-        <w:rPr>
-          <w:rFonts w:ascii="Arial" w:hAnsi="Arial" w:cs="Arial"/>
+          <w:sz w:val="24"/>
+          <w:szCs w:val="24"/>
+        </w:rPr>
+      </w:pPr>
+      <w:r>
+        <w:rPr>
+          <w:rFonts w:ascii="Arial" w:hAnsi="Arial" w:cs="Arial"/>
+          <w:sz w:val="24"/>
+          <w:szCs w:val="24"/>
         </w:rPr>
         <w:lastRenderedPageBreak/>
         <w:t>Oppgave 4</w:t>
@@ -2546,7 +2570,7 @@
                     <pic:cNvPicPr/>
                   </pic:nvPicPr>
                   <pic:blipFill>
-                    <a:blip r:embed="rId10"/>
+                    <a:blip r:embed="rId12"/>
                     <a:stretch>
                       <a:fillRect/>
                     </a:stretch>
@@ -2587,7 +2611,7 @@
                     <pic:cNvPicPr/>
                   </pic:nvPicPr>
                   <pic:blipFill>
-                    <a:blip r:embed="rId11"/>
+                    <a:blip r:embed="rId13"/>
                     <a:stretch>
                       <a:fillRect/>
                     </a:stretch>
@@ -2625,11 +2649,15 @@
       <w:pPr>
         <w:rPr>
           <w:rFonts w:ascii="Arial" w:hAnsi="Arial" w:cs="Arial"/>
-        </w:rPr>
-      </w:pPr>
-      <w:r>
-        <w:rPr>
-          <w:rFonts w:ascii="Arial" w:hAnsi="Arial" w:cs="Arial"/>
+          <w:sz w:val="24"/>
+          <w:szCs w:val="24"/>
+        </w:rPr>
+      </w:pPr>
+      <w:r>
+        <w:rPr>
+          <w:rFonts w:ascii="Arial" w:hAnsi="Arial" w:cs="Arial"/>
+          <w:sz w:val="24"/>
+          <w:szCs w:val="24"/>
         </w:rPr>
         <w:lastRenderedPageBreak/>
         <w:t>Oppgave 5:</w:t>
@@ -3301,7 +3329,7 @@
                     <pic:cNvPicPr/>
                   </pic:nvPicPr>
                   <pic:blipFill>
-                    <a:blip r:embed="rId12"/>
+                    <a:blip r:embed="rId14"/>
                     <a:stretch>
                       <a:fillRect/>
                     </a:stretch>
@@ -3343,7 +3371,7 @@
                     <pic:cNvPicPr/>
                   </pic:nvPicPr>
                   <pic:blipFill>
-                    <a:blip r:embed="rId13"/>
+                    <a:blip r:embed="rId15"/>
                     <a:stretch>
                       <a:fillRect/>
                     </a:stretch>
@@ -3381,11 +3409,15 @@
       <w:pPr>
         <w:rPr>
           <w:rFonts w:ascii="Arial" w:hAnsi="Arial" w:cs="Arial"/>
-        </w:rPr>
-      </w:pPr>
-      <w:r>
-        <w:rPr>
-          <w:rFonts w:ascii="Arial" w:hAnsi="Arial" w:cs="Arial"/>
+          <w:sz w:val="24"/>
+          <w:szCs w:val="24"/>
+        </w:rPr>
+      </w:pPr>
+      <w:r>
+        <w:rPr>
+          <w:rFonts w:ascii="Arial" w:hAnsi="Arial" w:cs="Arial"/>
+          <w:sz w:val="24"/>
+          <w:szCs w:val="24"/>
         </w:rPr>
         <w:lastRenderedPageBreak/>
         <w:t>Oppgave 6:</w:t>
@@ -3845,6 +3877,7 @@
       <w:r>
         <w:rPr>
           <w:rFonts w:ascii="Arial" w:hAnsi="Arial" w:cs="Arial"/>
+          <w:noProof/>
         </w:rPr>
         <w:drawing>
           <wp:inline distT="0" distB="0" distL="0" distR="0" wp14:anchorId="1BD90F42" wp14:editId="712B1889">
@@ -3862,7 +3895,7 @@
                     <pic:cNvPicPr/>
                   </pic:nvPicPr>
                   <pic:blipFill>
-                    <a:blip r:embed="rId14"/>
+                    <a:blip r:embed="rId16"/>
                     <a:stretch>
                       <a:fillRect/>
                     </a:stretch>
@@ -3885,6 +3918,7 @@
       <w:r>
         <w:rPr>
           <w:rFonts w:ascii="Arial" w:hAnsi="Arial" w:cs="Arial"/>
+          <w:noProof/>
         </w:rPr>
         <w:drawing>
           <wp:inline distT="0" distB="0" distL="0" distR="0" wp14:anchorId="65FD7735" wp14:editId="24A927E1">
@@ -3902,7 +3936,7 @@
                     <pic:cNvPicPr/>
                   </pic:nvPicPr>
                   <pic:blipFill>
-                    <a:blip r:embed="rId15"/>
+                    <a:blip r:embed="rId17"/>
                     <a:stretch>
                       <a:fillRect/>
                     </a:stretch>
@@ -3940,11 +3974,15 @@
       <w:pPr>
         <w:rPr>
           <w:rFonts w:ascii="Arial" w:hAnsi="Arial" w:cs="Arial"/>
-        </w:rPr>
-      </w:pPr>
-      <w:r>
-        <w:rPr>
-          <w:rFonts w:ascii="Arial" w:hAnsi="Arial" w:cs="Arial"/>
+          <w:sz w:val="24"/>
+          <w:szCs w:val="24"/>
+        </w:rPr>
+      </w:pPr>
+      <w:r>
+        <w:rPr>
+          <w:rFonts w:ascii="Arial" w:hAnsi="Arial" w:cs="Arial"/>
+          <w:sz w:val="24"/>
+          <w:szCs w:val="24"/>
         </w:rPr>
         <w:lastRenderedPageBreak/>
         <w:t>Oppgave 7:</w:t>
@@ -4534,6 +4572,7 @@
       <w:r>
         <w:rPr>
           <w:rFonts w:ascii="Arial" w:hAnsi="Arial" w:cs="Arial"/>
+          <w:noProof/>
           <w:color w:val="333333"/>
         </w:rPr>
         <w:drawing>
@@ -4552,7 +4591,7 @@
                     <pic:cNvPicPr/>
                   </pic:nvPicPr>
                   <pic:blipFill>
-                    <a:blip r:embed="rId16"/>
+                    <a:blip r:embed="rId18"/>
                     <a:stretch>
                       <a:fillRect/>
                     </a:stretch>
@@ -4575,6 +4614,7 @@
       <w:r>
         <w:rPr>
           <w:rFonts w:ascii="Arial" w:hAnsi="Arial" w:cs="Arial"/>
+          <w:noProof/>
         </w:rPr>
         <w:drawing>
           <wp:inline distT="0" distB="0" distL="0" distR="0" wp14:anchorId="38FE1A8B" wp14:editId="3F7EFB66">
@@ -4592,7 +4632,7 @@
                     <pic:cNvPicPr/>
                   </pic:nvPicPr>
                   <pic:blipFill>
-                    <a:blip r:embed="rId17"/>
+                    <a:blip r:embed="rId19"/>
                     <a:stretch>
                       <a:fillRect/>
                     </a:stretch>
@@ -4637,17 +4677,21 @@
       <w:pPr>
         <w:pStyle w:val="HTML-forhndsformatert"/>
         <w:shd w:val="clear" w:color="auto" w:fill="FFFFFF"/>
-        <w:spacing w:line="244" w:lineRule="atLeast"/>
-        <w:rPr>
-          <w:b/>
-          <w:bCs/>
-          <w:color w:val="008800"/>
-        </w:rPr>
-      </w:pPr>
-      <w:r>
-        <w:rPr>
-          <w:rFonts w:ascii="Arial" w:hAnsi="Arial" w:cs="Arial"/>
-          <w:color w:val="333333"/>
+        <w:spacing w:line="360" w:lineRule="auto"/>
+        <w:rPr>
+          <w:b/>
+          <w:bCs/>
+          <w:color w:val="008800"/>
+          <w:sz w:val="22"/>
+          <w:szCs w:val="22"/>
+        </w:rPr>
+      </w:pPr>
+      <w:r>
+        <w:rPr>
+          <w:rFonts w:ascii="Arial" w:hAnsi="Arial" w:cs="Arial"/>
+          <w:color w:val="333333"/>
+          <w:sz w:val="22"/>
+          <w:szCs w:val="22"/>
         </w:rPr>
         <w:lastRenderedPageBreak/>
         <w:t>Oppgave 8:</w:t>
@@ -4657,6 +4701,8 @@
           <w:b/>
           <w:bCs/>
           <w:color w:val="008800"/>
+          <w:sz w:val="22"/>
+          <w:szCs w:val="22"/>
         </w:rPr>
         <w:t xml:space="preserve"> </w:t>
       </w:r>
@@ -4775,7 +4821,23 @@
           <w:color w:val="333333"/>
           <w:shd w:val="clear" w:color="auto" w:fill="FFF0F0"/>
         </w:rPr>
-        <w:t>'M'</w:t>
+        <w:t>"</w:t>
+      </w:r>
+      <w:r>
+        <w:rPr>
+          <w:rFonts w:ascii="Arial" w:hAnsi="Arial" w:cs="Arial"/>
+          <w:color w:val="333333"/>
+          <w:shd w:val="clear" w:color="auto" w:fill="FFF0F0"/>
+        </w:rPr>
+        <w:t>M</w:t>
+      </w:r>
+      <w:r>
+        <w:rPr>
+          <w:rFonts w:ascii="Arial" w:hAnsi="Arial" w:cs="Arial"/>
+          <w:color w:val="333333"/>
+          <w:shd w:val="clear" w:color="auto" w:fill="FFF0F0"/>
+        </w:rPr>
+        <w:t>"</w:t>
       </w:r>
       <w:r>
         <w:rPr>
@@ -4972,6 +5034,7 @@
       <w:r>
         <w:rPr>
           <w:rFonts w:ascii="Arial" w:hAnsi="Arial" w:cs="Arial"/>
+          <w:noProof/>
           <w:color w:val="333333"/>
         </w:rPr>
         <w:drawing>
@@ -4990,7 +5053,7 @@
                     <pic:cNvPicPr/>
                   </pic:nvPicPr>
                   <pic:blipFill>
-                    <a:blip r:embed="rId18"/>
+                    <a:blip r:embed="rId20"/>
                     <a:stretch>
                       <a:fillRect/>
                     </a:stretch>
@@ -5024,6 +5087,7 @@
       <w:r>
         <w:rPr>
           <w:rFonts w:ascii="Arial" w:hAnsi="Arial" w:cs="Arial"/>
+          <w:noProof/>
           <w:color w:val="333333"/>
         </w:rPr>
         <w:drawing>
@@ -5042,7 +5106,7 @@
                     <pic:cNvPicPr/>
                   </pic:nvPicPr>
                   <pic:blipFill>
-                    <a:blip r:embed="rId19"/>
+                    <a:blip r:embed="rId21"/>
                     <a:stretch>
                       <a:fillRect/>
                     </a:stretch>
@@ -5063,7 +5127,2401 @@
         </w:drawing>
       </w:r>
     </w:p>
+    <w:p>
+      <w:pPr>
+        <w:rPr>
+          <w:rFonts w:ascii="Arial" w:eastAsia="Times New Roman" w:hAnsi="Arial" w:cs="Arial"/>
+          <w:color w:val="333333"/>
+          <w:kern w:val="0"/>
+          <w:sz w:val="20"/>
+          <w:szCs w:val="20"/>
+          <w:lang w:eastAsia="nb-NO"/>
+          <w14:ligatures w14:val="none"/>
+        </w:rPr>
+      </w:pPr>
+      <w:r>
+        <w:rPr>
+          <w:rFonts w:ascii="Arial" w:hAnsi="Arial" w:cs="Arial"/>
+          <w:color w:val="333333"/>
+        </w:rPr>
+        <w:br w:type="page"/>
+      </w:r>
+    </w:p>
+    <w:p>
+      <w:pPr>
+        <w:pStyle w:val="HTML-forhndsformatert"/>
+        <w:shd w:val="clear" w:color="auto" w:fill="FFFFFF"/>
+        <w:spacing w:line="360" w:lineRule="auto"/>
+        <w:rPr>
+          <w:rFonts w:ascii="Arial" w:hAnsi="Arial" w:cs="Arial"/>
+          <w:color w:val="333333"/>
+          <w:sz w:val="24"/>
+          <w:szCs w:val="24"/>
+        </w:rPr>
+      </w:pPr>
+      <w:r>
+        <w:rPr>
+          <w:rFonts w:ascii="Arial" w:hAnsi="Arial" w:cs="Arial"/>
+          <w:color w:val="333333"/>
+          <w:sz w:val="24"/>
+          <w:szCs w:val="24"/>
+        </w:rPr>
+        <w:lastRenderedPageBreak/>
+        <w:t xml:space="preserve">Oppgave 9: </w:t>
+      </w:r>
+    </w:p>
+    <w:p>
+      <w:pPr>
+        <w:pStyle w:val="HTML-forhndsformatert"/>
+        <w:shd w:val="clear" w:color="auto" w:fill="FFFFFF"/>
+        <w:spacing w:line="244" w:lineRule="atLeast"/>
+        <w:rPr>
+          <w:rFonts w:ascii="Arial" w:hAnsi="Arial" w:cs="Arial"/>
+          <w:color w:val="333333"/>
+        </w:rPr>
+      </w:pPr>
+      <w:r>
+        <w:rPr>
+          <w:rFonts w:ascii="Arial" w:hAnsi="Arial" w:cs="Arial"/>
+          <w:b/>
+          <w:bCs/>
+          <w:color w:val="008800"/>
+        </w:rPr>
+        <w:t>SELECT</w:t>
+      </w:r>
+      <w:r>
+        <w:rPr>
+          <w:rFonts w:ascii="Arial" w:hAnsi="Arial" w:cs="Arial"/>
+          <w:color w:val="333333"/>
+        </w:rPr>
+        <w:t xml:space="preserve"> </w:t>
+      </w:r>
+    </w:p>
+    <w:p>
+      <w:pPr>
+        <w:pStyle w:val="HTML-forhndsformatert"/>
+        <w:shd w:val="clear" w:color="auto" w:fill="FFFFFF"/>
+        <w:spacing w:line="244" w:lineRule="atLeast"/>
+        <w:rPr>
+          <w:rFonts w:ascii="Arial" w:hAnsi="Arial" w:cs="Arial"/>
+          <w:color w:val="333333"/>
+        </w:rPr>
+      </w:pPr>
+      <w:r>
+        <w:rPr>
+          <w:rFonts w:ascii="Arial" w:hAnsi="Arial" w:cs="Arial"/>
+          <w:color w:val="333333"/>
+        </w:rPr>
+        <w:t xml:space="preserve">    innleggelsesdato,</w:t>
+      </w:r>
+    </w:p>
+    <w:p>
+      <w:pPr>
+        <w:pStyle w:val="HTML-forhndsformatert"/>
+        <w:shd w:val="clear" w:color="auto" w:fill="FFFFFF"/>
+        <w:spacing w:line="244" w:lineRule="atLeast"/>
+        <w:rPr>
+          <w:rFonts w:ascii="Arial" w:hAnsi="Arial" w:cs="Arial"/>
+          <w:color w:val="333333"/>
+        </w:rPr>
+      </w:pPr>
+      <w:r>
+        <w:rPr>
+          <w:rFonts w:ascii="Arial" w:hAnsi="Arial" w:cs="Arial"/>
+          <w:color w:val="333333"/>
+        </w:rPr>
+        <w:t xml:space="preserve">    </w:t>
+      </w:r>
+      <w:proofErr w:type="spellStart"/>
+      <w:r>
+        <w:rPr>
+          <w:rFonts w:ascii="Arial" w:hAnsi="Arial" w:cs="Arial"/>
+          <w:color w:val="333333"/>
+        </w:rPr>
+        <w:t>antall_innleggelser</w:t>
+      </w:r>
+      <w:proofErr w:type="spellEnd"/>
+      <w:r>
+        <w:rPr>
+          <w:rFonts w:ascii="Arial" w:hAnsi="Arial" w:cs="Arial"/>
+          <w:color w:val="333333"/>
+        </w:rPr>
+        <w:t>,</w:t>
+      </w:r>
+    </w:p>
+    <w:p>
+      <w:pPr>
+        <w:pStyle w:val="HTML-forhndsformatert"/>
+        <w:shd w:val="clear" w:color="auto" w:fill="FFFFFF"/>
+        <w:spacing w:line="244" w:lineRule="atLeast"/>
+        <w:rPr>
+          <w:rFonts w:ascii="Arial" w:hAnsi="Arial" w:cs="Arial"/>
+          <w:color w:val="333333"/>
+        </w:rPr>
+      </w:pPr>
+      <w:r>
+        <w:rPr>
+          <w:rFonts w:ascii="Arial" w:hAnsi="Arial" w:cs="Arial"/>
+          <w:color w:val="333333"/>
+        </w:rPr>
+        <w:t xml:space="preserve">    </w:t>
+      </w:r>
+      <w:proofErr w:type="spellStart"/>
+      <w:r>
+        <w:rPr>
+          <w:rFonts w:ascii="Arial" w:hAnsi="Arial" w:cs="Arial"/>
+          <w:color w:val="333333"/>
+        </w:rPr>
+        <w:t>antall_innleggelser</w:t>
+      </w:r>
+      <w:proofErr w:type="spellEnd"/>
+      <w:r>
+        <w:rPr>
+          <w:rFonts w:ascii="Arial" w:hAnsi="Arial" w:cs="Arial"/>
+          <w:color w:val="333333"/>
+        </w:rPr>
+        <w:t xml:space="preserve"> - (</w:t>
+      </w:r>
+      <w:r>
+        <w:rPr>
+          <w:rFonts w:ascii="Arial" w:hAnsi="Arial" w:cs="Arial"/>
+          <w:b/>
+          <w:bCs/>
+          <w:color w:val="008800"/>
+        </w:rPr>
+        <w:t>SELECT</w:t>
+      </w:r>
+      <w:r>
+        <w:rPr>
+          <w:rFonts w:ascii="Arial" w:hAnsi="Arial" w:cs="Arial"/>
+          <w:color w:val="333333"/>
+        </w:rPr>
+        <w:t xml:space="preserve"> </w:t>
+      </w:r>
+      <w:proofErr w:type="gramStart"/>
+      <w:r>
+        <w:rPr>
+          <w:rFonts w:ascii="Arial" w:hAnsi="Arial" w:cs="Arial"/>
+          <w:b/>
+          <w:bCs/>
+          <w:color w:val="0066BB"/>
+        </w:rPr>
+        <w:t>COUNT</w:t>
+      </w:r>
+      <w:r>
+        <w:rPr>
+          <w:rFonts w:ascii="Arial" w:hAnsi="Arial" w:cs="Arial"/>
+          <w:color w:val="333333"/>
+        </w:rPr>
+        <w:t>(</w:t>
+      </w:r>
+      <w:proofErr w:type="gramEnd"/>
+      <w:r>
+        <w:rPr>
+          <w:rFonts w:ascii="Arial" w:hAnsi="Arial" w:cs="Arial"/>
+          <w:color w:val="333333"/>
+        </w:rPr>
+        <w:t xml:space="preserve">*) </w:t>
+      </w:r>
+      <w:r>
+        <w:rPr>
+          <w:rFonts w:ascii="Arial" w:hAnsi="Arial" w:cs="Arial"/>
+          <w:b/>
+          <w:bCs/>
+          <w:color w:val="008800"/>
+        </w:rPr>
+        <w:t>FROM</w:t>
+      </w:r>
+      <w:r>
+        <w:rPr>
+          <w:rFonts w:ascii="Arial" w:hAnsi="Arial" w:cs="Arial"/>
+          <w:color w:val="333333"/>
+        </w:rPr>
+        <w:t xml:space="preserve"> innleggelser </w:t>
+      </w:r>
+      <w:r>
+        <w:rPr>
+          <w:rFonts w:ascii="Arial" w:hAnsi="Arial" w:cs="Arial"/>
+          <w:b/>
+          <w:bCs/>
+          <w:color w:val="008800"/>
+        </w:rPr>
+        <w:t>WHERE</w:t>
+      </w:r>
+      <w:r>
+        <w:rPr>
+          <w:rFonts w:ascii="Arial" w:hAnsi="Arial" w:cs="Arial"/>
+          <w:color w:val="333333"/>
+        </w:rPr>
+        <w:t xml:space="preserve"> </w:t>
+      </w:r>
+      <w:r>
+        <w:rPr>
+          <w:rFonts w:ascii="Arial" w:hAnsi="Arial" w:cs="Arial"/>
+          <w:b/>
+          <w:bCs/>
+          <w:color w:val="333399"/>
+        </w:rPr>
+        <w:t>DATE</w:t>
+      </w:r>
+      <w:r>
+        <w:rPr>
+          <w:rFonts w:ascii="Arial" w:hAnsi="Arial" w:cs="Arial"/>
+          <w:color w:val="333333"/>
+        </w:rPr>
+        <w:t xml:space="preserve">(innleggelsesdato) = </w:t>
+      </w:r>
+      <w:r>
+        <w:rPr>
+          <w:rFonts w:ascii="Arial" w:hAnsi="Arial" w:cs="Arial"/>
+          <w:b/>
+          <w:bCs/>
+          <w:color w:val="0066BB"/>
+        </w:rPr>
+        <w:t>DATE_SUB</w:t>
+      </w:r>
+      <w:r>
+        <w:rPr>
+          <w:rFonts w:ascii="Arial" w:hAnsi="Arial" w:cs="Arial"/>
+          <w:color w:val="333333"/>
+        </w:rPr>
+        <w:t>(</w:t>
+      </w:r>
+      <w:proofErr w:type="spellStart"/>
+      <w:r>
+        <w:rPr>
+          <w:rFonts w:ascii="Arial" w:hAnsi="Arial" w:cs="Arial"/>
+          <w:color w:val="333333"/>
+        </w:rPr>
+        <w:t>d.innleggelsesdato</w:t>
+      </w:r>
+      <w:proofErr w:type="spellEnd"/>
+      <w:r>
+        <w:rPr>
+          <w:rFonts w:ascii="Arial" w:hAnsi="Arial" w:cs="Arial"/>
+          <w:color w:val="333333"/>
+        </w:rPr>
+        <w:t xml:space="preserve">, </w:t>
+      </w:r>
+      <w:r>
+        <w:rPr>
+          <w:rFonts w:ascii="Arial" w:hAnsi="Arial" w:cs="Arial"/>
+          <w:b/>
+          <w:bCs/>
+          <w:color w:val="008800"/>
+        </w:rPr>
+        <w:t>INTERVAL</w:t>
+      </w:r>
+      <w:r>
+        <w:rPr>
+          <w:rFonts w:ascii="Arial" w:hAnsi="Arial" w:cs="Arial"/>
+          <w:color w:val="333333"/>
+        </w:rPr>
+        <w:t xml:space="preserve"> </w:t>
+      </w:r>
+      <w:r>
+        <w:rPr>
+          <w:rFonts w:ascii="Arial" w:hAnsi="Arial" w:cs="Arial"/>
+          <w:b/>
+          <w:bCs/>
+          <w:color w:val="0000DD"/>
+        </w:rPr>
+        <w:t>1</w:t>
+      </w:r>
+      <w:r>
+        <w:rPr>
+          <w:rFonts w:ascii="Arial" w:hAnsi="Arial" w:cs="Arial"/>
+          <w:color w:val="333333"/>
+        </w:rPr>
+        <w:t xml:space="preserve"> DAY)) </w:t>
+      </w:r>
+      <w:r>
+        <w:rPr>
+          <w:rFonts w:ascii="Arial" w:hAnsi="Arial" w:cs="Arial"/>
+          <w:b/>
+          <w:bCs/>
+          <w:color w:val="008800"/>
+        </w:rPr>
+        <w:t>AS</w:t>
+      </w:r>
+      <w:r>
+        <w:rPr>
+          <w:rFonts w:ascii="Arial" w:hAnsi="Arial" w:cs="Arial"/>
+          <w:color w:val="333333"/>
+        </w:rPr>
+        <w:t xml:space="preserve"> </w:t>
+      </w:r>
+      <w:proofErr w:type="spellStart"/>
+      <w:r>
+        <w:rPr>
+          <w:rFonts w:ascii="Arial" w:hAnsi="Arial" w:cs="Arial"/>
+          <w:color w:val="333333"/>
+        </w:rPr>
+        <w:t>endringer_fra_forrige_dag</w:t>
+      </w:r>
+      <w:proofErr w:type="spellEnd"/>
+    </w:p>
+    <w:p>
+      <w:pPr>
+        <w:pStyle w:val="HTML-forhndsformatert"/>
+        <w:shd w:val="clear" w:color="auto" w:fill="FFFFFF"/>
+        <w:spacing w:line="244" w:lineRule="atLeast"/>
+        <w:rPr>
+          <w:rFonts w:ascii="Arial" w:hAnsi="Arial" w:cs="Arial"/>
+          <w:color w:val="333333"/>
+        </w:rPr>
+      </w:pPr>
+      <w:r>
+        <w:rPr>
+          <w:rFonts w:ascii="Arial" w:hAnsi="Arial" w:cs="Arial"/>
+          <w:b/>
+          <w:bCs/>
+          <w:color w:val="008800"/>
+        </w:rPr>
+        <w:t>FROM</w:t>
+      </w:r>
+      <w:r>
+        <w:rPr>
+          <w:rFonts w:ascii="Arial" w:hAnsi="Arial" w:cs="Arial"/>
+          <w:color w:val="333333"/>
+        </w:rPr>
+        <w:t xml:space="preserve"> (</w:t>
+      </w:r>
+    </w:p>
+    <w:p>
+      <w:pPr>
+        <w:pStyle w:val="HTML-forhndsformatert"/>
+        <w:shd w:val="clear" w:color="auto" w:fill="FFFFFF"/>
+        <w:spacing w:line="244" w:lineRule="atLeast"/>
+        <w:rPr>
+          <w:rFonts w:ascii="Arial" w:hAnsi="Arial" w:cs="Arial"/>
+          <w:color w:val="333333"/>
+        </w:rPr>
+      </w:pPr>
+      <w:r>
+        <w:rPr>
+          <w:rFonts w:ascii="Arial" w:hAnsi="Arial" w:cs="Arial"/>
+          <w:color w:val="333333"/>
+        </w:rPr>
+        <w:t xml:space="preserve">    </w:t>
+      </w:r>
+      <w:r>
+        <w:rPr>
+          <w:rFonts w:ascii="Arial" w:hAnsi="Arial" w:cs="Arial"/>
+          <w:b/>
+          <w:bCs/>
+          <w:color w:val="008800"/>
+        </w:rPr>
+        <w:t>SELECT</w:t>
+      </w:r>
+      <w:r>
+        <w:rPr>
+          <w:rFonts w:ascii="Arial" w:hAnsi="Arial" w:cs="Arial"/>
+          <w:color w:val="333333"/>
+        </w:rPr>
+        <w:t xml:space="preserve"> </w:t>
+      </w:r>
+    </w:p>
+    <w:p>
+      <w:pPr>
+        <w:pStyle w:val="HTML-forhndsformatert"/>
+        <w:shd w:val="clear" w:color="auto" w:fill="FFFFFF"/>
+        <w:spacing w:line="244" w:lineRule="atLeast"/>
+        <w:rPr>
+          <w:rFonts w:ascii="Arial" w:hAnsi="Arial" w:cs="Arial"/>
+          <w:color w:val="333333"/>
+        </w:rPr>
+      </w:pPr>
+      <w:r>
+        <w:rPr>
+          <w:rFonts w:ascii="Arial" w:hAnsi="Arial" w:cs="Arial"/>
+          <w:color w:val="333333"/>
+        </w:rPr>
+        <w:t xml:space="preserve">        </w:t>
+      </w:r>
+      <w:proofErr w:type="gramStart"/>
+      <w:r>
+        <w:rPr>
+          <w:rFonts w:ascii="Arial" w:hAnsi="Arial" w:cs="Arial"/>
+          <w:b/>
+          <w:bCs/>
+          <w:color w:val="333399"/>
+        </w:rPr>
+        <w:t>DATE</w:t>
+      </w:r>
+      <w:r>
+        <w:rPr>
+          <w:rFonts w:ascii="Arial" w:hAnsi="Arial" w:cs="Arial"/>
+          <w:color w:val="333333"/>
+        </w:rPr>
+        <w:t>(</w:t>
+      </w:r>
+      <w:proofErr w:type="gramEnd"/>
+      <w:r>
+        <w:rPr>
+          <w:rFonts w:ascii="Arial" w:hAnsi="Arial" w:cs="Arial"/>
+          <w:color w:val="333333"/>
+        </w:rPr>
+        <w:t xml:space="preserve">innleggelsesdato) </w:t>
+      </w:r>
+      <w:r>
+        <w:rPr>
+          <w:rFonts w:ascii="Arial" w:hAnsi="Arial" w:cs="Arial"/>
+          <w:b/>
+          <w:bCs/>
+          <w:color w:val="008800"/>
+        </w:rPr>
+        <w:t>AS</w:t>
+      </w:r>
+      <w:r>
+        <w:rPr>
+          <w:rFonts w:ascii="Arial" w:hAnsi="Arial" w:cs="Arial"/>
+          <w:color w:val="333333"/>
+        </w:rPr>
+        <w:t xml:space="preserve"> innleggelsesdato,</w:t>
+      </w:r>
+    </w:p>
+    <w:p>
+      <w:pPr>
+        <w:pStyle w:val="HTML-forhndsformatert"/>
+        <w:shd w:val="clear" w:color="auto" w:fill="FFFFFF"/>
+        <w:spacing w:line="244" w:lineRule="atLeast"/>
+        <w:rPr>
+          <w:rFonts w:ascii="Arial" w:hAnsi="Arial" w:cs="Arial"/>
+          <w:color w:val="333333"/>
+        </w:rPr>
+      </w:pPr>
+      <w:r>
+        <w:rPr>
+          <w:rFonts w:ascii="Arial" w:hAnsi="Arial" w:cs="Arial"/>
+          <w:color w:val="333333"/>
+        </w:rPr>
+        <w:t xml:space="preserve">        </w:t>
+      </w:r>
+      <w:proofErr w:type="gramStart"/>
+      <w:r>
+        <w:rPr>
+          <w:rFonts w:ascii="Arial" w:hAnsi="Arial" w:cs="Arial"/>
+          <w:b/>
+          <w:bCs/>
+          <w:color w:val="0066BB"/>
+        </w:rPr>
+        <w:t>COUNT</w:t>
+      </w:r>
+      <w:r>
+        <w:rPr>
+          <w:rFonts w:ascii="Arial" w:hAnsi="Arial" w:cs="Arial"/>
+          <w:color w:val="333333"/>
+        </w:rPr>
+        <w:t>(</w:t>
+      </w:r>
+      <w:proofErr w:type="gramEnd"/>
+      <w:r>
+        <w:rPr>
+          <w:rFonts w:ascii="Arial" w:hAnsi="Arial" w:cs="Arial"/>
+          <w:color w:val="333333"/>
+        </w:rPr>
+        <w:t xml:space="preserve">*) </w:t>
+      </w:r>
+      <w:r>
+        <w:rPr>
+          <w:rFonts w:ascii="Arial" w:hAnsi="Arial" w:cs="Arial"/>
+          <w:b/>
+          <w:bCs/>
+          <w:color w:val="008800"/>
+        </w:rPr>
+        <w:t>AS</w:t>
+      </w:r>
+      <w:r>
+        <w:rPr>
+          <w:rFonts w:ascii="Arial" w:hAnsi="Arial" w:cs="Arial"/>
+          <w:color w:val="333333"/>
+        </w:rPr>
+        <w:t xml:space="preserve"> </w:t>
+      </w:r>
+      <w:proofErr w:type="spellStart"/>
+      <w:r>
+        <w:rPr>
+          <w:rFonts w:ascii="Arial" w:hAnsi="Arial" w:cs="Arial"/>
+          <w:color w:val="333333"/>
+        </w:rPr>
+        <w:t>antall_innleggelser</w:t>
+      </w:r>
+      <w:proofErr w:type="spellEnd"/>
+    </w:p>
+    <w:p>
+      <w:pPr>
+        <w:pStyle w:val="HTML-forhndsformatert"/>
+        <w:shd w:val="clear" w:color="auto" w:fill="FFFFFF"/>
+        <w:spacing w:line="244" w:lineRule="atLeast"/>
+        <w:rPr>
+          <w:rFonts w:ascii="Arial" w:hAnsi="Arial" w:cs="Arial"/>
+          <w:color w:val="333333"/>
+        </w:rPr>
+      </w:pPr>
+      <w:r>
+        <w:rPr>
+          <w:rFonts w:ascii="Arial" w:hAnsi="Arial" w:cs="Arial"/>
+          <w:color w:val="333333"/>
+        </w:rPr>
+        <w:t xml:space="preserve">    </w:t>
+      </w:r>
+      <w:r>
+        <w:rPr>
+          <w:rFonts w:ascii="Arial" w:hAnsi="Arial" w:cs="Arial"/>
+          <w:b/>
+          <w:bCs/>
+          <w:color w:val="008800"/>
+        </w:rPr>
+        <w:t>FROM</w:t>
+      </w:r>
+      <w:r>
+        <w:rPr>
+          <w:rFonts w:ascii="Arial" w:hAnsi="Arial" w:cs="Arial"/>
+          <w:color w:val="333333"/>
+        </w:rPr>
+        <w:t xml:space="preserve"> innleggelser</w:t>
+      </w:r>
+    </w:p>
+    <w:p>
+      <w:pPr>
+        <w:pStyle w:val="HTML-forhndsformatert"/>
+        <w:shd w:val="clear" w:color="auto" w:fill="FFFFFF"/>
+        <w:spacing w:line="244" w:lineRule="atLeast"/>
+        <w:rPr>
+          <w:rFonts w:ascii="Arial" w:hAnsi="Arial" w:cs="Arial"/>
+          <w:color w:val="333333"/>
+        </w:rPr>
+      </w:pPr>
+      <w:r>
+        <w:rPr>
+          <w:rFonts w:ascii="Arial" w:hAnsi="Arial" w:cs="Arial"/>
+          <w:color w:val="333333"/>
+        </w:rPr>
+        <w:t xml:space="preserve">    </w:t>
+      </w:r>
+      <w:r>
+        <w:rPr>
+          <w:rFonts w:ascii="Arial" w:hAnsi="Arial" w:cs="Arial"/>
+          <w:b/>
+          <w:bCs/>
+          <w:color w:val="008800"/>
+        </w:rPr>
+        <w:t>GROUP</w:t>
+      </w:r>
+      <w:r>
+        <w:rPr>
+          <w:rFonts w:ascii="Arial" w:hAnsi="Arial" w:cs="Arial"/>
+          <w:color w:val="333333"/>
+        </w:rPr>
+        <w:t xml:space="preserve"> </w:t>
+      </w:r>
+      <w:r>
+        <w:rPr>
+          <w:rFonts w:ascii="Arial" w:hAnsi="Arial" w:cs="Arial"/>
+          <w:b/>
+          <w:bCs/>
+          <w:color w:val="008800"/>
+        </w:rPr>
+        <w:t>BY</w:t>
+      </w:r>
+      <w:r>
+        <w:rPr>
+          <w:rFonts w:ascii="Arial" w:hAnsi="Arial" w:cs="Arial"/>
+          <w:color w:val="333333"/>
+        </w:rPr>
+        <w:t xml:space="preserve"> </w:t>
+      </w:r>
+      <w:proofErr w:type="gramStart"/>
+      <w:r>
+        <w:rPr>
+          <w:rFonts w:ascii="Arial" w:hAnsi="Arial" w:cs="Arial"/>
+          <w:b/>
+          <w:bCs/>
+          <w:color w:val="333399"/>
+        </w:rPr>
+        <w:t>DATE</w:t>
+      </w:r>
+      <w:r>
+        <w:rPr>
+          <w:rFonts w:ascii="Arial" w:hAnsi="Arial" w:cs="Arial"/>
+          <w:color w:val="333333"/>
+        </w:rPr>
+        <w:t>(</w:t>
+      </w:r>
+      <w:proofErr w:type="gramEnd"/>
+      <w:r>
+        <w:rPr>
+          <w:rFonts w:ascii="Arial" w:hAnsi="Arial" w:cs="Arial"/>
+          <w:color w:val="333333"/>
+        </w:rPr>
+        <w:t>innleggelsesdato)</w:t>
+      </w:r>
+    </w:p>
+    <w:p>
+      <w:pPr>
+        <w:pStyle w:val="HTML-forhndsformatert"/>
+        <w:shd w:val="clear" w:color="auto" w:fill="FFFFFF"/>
+        <w:spacing w:line="244" w:lineRule="atLeast"/>
+        <w:rPr>
+          <w:rFonts w:ascii="Arial" w:hAnsi="Arial" w:cs="Arial"/>
+          <w:color w:val="333333"/>
+        </w:rPr>
+      </w:pPr>
+      <w:r>
+        <w:rPr>
+          <w:rFonts w:ascii="Arial" w:hAnsi="Arial" w:cs="Arial"/>
+          <w:color w:val="333333"/>
+        </w:rPr>
+        <w:t xml:space="preserve">) </w:t>
+      </w:r>
+      <w:r>
+        <w:rPr>
+          <w:rFonts w:ascii="Arial" w:hAnsi="Arial" w:cs="Arial"/>
+          <w:b/>
+          <w:bCs/>
+          <w:color w:val="008800"/>
+        </w:rPr>
+        <w:t>AS</w:t>
+      </w:r>
+      <w:r>
+        <w:rPr>
+          <w:rFonts w:ascii="Arial" w:hAnsi="Arial" w:cs="Arial"/>
+          <w:color w:val="333333"/>
+        </w:rPr>
+        <w:t xml:space="preserve"> d</w:t>
+      </w:r>
+    </w:p>
+    <w:p>
+      <w:pPr>
+        <w:pStyle w:val="HTML-forhndsformatert"/>
+        <w:shd w:val="clear" w:color="auto" w:fill="FFFFFF"/>
+        <w:spacing w:line="244" w:lineRule="atLeast"/>
+        <w:rPr>
+          <w:rFonts w:ascii="Arial" w:hAnsi="Arial" w:cs="Arial"/>
+          <w:color w:val="333333"/>
+        </w:rPr>
+      </w:pPr>
+      <w:r>
+        <w:rPr>
+          <w:rFonts w:ascii="Arial" w:hAnsi="Arial" w:cs="Arial"/>
+          <w:b/>
+          <w:bCs/>
+          <w:color w:val="008800"/>
+        </w:rPr>
+        <w:t>ORDER</w:t>
+      </w:r>
+      <w:r>
+        <w:rPr>
+          <w:rFonts w:ascii="Arial" w:hAnsi="Arial" w:cs="Arial"/>
+          <w:color w:val="333333"/>
+        </w:rPr>
+        <w:t xml:space="preserve"> </w:t>
+      </w:r>
+      <w:r>
+        <w:rPr>
+          <w:rFonts w:ascii="Arial" w:hAnsi="Arial" w:cs="Arial"/>
+          <w:b/>
+          <w:bCs/>
+          <w:color w:val="008800"/>
+        </w:rPr>
+        <w:t>BY</w:t>
+      </w:r>
+      <w:r>
+        <w:rPr>
+          <w:rFonts w:ascii="Arial" w:hAnsi="Arial" w:cs="Arial"/>
+          <w:color w:val="333333"/>
+        </w:rPr>
+        <w:t xml:space="preserve"> innleggelsesdato;</w:t>
+      </w:r>
+    </w:p>
+    <w:p>
+      <w:pPr>
+        <w:pStyle w:val="HTML-forhndsformatert"/>
+        <w:shd w:val="clear" w:color="auto" w:fill="FFFFFF"/>
+        <w:spacing w:line="244" w:lineRule="atLeast"/>
+        <w:rPr>
+          <w:rFonts w:ascii="Arial" w:hAnsi="Arial" w:cs="Arial"/>
+          <w:color w:val="333333"/>
+        </w:rPr>
+      </w:pPr>
+      <w:r>
+        <w:rPr>
+          <w:rFonts w:ascii="Arial" w:hAnsi="Arial" w:cs="Arial"/>
+          <w:noProof/>
+          <w:color w:val="333333"/>
+        </w:rPr>
+        <w:drawing>
+          <wp:inline distT="0" distB="0" distL="0" distR="0" wp14:anchorId="456001B0" wp14:editId="0F2DA877">
+            <wp:extent cx="3753374" cy="2915057"/>
+            <wp:effectExtent l="0" t="0" r="0" b="0"/>
+            <wp:docPr id="1962093093" name="Bilde 1" descr="Et bilde som inneholder tekst, skjermbilde, nummer, Font&#10;&#10;Automatisk generert beskrivelse"/>
+            <wp:cNvGraphicFramePr>
+              <a:graphicFrameLocks xmlns:a="http://schemas.openxmlformats.org/drawingml/2006/main" noChangeAspect="1"/>
+            </wp:cNvGraphicFramePr>
+            <a:graphic xmlns:a="http://schemas.openxmlformats.org/drawingml/2006/main">
+              <a:graphicData uri="http://schemas.openxmlformats.org/drawingml/2006/picture">
+                <pic:pic xmlns:pic="http://schemas.openxmlformats.org/drawingml/2006/picture">
+                  <pic:nvPicPr>
+                    <pic:cNvPr id="1962093093" name="Bilde 1" descr="Et bilde som inneholder tekst, skjermbilde, nummer, Font&#10;&#10;Automatisk generert beskrivelse"/>
+                    <pic:cNvPicPr/>
+                  </pic:nvPicPr>
+                  <pic:blipFill>
+                    <a:blip r:embed="rId22"/>
+                    <a:stretch>
+                      <a:fillRect/>
+                    </a:stretch>
+                  </pic:blipFill>
+                  <pic:spPr>
+                    <a:xfrm>
+                      <a:off x="0" y="0"/>
+                      <a:ext cx="3753374" cy="2915057"/>
+                    </a:xfrm>
+                    <a:prstGeom prst="rect">
+                      <a:avLst/>
+                    </a:prstGeom>
+                  </pic:spPr>
+                </pic:pic>
+              </a:graphicData>
+            </a:graphic>
+          </wp:inline>
+        </w:drawing>
+      </w:r>
+    </w:p>
+    <w:p>
+      <w:pPr>
+        <w:pStyle w:val="HTML-forhndsformatert"/>
+        <w:shd w:val="clear" w:color="auto" w:fill="FFFFFF"/>
+        <w:spacing w:line="244" w:lineRule="atLeast"/>
+        <w:rPr>
+          <w:rFonts w:ascii="Arial" w:hAnsi="Arial" w:cs="Arial"/>
+          <w:color w:val="333333"/>
+        </w:rPr>
+      </w:pPr>
+      <w:r>
+        <w:rPr>
+          <w:rFonts w:ascii="Arial" w:hAnsi="Arial" w:cs="Arial"/>
+          <w:noProof/>
+          <w:color w:val="333333"/>
+        </w:rPr>
+        <w:drawing>
+          <wp:inline distT="0" distB="0" distL="0" distR="0" wp14:anchorId="249E635B" wp14:editId="5FE290E6">
+            <wp:extent cx="5760720" cy="75565"/>
+            <wp:effectExtent l="0" t="0" r="0" b="635"/>
+            <wp:docPr id="12164337" name="Bilde 1"/>
+            <wp:cNvGraphicFramePr>
+              <a:graphicFrameLocks xmlns:a="http://schemas.openxmlformats.org/drawingml/2006/main" noChangeAspect="1"/>
+            </wp:cNvGraphicFramePr>
+            <a:graphic xmlns:a="http://schemas.openxmlformats.org/drawingml/2006/main">
+              <a:graphicData uri="http://schemas.openxmlformats.org/drawingml/2006/picture">
+                <pic:pic xmlns:pic="http://schemas.openxmlformats.org/drawingml/2006/picture">
+                  <pic:nvPicPr>
+                    <pic:cNvPr id="12164337" name=""/>
+                    <pic:cNvPicPr/>
+                  </pic:nvPicPr>
+                  <pic:blipFill>
+                    <a:blip r:embed="rId23"/>
+                    <a:stretch>
+                      <a:fillRect/>
+                    </a:stretch>
+                  </pic:blipFill>
+                  <pic:spPr>
+                    <a:xfrm>
+                      <a:off x="0" y="0"/>
+                      <a:ext cx="5760720" cy="75565"/>
+                    </a:xfrm>
+                    <a:prstGeom prst="rect">
+                      <a:avLst/>
+                    </a:prstGeom>
+                  </pic:spPr>
+                </pic:pic>
+              </a:graphicData>
+            </a:graphic>
+          </wp:inline>
+        </w:drawing>
+      </w:r>
+    </w:p>
+    <w:p>
+      <w:pPr>
+        <w:rPr>
+          <w:rFonts w:ascii="Arial" w:eastAsia="Times New Roman" w:hAnsi="Arial" w:cs="Arial"/>
+          <w:color w:val="333333"/>
+          <w:kern w:val="0"/>
+          <w:sz w:val="20"/>
+          <w:szCs w:val="20"/>
+          <w:lang w:eastAsia="nb-NO"/>
+          <w14:ligatures w14:val="none"/>
+        </w:rPr>
+      </w:pPr>
+      <w:r>
+        <w:rPr>
+          <w:rFonts w:ascii="Arial" w:hAnsi="Arial" w:cs="Arial"/>
+          <w:color w:val="333333"/>
+        </w:rPr>
+        <w:br w:type="page"/>
+      </w:r>
+    </w:p>
+    <w:p>
+      <w:pPr>
+        <w:pStyle w:val="HTML-forhndsformatert"/>
+        <w:shd w:val="clear" w:color="auto" w:fill="FFFFFF"/>
+        <w:spacing w:line="360" w:lineRule="auto"/>
+        <w:rPr>
+          <w:rFonts w:ascii="Arial" w:hAnsi="Arial" w:cs="Arial"/>
+          <w:color w:val="333333"/>
+          <w:sz w:val="24"/>
+          <w:szCs w:val="24"/>
+        </w:rPr>
+      </w:pPr>
+      <w:r>
+        <w:rPr>
+          <w:rFonts w:ascii="Arial" w:hAnsi="Arial" w:cs="Arial"/>
+          <w:color w:val="333333"/>
+          <w:sz w:val="24"/>
+          <w:szCs w:val="24"/>
+        </w:rPr>
+        <w:lastRenderedPageBreak/>
+        <w:t>Oppgave 10:</w:t>
+      </w:r>
+    </w:p>
+    <w:p>
+      <w:pPr>
+        <w:pStyle w:val="HTML-forhndsformatert"/>
+        <w:shd w:val="clear" w:color="auto" w:fill="FFFFFF"/>
+        <w:spacing w:line="244" w:lineRule="atLeast"/>
+        <w:rPr>
+          <w:rFonts w:ascii="Arial" w:hAnsi="Arial" w:cs="Arial"/>
+          <w:color w:val="333333"/>
+        </w:rPr>
+      </w:pPr>
+      <w:r>
+        <w:rPr>
+          <w:rFonts w:ascii="Arial" w:hAnsi="Arial" w:cs="Arial"/>
+          <w:b/>
+          <w:bCs/>
+          <w:color w:val="008800"/>
+        </w:rPr>
+        <w:t>SELECT</w:t>
+      </w:r>
+      <w:r>
+        <w:rPr>
+          <w:rFonts w:ascii="Arial" w:hAnsi="Arial" w:cs="Arial"/>
+          <w:color w:val="333333"/>
+        </w:rPr>
+        <w:t xml:space="preserve"> </w:t>
+      </w:r>
+      <w:proofErr w:type="spellStart"/>
+      <w:r>
+        <w:rPr>
+          <w:rFonts w:ascii="Arial" w:hAnsi="Arial" w:cs="Arial"/>
+          <w:color w:val="333333"/>
+        </w:rPr>
+        <w:t>provins_navn</w:t>
+      </w:r>
+      <w:proofErr w:type="spellEnd"/>
+    </w:p>
+    <w:p>
+      <w:pPr>
+        <w:pStyle w:val="HTML-forhndsformatert"/>
+        <w:shd w:val="clear" w:color="auto" w:fill="FFFFFF"/>
+        <w:spacing w:line="244" w:lineRule="atLeast"/>
+        <w:rPr>
+          <w:rFonts w:ascii="Arial" w:hAnsi="Arial" w:cs="Arial"/>
+          <w:color w:val="333333"/>
+        </w:rPr>
+      </w:pPr>
+      <w:r>
+        <w:rPr>
+          <w:rFonts w:ascii="Arial" w:hAnsi="Arial" w:cs="Arial"/>
+          <w:b/>
+          <w:bCs/>
+          <w:color w:val="008800"/>
+        </w:rPr>
+        <w:t>FROM</w:t>
+      </w:r>
+      <w:r>
+        <w:rPr>
+          <w:rFonts w:ascii="Arial" w:hAnsi="Arial" w:cs="Arial"/>
+          <w:color w:val="333333"/>
+        </w:rPr>
+        <w:t xml:space="preserve"> (</w:t>
+      </w:r>
+    </w:p>
+    <w:p>
+      <w:pPr>
+        <w:pStyle w:val="HTML-forhndsformatert"/>
+        <w:shd w:val="clear" w:color="auto" w:fill="FFFFFF"/>
+        <w:spacing w:line="244" w:lineRule="atLeast"/>
+        <w:rPr>
+          <w:rFonts w:ascii="Arial" w:hAnsi="Arial" w:cs="Arial"/>
+          <w:color w:val="333333"/>
+        </w:rPr>
+      </w:pPr>
+      <w:r>
+        <w:rPr>
+          <w:rFonts w:ascii="Arial" w:hAnsi="Arial" w:cs="Arial"/>
+          <w:color w:val="333333"/>
+        </w:rPr>
+        <w:tab/>
+      </w:r>
+      <w:r>
+        <w:rPr>
+          <w:rFonts w:ascii="Arial" w:hAnsi="Arial" w:cs="Arial"/>
+          <w:b/>
+          <w:bCs/>
+          <w:color w:val="008800"/>
+        </w:rPr>
+        <w:t>SELECT</w:t>
+      </w:r>
+      <w:r>
+        <w:rPr>
+          <w:rFonts w:ascii="Arial" w:hAnsi="Arial" w:cs="Arial"/>
+          <w:color w:val="333333"/>
+        </w:rPr>
+        <w:t xml:space="preserve"> </w:t>
+      </w:r>
+      <w:proofErr w:type="spellStart"/>
+      <w:r>
+        <w:rPr>
+          <w:rFonts w:ascii="Arial" w:hAnsi="Arial" w:cs="Arial"/>
+          <w:color w:val="333333"/>
+        </w:rPr>
+        <w:t>provins_navn</w:t>
+      </w:r>
+      <w:proofErr w:type="spellEnd"/>
+      <w:r>
+        <w:rPr>
+          <w:rFonts w:ascii="Arial" w:hAnsi="Arial" w:cs="Arial"/>
+          <w:color w:val="333333"/>
+        </w:rPr>
+        <w:t xml:space="preserve">, </w:t>
+      </w:r>
+    </w:p>
+    <w:p>
+      <w:pPr>
+        <w:pStyle w:val="HTML-forhndsformatert"/>
+        <w:shd w:val="clear" w:color="auto" w:fill="FFFFFF"/>
+        <w:spacing w:line="244" w:lineRule="atLeast"/>
+        <w:rPr>
+          <w:rFonts w:ascii="Arial" w:hAnsi="Arial" w:cs="Arial"/>
+          <w:color w:val="333333"/>
+        </w:rPr>
+      </w:pPr>
+      <w:r>
+        <w:rPr>
+          <w:rFonts w:ascii="Arial" w:hAnsi="Arial" w:cs="Arial"/>
+          <w:color w:val="333333"/>
+        </w:rPr>
+        <w:t xml:space="preserve">    </w:t>
+      </w:r>
+      <w:proofErr w:type="gramStart"/>
+      <w:r>
+        <w:rPr>
+          <w:rFonts w:ascii="Arial" w:hAnsi="Arial" w:cs="Arial"/>
+          <w:b/>
+          <w:bCs/>
+          <w:color w:val="008800"/>
+        </w:rPr>
+        <w:t>IF</w:t>
+      </w:r>
+      <w:r>
+        <w:rPr>
+          <w:rFonts w:ascii="Arial" w:hAnsi="Arial" w:cs="Arial"/>
+          <w:color w:val="333333"/>
+        </w:rPr>
+        <w:t>(</w:t>
+      </w:r>
+      <w:proofErr w:type="spellStart"/>
+      <w:proofErr w:type="gramEnd"/>
+      <w:r>
+        <w:rPr>
+          <w:rFonts w:ascii="Arial" w:hAnsi="Arial" w:cs="Arial"/>
+          <w:color w:val="333333"/>
+        </w:rPr>
+        <w:t>provins_navn</w:t>
+      </w:r>
+      <w:proofErr w:type="spellEnd"/>
+      <w:r>
+        <w:rPr>
+          <w:rFonts w:ascii="Arial" w:hAnsi="Arial" w:cs="Arial"/>
+          <w:color w:val="333333"/>
+        </w:rPr>
+        <w:t xml:space="preserve"> = </w:t>
+      </w:r>
+      <w:r>
+        <w:rPr>
+          <w:rFonts w:ascii="Arial" w:hAnsi="Arial" w:cs="Arial"/>
+          <w:color w:val="333333"/>
+          <w:shd w:val="clear" w:color="auto" w:fill="FFF0F0"/>
+        </w:rPr>
+        <w:t>"Ontario"</w:t>
+      </w:r>
+      <w:r>
+        <w:rPr>
+          <w:rFonts w:ascii="Arial" w:hAnsi="Arial" w:cs="Arial"/>
+          <w:color w:val="333333"/>
+        </w:rPr>
+        <w:t xml:space="preserve">, </w:t>
+      </w:r>
+      <w:r>
+        <w:rPr>
+          <w:rFonts w:ascii="Arial" w:hAnsi="Arial" w:cs="Arial"/>
+          <w:b/>
+          <w:bCs/>
+          <w:color w:val="0000DD"/>
+        </w:rPr>
+        <w:t>0</w:t>
+      </w:r>
+      <w:r>
+        <w:rPr>
+          <w:rFonts w:ascii="Arial" w:hAnsi="Arial" w:cs="Arial"/>
+          <w:color w:val="333333"/>
+        </w:rPr>
+        <w:t xml:space="preserve">, </w:t>
+      </w:r>
+      <w:r>
+        <w:rPr>
+          <w:rFonts w:ascii="Arial" w:hAnsi="Arial" w:cs="Arial"/>
+          <w:b/>
+          <w:bCs/>
+          <w:color w:val="0000DD"/>
+        </w:rPr>
+        <w:t>1</w:t>
+      </w:r>
+      <w:r>
+        <w:rPr>
+          <w:rFonts w:ascii="Arial" w:hAnsi="Arial" w:cs="Arial"/>
+          <w:color w:val="333333"/>
+        </w:rPr>
+        <w:t xml:space="preserve">) </w:t>
+      </w:r>
+      <w:r>
+        <w:rPr>
+          <w:rFonts w:ascii="Arial" w:hAnsi="Arial" w:cs="Arial"/>
+          <w:b/>
+          <w:bCs/>
+          <w:color w:val="008800"/>
+        </w:rPr>
+        <w:t>as</w:t>
+      </w:r>
+      <w:r>
+        <w:rPr>
+          <w:rFonts w:ascii="Arial" w:hAnsi="Arial" w:cs="Arial"/>
+          <w:color w:val="333333"/>
+        </w:rPr>
+        <w:t xml:space="preserve"> </w:t>
+      </w:r>
+      <w:proofErr w:type="spellStart"/>
+      <w:r>
+        <w:rPr>
+          <w:rFonts w:ascii="Arial" w:hAnsi="Arial" w:cs="Arial"/>
+          <w:color w:val="333333"/>
+        </w:rPr>
+        <w:t>ontario</w:t>
+      </w:r>
+      <w:proofErr w:type="spellEnd"/>
+    </w:p>
+    <w:p>
+      <w:pPr>
+        <w:pStyle w:val="HTML-forhndsformatert"/>
+        <w:shd w:val="clear" w:color="auto" w:fill="FFFFFF"/>
+        <w:spacing w:line="244" w:lineRule="atLeast"/>
+        <w:rPr>
+          <w:rFonts w:ascii="Arial" w:hAnsi="Arial" w:cs="Arial"/>
+          <w:color w:val="333333"/>
+        </w:rPr>
+      </w:pPr>
+      <w:r>
+        <w:rPr>
+          <w:rFonts w:ascii="Arial" w:hAnsi="Arial" w:cs="Arial"/>
+          <w:color w:val="333333"/>
+        </w:rPr>
+        <w:t xml:space="preserve">    </w:t>
+      </w:r>
+      <w:r>
+        <w:rPr>
+          <w:rFonts w:ascii="Arial" w:hAnsi="Arial" w:cs="Arial"/>
+          <w:b/>
+          <w:bCs/>
+          <w:color w:val="008800"/>
+        </w:rPr>
+        <w:t>FROM</w:t>
+      </w:r>
+      <w:r>
+        <w:rPr>
+          <w:rFonts w:ascii="Arial" w:hAnsi="Arial" w:cs="Arial"/>
+          <w:color w:val="333333"/>
+        </w:rPr>
+        <w:t xml:space="preserve"> provins</w:t>
+      </w:r>
+    </w:p>
+    <w:p>
+      <w:pPr>
+        <w:pStyle w:val="HTML-forhndsformatert"/>
+        <w:shd w:val="clear" w:color="auto" w:fill="FFFFFF"/>
+        <w:spacing w:line="244" w:lineRule="atLeast"/>
+        <w:rPr>
+          <w:rFonts w:ascii="Arial" w:hAnsi="Arial" w:cs="Arial"/>
+          <w:color w:val="333333"/>
+        </w:rPr>
+      </w:pPr>
+      <w:r>
+        <w:rPr>
+          <w:rFonts w:ascii="Arial" w:hAnsi="Arial" w:cs="Arial"/>
+          <w:color w:val="333333"/>
+        </w:rPr>
+        <w:t xml:space="preserve">) </w:t>
+      </w:r>
+      <w:r>
+        <w:rPr>
+          <w:rFonts w:ascii="Arial" w:hAnsi="Arial" w:cs="Arial"/>
+          <w:b/>
+          <w:bCs/>
+          <w:color w:val="008800"/>
+        </w:rPr>
+        <w:t>as</w:t>
+      </w:r>
+      <w:r>
+        <w:rPr>
+          <w:rFonts w:ascii="Arial" w:hAnsi="Arial" w:cs="Arial"/>
+          <w:color w:val="333333"/>
+        </w:rPr>
+        <w:t xml:space="preserve"> </w:t>
+      </w:r>
+      <w:proofErr w:type="spellStart"/>
+      <w:r>
+        <w:rPr>
+          <w:rFonts w:ascii="Arial" w:hAnsi="Arial" w:cs="Arial"/>
+          <w:color w:val="333333"/>
+        </w:rPr>
+        <w:t>ontario_tabell</w:t>
+      </w:r>
+      <w:proofErr w:type="spellEnd"/>
+    </w:p>
+    <w:p>
+      <w:pPr>
+        <w:pStyle w:val="HTML-forhndsformatert"/>
+        <w:shd w:val="clear" w:color="auto" w:fill="FFFFFF"/>
+        <w:spacing w:line="244" w:lineRule="atLeast"/>
+        <w:rPr>
+          <w:rFonts w:ascii="Arial" w:hAnsi="Arial" w:cs="Arial"/>
+          <w:color w:val="333333"/>
+        </w:rPr>
+      </w:pPr>
+      <w:r>
+        <w:rPr>
+          <w:rFonts w:ascii="Arial" w:hAnsi="Arial" w:cs="Arial"/>
+          <w:b/>
+          <w:bCs/>
+          <w:color w:val="008800"/>
+        </w:rPr>
+        <w:t>ORDER</w:t>
+      </w:r>
+      <w:r>
+        <w:rPr>
+          <w:rFonts w:ascii="Arial" w:hAnsi="Arial" w:cs="Arial"/>
+          <w:color w:val="333333"/>
+        </w:rPr>
+        <w:t xml:space="preserve"> </w:t>
+      </w:r>
+      <w:r>
+        <w:rPr>
+          <w:rFonts w:ascii="Arial" w:hAnsi="Arial" w:cs="Arial"/>
+          <w:b/>
+          <w:bCs/>
+          <w:color w:val="008800"/>
+        </w:rPr>
+        <w:t>BY</w:t>
+      </w:r>
+      <w:r>
+        <w:rPr>
+          <w:rFonts w:ascii="Arial" w:hAnsi="Arial" w:cs="Arial"/>
+          <w:color w:val="333333"/>
+        </w:rPr>
+        <w:t xml:space="preserve"> </w:t>
+      </w:r>
+      <w:proofErr w:type="spellStart"/>
+      <w:r>
+        <w:rPr>
+          <w:rFonts w:ascii="Arial" w:hAnsi="Arial" w:cs="Arial"/>
+          <w:color w:val="333333"/>
+        </w:rPr>
+        <w:t>ontario</w:t>
+      </w:r>
+      <w:proofErr w:type="spellEnd"/>
+      <w:r>
+        <w:rPr>
+          <w:rFonts w:ascii="Arial" w:hAnsi="Arial" w:cs="Arial"/>
+          <w:color w:val="333333"/>
+        </w:rPr>
+        <w:t xml:space="preserve">, </w:t>
+      </w:r>
+      <w:proofErr w:type="spellStart"/>
+      <w:r>
+        <w:rPr>
+          <w:rFonts w:ascii="Arial" w:hAnsi="Arial" w:cs="Arial"/>
+          <w:color w:val="333333"/>
+        </w:rPr>
+        <w:t>provins_navn</w:t>
+      </w:r>
+      <w:proofErr w:type="spellEnd"/>
+      <w:r>
+        <w:rPr>
+          <w:rFonts w:ascii="Arial" w:hAnsi="Arial" w:cs="Arial"/>
+          <w:color w:val="333333"/>
+        </w:rPr>
+        <w:t>;</w:t>
+      </w:r>
+    </w:p>
+    <w:p>
+      <w:pPr>
+        <w:pStyle w:val="HTML-forhndsformatert"/>
+        <w:shd w:val="clear" w:color="auto" w:fill="FFFFFF"/>
+        <w:spacing w:line="244" w:lineRule="atLeast"/>
+        <w:rPr>
+          <w:rFonts w:ascii="Arial" w:hAnsi="Arial" w:cs="Arial"/>
+          <w:color w:val="333333"/>
+        </w:rPr>
+      </w:pPr>
+      <w:r>
+        <w:rPr>
+          <w:rFonts w:ascii="Arial" w:hAnsi="Arial" w:cs="Arial"/>
+          <w:noProof/>
+          <w:color w:val="333333"/>
+        </w:rPr>
+        <w:drawing>
+          <wp:inline distT="0" distB="0" distL="0" distR="0" wp14:anchorId="67D69E60" wp14:editId="2F86BC1E">
+            <wp:extent cx="1886213" cy="2705478"/>
+            <wp:effectExtent l="0" t="0" r="0" b="0"/>
+            <wp:docPr id="1412935757" name="Bilde 1" descr="Et bilde som inneholder tekst, skjermbilde, Font, nummer&#10;&#10;Automatisk generert beskrivelse"/>
+            <wp:cNvGraphicFramePr>
+              <a:graphicFrameLocks xmlns:a="http://schemas.openxmlformats.org/drawingml/2006/main" noChangeAspect="1"/>
+            </wp:cNvGraphicFramePr>
+            <a:graphic xmlns:a="http://schemas.openxmlformats.org/drawingml/2006/main">
+              <a:graphicData uri="http://schemas.openxmlformats.org/drawingml/2006/picture">
+                <pic:pic xmlns:pic="http://schemas.openxmlformats.org/drawingml/2006/picture">
+                  <pic:nvPicPr>
+                    <pic:cNvPr id="1412935757" name="Bilde 1" descr="Et bilde som inneholder tekst, skjermbilde, Font, nummer&#10;&#10;Automatisk generert beskrivelse"/>
+                    <pic:cNvPicPr/>
+                  </pic:nvPicPr>
+                  <pic:blipFill>
+                    <a:blip r:embed="rId24"/>
+                    <a:stretch>
+                      <a:fillRect/>
+                    </a:stretch>
+                  </pic:blipFill>
+                  <pic:spPr>
+                    <a:xfrm>
+                      <a:off x="0" y="0"/>
+                      <a:ext cx="1886213" cy="2705478"/>
+                    </a:xfrm>
+                    <a:prstGeom prst="rect">
+                      <a:avLst/>
+                    </a:prstGeom>
+                  </pic:spPr>
+                </pic:pic>
+              </a:graphicData>
+            </a:graphic>
+          </wp:inline>
+        </w:drawing>
+      </w:r>
+    </w:p>
+    <w:p>
+      <w:pPr>
+        <w:pStyle w:val="HTML-forhndsformatert"/>
+        <w:shd w:val="clear" w:color="auto" w:fill="FFFFFF"/>
+        <w:spacing w:line="244" w:lineRule="atLeast"/>
+        <w:rPr>
+          <w:rFonts w:ascii="Arial" w:hAnsi="Arial" w:cs="Arial"/>
+          <w:color w:val="333333"/>
+        </w:rPr>
+      </w:pPr>
+      <w:r>
+        <w:rPr>
+          <w:rFonts w:ascii="Arial" w:hAnsi="Arial" w:cs="Arial"/>
+          <w:noProof/>
+          <w:color w:val="333333"/>
+        </w:rPr>
+        <w:drawing>
+          <wp:inline distT="0" distB="0" distL="0" distR="0" wp14:anchorId="1CEA93BC" wp14:editId="089BB7DE">
+            <wp:extent cx="5760720" cy="124460"/>
+            <wp:effectExtent l="0" t="0" r="0" b="8890"/>
+            <wp:docPr id="1881777741" name="Bilde 1"/>
+            <wp:cNvGraphicFramePr>
+              <a:graphicFrameLocks xmlns:a="http://schemas.openxmlformats.org/drawingml/2006/main" noChangeAspect="1"/>
+            </wp:cNvGraphicFramePr>
+            <a:graphic xmlns:a="http://schemas.openxmlformats.org/drawingml/2006/main">
+              <a:graphicData uri="http://schemas.openxmlformats.org/drawingml/2006/picture">
+                <pic:pic xmlns:pic="http://schemas.openxmlformats.org/drawingml/2006/picture">
+                  <pic:nvPicPr>
+                    <pic:cNvPr id="1881777741" name=""/>
+                    <pic:cNvPicPr/>
+                  </pic:nvPicPr>
+                  <pic:blipFill>
+                    <a:blip r:embed="rId25"/>
+                    <a:stretch>
+                      <a:fillRect/>
+                    </a:stretch>
+                  </pic:blipFill>
+                  <pic:spPr>
+                    <a:xfrm>
+                      <a:off x="0" y="0"/>
+                      <a:ext cx="5760720" cy="124460"/>
+                    </a:xfrm>
+                    <a:prstGeom prst="rect">
+                      <a:avLst/>
+                    </a:prstGeom>
+                  </pic:spPr>
+                </pic:pic>
+              </a:graphicData>
+            </a:graphic>
+          </wp:inline>
+        </w:drawing>
+      </w:r>
+    </w:p>
+    <w:p>
+      <w:pPr>
+        <w:rPr>
+          <w:rFonts w:ascii="Arial" w:eastAsia="Times New Roman" w:hAnsi="Arial" w:cs="Arial"/>
+          <w:color w:val="333333"/>
+          <w:kern w:val="0"/>
+          <w:sz w:val="20"/>
+          <w:szCs w:val="20"/>
+          <w:lang w:eastAsia="nb-NO"/>
+          <w14:ligatures w14:val="none"/>
+        </w:rPr>
+      </w:pPr>
+      <w:r>
+        <w:rPr>
+          <w:rFonts w:ascii="Arial" w:hAnsi="Arial" w:cs="Arial"/>
+          <w:color w:val="333333"/>
+        </w:rPr>
+        <w:br w:type="page"/>
+      </w:r>
+    </w:p>
+    <w:p>
+      <w:pPr>
+        <w:pStyle w:val="HTML-forhndsformatert"/>
+        <w:shd w:val="clear" w:color="auto" w:fill="FFFFFF"/>
+        <w:spacing w:line="360" w:lineRule="auto"/>
+        <w:rPr>
+          <w:rFonts w:ascii="Arial" w:hAnsi="Arial" w:cs="Arial"/>
+          <w:color w:val="333333"/>
+          <w:sz w:val="24"/>
+          <w:szCs w:val="24"/>
+        </w:rPr>
+      </w:pPr>
+      <w:r>
+        <w:rPr>
+          <w:rFonts w:ascii="Arial" w:hAnsi="Arial" w:cs="Arial"/>
+          <w:color w:val="333333"/>
+          <w:sz w:val="24"/>
+          <w:szCs w:val="24"/>
+        </w:rPr>
+        <w:lastRenderedPageBreak/>
+        <w:t>Oppgave 11:</w:t>
+      </w:r>
+    </w:p>
+    <w:p>
+      <w:pPr>
+        <w:spacing w:after="0" w:line="240" w:lineRule="auto"/>
+        <w:rPr>
+          <w:rFonts w:ascii="Arial" w:eastAsia="Times New Roman" w:hAnsi="Arial" w:cs="Arial"/>
+          <w:color w:val="333333"/>
+          <w:kern w:val="0"/>
+          <w:sz w:val="20"/>
+          <w:szCs w:val="20"/>
+          <w:shd w:val="clear" w:color="auto" w:fill="FFFFFF"/>
+          <w:lang w:eastAsia="nb-NO"/>
+          <w14:ligatures w14:val="none"/>
+        </w:rPr>
+      </w:pPr>
+      <w:r>
+        <w:rPr>
+          <w:rFonts w:ascii="Arial" w:eastAsia="Times New Roman" w:hAnsi="Arial" w:cs="Arial"/>
+          <w:b/>
+          <w:bCs/>
+          <w:color w:val="008800"/>
+          <w:kern w:val="0"/>
+          <w:sz w:val="20"/>
+          <w:szCs w:val="20"/>
+          <w:shd w:val="clear" w:color="auto" w:fill="FFFFFF"/>
+          <w:lang w:eastAsia="nb-NO"/>
+          <w14:ligatures w14:val="none"/>
+        </w:rPr>
+        <w:t>SELECT</w:t>
+      </w:r>
+      <w:r>
+        <w:rPr>
+          <w:rFonts w:ascii="Arial" w:eastAsia="Times New Roman" w:hAnsi="Arial" w:cs="Arial"/>
+          <w:color w:val="333333"/>
+          <w:kern w:val="0"/>
+          <w:sz w:val="20"/>
+          <w:szCs w:val="20"/>
+          <w:shd w:val="clear" w:color="auto" w:fill="FFFFFF"/>
+          <w:lang w:eastAsia="nb-NO"/>
+          <w14:ligatures w14:val="none"/>
+        </w:rPr>
+        <w:t xml:space="preserve"> </w:t>
+      </w:r>
+    </w:p>
+    <w:p>
+      <w:pPr>
+        <w:spacing w:after="0" w:line="240" w:lineRule="auto"/>
+        <w:rPr>
+          <w:rFonts w:ascii="Arial" w:eastAsia="Times New Roman" w:hAnsi="Arial" w:cs="Arial"/>
+          <w:color w:val="333333"/>
+          <w:kern w:val="0"/>
+          <w:sz w:val="20"/>
+          <w:szCs w:val="20"/>
+          <w:shd w:val="clear" w:color="auto" w:fill="FFFFFF"/>
+          <w:lang w:eastAsia="nb-NO"/>
+          <w14:ligatures w14:val="none"/>
+        </w:rPr>
+      </w:pPr>
+      <w:r>
+        <w:rPr>
+          <w:rFonts w:ascii="Arial" w:eastAsia="Times New Roman" w:hAnsi="Arial" w:cs="Arial"/>
+          <w:color w:val="333333"/>
+          <w:kern w:val="0"/>
+          <w:sz w:val="20"/>
+          <w:szCs w:val="20"/>
+          <w:shd w:val="clear" w:color="auto" w:fill="FFFFFF"/>
+          <w:lang w:eastAsia="nb-NO"/>
+          <w14:ligatures w14:val="none"/>
+        </w:rPr>
+        <w:t xml:space="preserve">    </w:t>
+      </w:r>
+      <w:proofErr w:type="spellStart"/>
+      <w:r>
+        <w:rPr>
+          <w:rFonts w:ascii="Arial" w:eastAsia="Times New Roman" w:hAnsi="Arial" w:cs="Arial"/>
+          <w:color w:val="333333"/>
+          <w:kern w:val="0"/>
+          <w:sz w:val="20"/>
+          <w:szCs w:val="20"/>
+          <w:shd w:val="clear" w:color="auto" w:fill="FFFFFF"/>
+          <w:lang w:eastAsia="nb-NO"/>
+          <w14:ligatures w14:val="none"/>
+        </w:rPr>
+        <w:t>l.lege_id</w:t>
+      </w:r>
+      <w:proofErr w:type="spellEnd"/>
+      <w:r>
+        <w:rPr>
+          <w:rFonts w:ascii="Arial" w:eastAsia="Times New Roman" w:hAnsi="Arial" w:cs="Arial"/>
+          <w:color w:val="333333"/>
+          <w:kern w:val="0"/>
+          <w:sz w:val="20"/>
+          <w:szCs w:val="20"/>
+          <w:shd w:val="clear" w:color="auto" w:fill="FFFFFF"/>
+          <w:lang w:eastAsia="nb-NO"/>
+          <w14:ligatures w14:val="none"/>
+        </w:rPr>
+        <w:t xml:space="preserve">, </w:t>
+      </w:r>
+    </w:p>
+    <w:p>
+      <w:pPr>
+        <w:spacing w:after="0" w:line="240" w:lineRule="auto"/>
+        <w:rPr>
+          <w:rFonts w:ascii="Arial" w:eastAsia="Times New Roman" w:hAnsi="Arial" w:cs="Arial"/>
+          <w:color w:val="333333"/>
+          <w:kern w:val="0"/>
+          <w:sz w:val="20"/>
+          <w:szCs w:val="20"/>
+          <w:shd w:val="clear" w:color="auto" w:fill="FFFFFF"/>
+          <w:lang w:eastAsia="nb-NO"/>
+          <w14:ligatures w14:val="none"/>
+        </w:rPr>
+      </w:pPr>
+      <w:r>
+        <w:rPr>
+          <w:rFonts w:ascii="Arial" w:eastAsia="Times New Roman" w:hAnsi="Arial" w:cs="Arial"/>
+          <w:color w:val="333333"/>
+          <w:kern w:val="0"/>
+          <w:sz w:val="20"/>
+          <w:szCs w:val="20"/>
+          <w:shd w:val="clear" w:color="auto" w:fill="FFFFFF"/>
+          <w:lang w:eastAsia="nb-NO"/>
+          <w14:ligatures w14:val="none"/>
+        </w:rPr>
+        <w:t xml:space="preserve">    </w:t>
+      </w:r>
+      <w:proofErr w:type="gramStart"/>
+      <w:r>
+        <w:rPr>
+          <w:rFonts w:ascii="Arial" w:eastAsia="Times New Roman" w:hAnsi="Arial" w:cs="Arial"/>
+          <w:b/>
+          <w:bCs/>
+          <w:color w:val="0066BB"/>
+          <w:kern w:val="0"/>
+          <w:sz w:val="20"/>
+          <w:szCs w:val="20"/>
+          <w:shd w:val="clear" w:color="auto" w:fill="FFFFFF"/>
+          <w:lang w:eastAsia="nb-NO"/>
+          <w14:ligatures w14:val="none"/>
+        </w:rPr>
+        <w:t>CONCAT</w:t>
+      </w:r>
+      <w:r>
+        <w:rPr>
+          <w:rFonts w:ascii="Arial" w:eastAsia="Times New Roman" w:hAnsi="Arial" w:cs="Arial"/>
+          <w:color w:val="333333"/>
+          <w:kern w:val="0"/>
+          <w:sz w:val="20"/>
+          <w:szCs w:val="20"/>
+          <w:shd w:val="clear" w:color="auto" w:fill="FFFFFF"/>
+          <w:lang w:eastAsia="nb-NO"/>
+          <w14:ligatures w14:val="none"/>
+        </w:rPr>
+        <w:t>(</w:t>
+      </w:r>
+      <w:proofErr w:type="gramEnd"/>
+      <w:r>
+        <w:rPr>
+          <w:rFonts w:ascii="Arial" w:eastAsia="Times New Roman" w:hAnsi="Arial" w:cs="Arial"/>
+          <w:color w:val="333333"/>
+          <w:kern w:val="0"/>
+          <w:sz w:val="20"/>
+          <w:szCs w:val="20"/>
+          <w:shd w:val="clear" w:color="auto" w:fill="FFFFFF"/>
+          <w:lang w:eastAsia="nb-NO"/>
+          <w14:ligatures w14:val="none"/>
+        </w:rPr>
+        <w:t xml:space="preserve">fornavn, </w:t>
+      </w:r>
+      <w:r>
+        <w:rPr>
+          <w:rFonts w:ascii="Arial" w:eastAsia="Times New Roman" w:hAnsi="Arial" w:cs="Arial"/>
+          <w:color w:val="333333"/>
+          <w:kern w:val="0"/>
+          <w:sz w:val="20"/>
+          <w:szCs w:val="20"/>
+          <w:shd w:val="clear" w:color="auto" w:fill="FFF0F0"/>
+          <w:lang w:eastAsia="nb-NO"/>
+          <w14:ligatures w14:val="none"/>
+        </w:rPr>
+        <w:t>" "</w:t>
+      </w:r>
+      <w:r>
+        <w:rPr>
+          <w:rFonts w:ascii="Arial" w:eastAsia="Times New Roman" w:hAnsi="Arial" w:cs="Arial"/>
+          <w:color w:val="333333"/>
+          <w:kern w:val="0"/>
+          <w:sz w:val="20"/>
+          <w:szCs w:val="20"/>
+          <w:shd w:val="clear" w:color="auto" w:fill="FFFFFF"/>
+          <w:lang w:eastAsia="nb-NO"/>
+          <w14:ligatures w14:val="none"/>
+        </w:rPr>
+        <w:t xml:space="preserve">, etternavn) </w:t>
+      </w:r>
+      <w:r>
+        <w:rPr>
+          <w:rFonts w:ascii="Arial" w:eastAsia="Times New Roman" w:hAnsi="Arial" w:cs="Arial"/>
+          <w:b/>
+          <w:bCs/>
+          <w:color w:val="008800"/>
+          <w:kern w:val="0"/>
+          <w:sz w:val="20"/>
+          <w:szCs w:val="20"/>
+          <w:shd w:val="clear" w:color="auto" w:fill="FFFFFF"/>
+          <w:lang w:eastAsia="nb-NO"/>
+          <w14:ligatures w14:val="none"/>
+        </w:rPr>
+        <w:t>as</w:t>
+      </w:r>
+      <w:r>
+        <w:rPr>
+          <w:rFonts w:ascii="Arial" w:eastAsia="Times New Roman" w:hAnsi="Arial" w:cs="Arial"/>
+          <w:color w:val="333333"/>
+          <w:kern w:val="0"/>
+          <w:sz w:val="20"/>
+          <w:szCs w:val="20"/>
+          <w:shd w:val="clear" w:color="auto" w:fill="FFFFFF"/>
+          <w:lang w:eastAsia="nb-NO"/>
+          <w14:ligatures w14:val="none"/>
+        </w:rPr>
+        <w:t xml:space="preserve"> </w:t>
+      </w:r>
+      <w:proofErr w:type="spellStart"/>
+      <w:r>
+        <w:rPr>
+          <w:rFonts w:ascii="Arial" w:eastAsia="Times New Roman" w:hAnsi="Arial" w:cs="Arial"/>
+          <w:color w:val="333333"/>
+          <w:kern w:val="0"/>
+          <w:sz w:val="20"/>
+          <w:szCs w:val="20"/>
+          <w:shd w:val="clear" w:color="auto" w:fill="FFFFFF"/>
+          <w:lang w:eastAsia="nb-NO"/>
+          <w14:ligatures w14:val="none"/>
+        </w:rPr>
+        <w:t>fullt_navn</w:t>
+      </w:r>
+      <w:proofErr w:type="spellEnd"/>
+      <w:r>
+        <w:rPr>
+          <w:rFonts w:ascii="Arial" w:eastAsia="Times New Roman" w:hAnsi="Arial" w:cs="Arial"/>
+          <w:color w:val="333333"/>
+          <w:kern w:val="0"/>
+          <w:sz w:val="20"/>
+          <w:szCs w:val="20"/>
+          <w:shd w:val="clear" w:color="auto" w:fill="FFFFFF"/>
+          <w:lang w:eastAsia="nb-NO"/>
+          <w14:ligatures w14:val="none"/>
+        </w:rPr>
+        <w:t xml:space="preserve">, </w:t>
+      </w:r>
+    </w:p>
+    <w:p>
+      <w:pPr>
+        <w:spacing w:after="0" w:line="240" w:lineRule="auto"/>
+        <w:rPr>
+          <w:rFonts w:ascii="Arial" w:eastAsia="Times New Roman" w:hAnsi="Arial" w:cs="Arial"/>
+          <w:color w:val="333333"/>
+          <w:kern w:val="0"/>
+          <w:sz w:val="20"/>
+          <w:szCs w:val="20"/>
+          <w:shd w:val="clear" w:color="auto" w:fill="FFFFFF"/>
+          <w:lang w:eastAsia="nb-NO"/>
+          <w14:ligatures w14:val="none"/>
+        </w:rPr>
+      </w:pPr>
+      <w:r>
+        <w:rPr>
+          <w:rFonts w:ascii="Arial" w:eastAsia="Times New Roman" w:hAnsi="Arial" w:cs="Arial"/>
+          <w:color w:val="333333"/>
+          <w:kern w:val="0"/>
+          <w:sz w:val="20"/>
+          <w:szCs w:val="20"/>
+          <w:shd w:val="clear" w:color="auto" w:fill="FFFFFF"/>
+          <w:lang w:eastAsia="nb-NO"/>
+          <w14:ligatures w14:val="none"/>
+        </w:rPr>
+        <w:t xml:space="preserve">    </w:t>
+      </w:r>
+      <w:proofErr w:type="spellStart"/>
+      <w:r>
+        <w:rPr>
+          <w:rFonts w:ascii="Arial" w:eastAsia="Times New Roman" w:hAnsi="Arial" w:cs="Arial"/>
+          <w:color w:val="333333"/>
+          <w:kern w:val="0"/>
+          <w:sz w:val="20"/>
+          <w:szCs w:val="20"/>
+          <w:shd w:val="clear" w:color="auto" w:fill="FFFFFF"/>
+          <w:lang w:eastAsia="nb-NO"/>
+          <w14:ligatures w14:val="none"/>
+        </w:rPr>
+        <w:t>l.spesialitet</w:t>
+      </w:r>
+      <w:proofErr w:type="spellEnd"/>
+      <w:r>
+        <w:rPr>
+          <w:rFonts w:ascii="Arial" w:eastAsia="Times New Roman" w:hAnsi="Arial" w:cs="Arial"/>
+          <w:color w:val="333333"/>
+          <w:kern w:val="0"/>
+          <w:sz w:val="20"/>
+          <w:szCs w:val="20"/>
+          <w:shd w:val="clear" w:color="auto" w:fill="FFFFFF"/>
+          <w:lang w:eastAsia="nb-NO"/>
+          <w14:ligatures w14:val="none"/>
+        </w:rPr>
+        <w:t xml:space="preserve">, </w:t>
+      </w:r>
+    </w:p>
+    <w:p>
+      <w:pPr>
+        <w:spacing w:after="0" w:line="240" w:lineRule="auto"/>
+        <w:rPr>
+          <w:rFonts w:ascii="Arial" w:eastAsia="Times New Roman" w:hAnsi="Arial" w:cs="Arial"/>
+          <w:color w:val="333333"/>
+          <w:kern w:val="0"/>
+          <w:sz w:val="20"/>
+          <w:szCs w:val="20"/>
+          <w:shd w:val="clear" w:color="auto" w:fill="FFFFFF"/>
+          <w:lang w:eastAsia="nb-NO"/>
+          <w14:ligatures w14:val="none"/>
+        </w:rPr>
+      </w:pPr>
+      <w:r>
+        <w:rPr>
+          <w:rFonts w:ascii="Arial" w:eastAsia="Times New Roman" w:hAnsi="Arial" w:cs="Arial"/>
+          <w:color w:val="333333"/>
+          <w:kern w:val="0"/>
+          <w:sz w:val="20"/>
+          <w:szCs w:val="20"/>
+          <w:shd w:val="clear" w:color="auto" w:fill="FFFFFF"/>
+          <w:lang w:eastAsia="nb-NO"/>
+          <w14:ligatures w14:val="none"/>
+        </w:rPr>
+        <w:t xml:space="preserve">    </w:t>
+      </w:r>
+      <w:proofErr w:type="gramStart"/>
+      <w:r>
+        <w:rPr>
+          <w:rFonts w:ascii="Arial" w:eastAsia="Times New Roman" w:hAnsi="Arial" w:cs="Arial"/>
+          <w:b/>
+          <w:bCs/>
+          <w:color w:val="333399"/>
+          <w:kern w:val="0"/>
+          <w:sz w:val="20"/>
+          <w:szCs w:val="20"/>
+          <w:shd w:val="clear" w:color="auto" w:fill="FFFFFF"/>
+          <w:lang w:eastAsia="nb-NO"/>
+          <w14:ligatures w14:val="none"/>
+        </w:rPr>
+        <w:t>YEAR</w:t>
+      </w:r>
+      <w:r>
+        <w:rPr>
+          <w:rFonts w:ascii="Arial" w:eastAsia="Times New Roman" w:hAnsi="Arial" w:cs="Arial"/>
+          <w:color w:val="333333"/>
+          <w:kern w:val="0"/>
+          <w:sz w:val="20"/>
+          <w:szCs w:val="20"/>
+          <w:shd w:val="clear" w:color="auto" w:fill="FFFFFF"/>
+          <w:lang w:eastAsia="nb-NO"/>
+          <w14:ligatures w14:val="none"/>
+        </w:rPr>
+        <w:t>(</w:t>
+      </w:r>
+      <w:proofErr w:type="gramEnd"/>
+      <w:r>
+        <w:rPr>
+          <w:rFonts w:ascii="Arial" w:eastAsia="Times New Roman" w:hAnsi="Arial" w:cs="Arial"/>
+          <w:color w:val="333333"/>
+          <w:kern w:val="0"/>
+          <w:sz w:val="20"/>
+          <w:szCs w:val="20"/>
+          <w:shd w:val="clear" w:color="auto" w:fill="FFFFFF"/>
+          <w:lang w:eastAsia="nb-NO"/>
+          <w14:ligatures w14:val="none"/>
+        </w:rPr>
+        <w:t xml:space="preserve">innleggelsesdato) </w:t>
+      </w:r>
+      <w:r>
+        <w:rPr>
+          <w:rFonts w:ascii="Arial" w:eastAsia="Times New Roman" w:hAnsi="Arial" w:cs="Arial"/>
+          <w:b/>
+          <w:bCs/>
+          <w:color w:val="008800"/>
+          <w:kern w:val="0"/>
+          <w:sz w:val="20"/>
+          <w:szCs w:val="20"/>
+          <w:shd w:val="clear" w:color="auto" w:fill="FFFFFF"/>
+          <w:lang w:eastAsia="nb-NO"/>
+          <w14:ligatures w14:val="none"/>
+        </w:rPr>
+        <w:t>as</w:t>
+      </w:r>
+      <w:r>
+        <w:rPr>
+          <w:rFonts w:ascii="Arial" w:eastAsia="Times New Roman" w:hAnsi="Arial" w:cs="Arial"/>
+          <w:color w:val="333333"/>
+          <w:kern w:val="0"/>
+          <w:sz w:val="20"/>
+          <w:szCs w:val="20"/>
+          <w:shd w:val="clear" w:color="auto" w:fill="FFFFFF"/>
+          <w:lang w:eastAsia="nb-NO"/>
+          <w14:ligatures w14:val="none"/>
+        </w:rPr>
+        <w:t xml:space="preserve"> </w:t>
+      </w:r>
+      <w:r>
+        <w:rPr>
+          <w:rFonts w:ascii="Arial" w:eastAsia="Times New Roman" w:hAnsi="Arial" w:cs="Arial"/>
+          <w:color w:val="333333"/>
+          <w:kern w:val="0"/>
+          <w:sz w:val="20"/>
+          <w:szCs w:val="20"/>
+          <w:shd w:val="clear" w:color="auto" w:fill="FFFFFF"/>
+          <w:lang w:eastAsia="nb-NO"/>
+          <w14:ligatures w14:val="none"/>
+        </w:rPr>
+        <w:t>å</w:t>
+      </w:r>
+      <w:r>
+        <w:rPr>
+          <w:rFonts w:ascii="Arial" w:eastAsia="Times New Roman" w:hAnsi="Arial" w:cs="Arial"/>
+          <w:color w:val="333333"/>
+          <w:kern w:val="0"/>
+          <w:sz w:val="20"/>
+          <w:szCs w:val="20"/>
+          <w:shd w:val="clear" w:color="auto" w:fill="FFFFFF"/>
+          <w:lang w:eastAsia="nb-NO"/>
+          <w14:ligatures w14:val="none"/>
+        </w:rPr>
+        <w:t xml:space="preserve">r, </w:t>
+      </w:r>
+    </w:p>
+    <w:p>
+      <w:pPr>
+        <w:spacing w:after="0" w:line="240" w:lineRule="auto"/>
+        <w:rPr>
+          <w:rFonts w:ascii="Arial" w:eastAsia="Times New Roman" w:hAnsi="Arial" w:cs="Arial"/>
+          <w:color w:val="333333"/>
+          <w:kern w:val="0"/>
+          <w:sz w:val="20"/>
+          <w:szCs w:val="20"/>
+          <w:shd w:val="clear" w:color="auto" w:fill="FFFFFF"/>
+          <w:lang w:eastAsia="nb-NO"/>
+          <w14:ligatures w14:val="none"/>
+        </w:rPr>
+      </w:pPr>
+      <w:r>
+        <w:rPr>
+          <w:rFonts w:ascii="Arial" w:eastAsia="Times New Roman" w:hAnsi="Arial" w:cs="Arial"/>
+          <w:b/>
+          <w:bCs/>
+          <w:color w:val="0066BB"/>
+          <w:kern w:val="0"/>
+          <w:sz w:val="20"/>
+          <w:szCs w:val="20"/>
+          <w:shd w:val="clear" w:color="auto" w:fill="FFFFFF"/>
+          <w:lang w:eastAsia="nb-NO"/>
+          <w14:ligatures w14:val="none"/>
+        </w:rPr>
+        <w:t xml:space="preserve">    </w:t>
+      </w:r>
+      <w:proofErr w:type="gramStart"/>
+      <w:r>
+        <w:rPr>
+          <w:rFonts w:ascii="Arial" w:eastAsia="Times New Roman" w:hAnsi="Arial" w:cs="Arial"/>
+          <w:b/>
+          <w:bCs/>
+          <w:color w:val="0066BB"/>
+          <w:kern w:val="0"/>
+          <w:sz w:val="20"/>
+          <w:szCs w:val="20"/>
+          <w:shd w:val="clear" w:color="auto" w:fill="FFFFFF"/>
+          <w:lang w:eastAsia="nb-NO"/>
+          <w14:ligatures w14:val="none"/>
+        </w:rPr>
+        <w:t>COUNT</w:t>
+      </w:r>
+      <w:r>
+        <w:rPr>
+          <w:rFonts w:ascii="Arial" w:eastAsia="Times New Roman" w:hAnsi="Arial" w:cs="Arial"/>
+          <w:color w:val="333333"/>
+          <w:kern w:val="0"/>
+          <w:sz w:val="20"/>
+          <w:szCs w:val="20"/>
+          <w:shd w:val="clear" w:color="auto" w:fill="FFFFFF"/>
+          <w:lang w:eastAsia="nb-NO"/>
+          <w14:ligatures w14:val="none"/>
+        </w:rPr>
+        <w:t>(</w:t>
+      </w:r>
+      <w:proofErr w:type="gramEnd"/>
+      <w:r>
+        <w:rPr>
+          <w:rFonts w:ascii="Arial" w:eastAsia="Times New Roman" w:hAnsi="Arial" w:cs="Arial"/>
+          <w:color w:val="333333"/>
+          <w:kern w:val="0"/>
+          <w:sz w:val="20"/>
+          <w:szCs w:val="20"/>
+          <w:shd w:val="clear" w:color="auto" w:fill="FFFFFF"/>
+          <w:lang w:eastAsia="nb-NO"/>
+          <w14:ligatures w14:val="none"/>
+        </w:rPr>
+        <w:t xml:space="preserve">*) </w:t>
+      </w:r>
+      <w:r>
+        <w:rPr>
+          <w:rFonts w:ascii="Arial" w:eastAsia="Times New Roman" w:hAnsi="Arial" w:cs="Arial"/>
+          <w:b/>
+          <w:bCs/>
+          <w:color w:val="008800"/>
+          <w:kern w:val="0"/>
+          <w:sz w:val="20"/>
+          <w:szCs w:val="20"/>
+          <w:shd w:val="clear" w:color="auto" w:fill="FFFFFF"/>
+          <w:lang w:eastAsia="nb-NO"/>
+          <w14:ligatures w14:val="none"/>
+        </w:rPr>
+        <w:t>as</w:t>
+      </w:r>
+      <w:r>
+        <w:rPr>
+          <w:rFonts w:ascii="Arial" w:eastAsia="Times New Roman" w:hAnsi="Arial" w:cs="Arial"/>
+          <w:color w:val="333333"/>
+          <w:kern w:val="0"/>
+          <w:sz w:val="20"/>
+          <w:szCs w:val="20"/>
+          <w:shd w:val="clear" w:color="auto" w:fill="FFFFFF"/>
+          <w:lang w:eastAsia="nb-NO"/>
+          <w14:ligatures w14:val="none"/>
+        </w:rPr>
+        <w:t xml:space="preserve"> </w:t>
+      </w:r>
+      <w:proofErr w:type="spellStart"/>
+      <w:r>
+        <w:rPr>
+          <w:rFonts w:ascii="Arial" w:eastAsia="Times New Roman" w:hAnsi="Arial" w:cs="Arial"/>
+          <w:color w:val="333333"/>
+          <w:kern w:val="0"/>
+          <w:sz w:val="20"/>
+          <w:szCs w:val="20"/>
+          <w:shd w:val="clear" w:color="auto" w:fill="FFFFFF"/>
+          <w:lang w:eastAsia="nb-NO"/>
+          <w14:ligatures w14:val="none"/>
+        </w:rPr>
+        <w:t>antall_h</w:t>
+      </w:r>
+      <w:r>
+        <w:rPr>
+          <w:rFonts w:ascii="Arial" w:eastAsia="Times New Roman" w:hAnsi="Arial" w:cs="Arial"/>
+          <w:color w:val="333333"/>
+          <w:kern w:val="0"/>
+          <w:sz w:val="20"/>
+          <w:szCs w:val="20"/>
+          <w:shd w:val="clear" w:color="auto" w:fill="FFFFFF"/>
+          <w:lang w:eastAsia="nb-NO"/>
+          <w14:ligatures w14:val="none"/>
+        </w:rPr>
+        <w:t>å</w:t>
+      </w:r>
+      <w:r>
+        <w:rPr>
+          <w:rFonts w:ascii="Arial" w:eastAsia="Times New Roman" w:hAnsi="Arial" w:cs="Arial"/>
+          <w:color w:val="333333"/>
+          <w:kern w:val="0"/>
+          <w:sz w:val="20"/>
+          <w:szCs w:val="20"/>
+          <w:shd w:val="clear" w:color="auto" w:fill="FFFFFF"/>
+          <w:lang w:eastAsia="nb-NO"/>
+          <w14:ligatures w14:val="none"/>
+        </w:rPr>
+        <w:t>ndteringer</w:t>
+      </w:r>
+      <w:proofErr w:type="spellEnd"/>
+    </w:p>
+    <w:p>
+      <w:pPr>
+        <w:spacing w:after="0" w:line="240" w:lineRule="auto"/>
+        <w:rPr>
+          <w:rFonts w:ascii="Arial" w:eastAsia="Times New Roman" w:hAnsi="Arial" w:cs="Arial"/>
+          <w:color w:val="333333"/>
+          <w:kern w:val="0"/>
+          <w:sz w:val="20"/>
+          <w:szCs w:val="20"/>
+          <w:shd w:val="clear" w:color="auto" w:fill="FFFFFF"/>
+          <w:lang w:eastAsia="nb-NO"/>
+          <w14:ligatures w14:val="none"/>
+        </w:rPr>
+      </w:pPr>
+      <w:r>
+        <w:rPr>
+          <w:rFonts w:ascii="Arial" w:eastAsia="Times New Roman" w:hAnsi="Arial" w:cs="Arial"/>
+          <w:b/>
+          <w:bCs/>
+          <w:color w:val="008800"/>
+          <w:kern w:val="0"/>
+          <w:sz w:val="20"/>
+          <w:szCs w:val="20"/>
+          <w:shd w:val="clear" w:color="auto" w:fill="FFFFFF"/>
+          <w:lang w:eastAsia="nb-NO"/>
+          <w14:ligatures w14:val="none"/>
+        </w:rPr>
+        <w:t>FROM</w:t>
+      </w:r>
+      <w:r>
+        <w:rPr>
+          <w:rFonts w:ascii="Arial" w:eastAsia="Times New Roman" w:hAnsi="Arial" w:cs="Arial"/>
+          <w:color w:val="333333"/>
+          <w:kern w:val="0"/>
+          <w:sz w:val="20"/>
+          <w:szCs w:val="20"/>
+          <w:shd w:val="clear" w:color="auto" w:fill="FFFFFF"/>
+          <w:lang w:eastAsia="nb-NO"/>
+          <w14:ligatures w14:val="none"/>
+        </w:rPr>
+        <w:t xml:space="preserve"> leger l</w:t>
+      </w:r>
+    </w:p>
+    <w:p>
+      <w:pPr>
+        <w:spacing w:after="0" w:line="240" w:lineRule="auto"/>
+        <w:rPr>
+          <w:rFonts w:ascii="Arial" w:eastAsia="Times New Roman" w:hAnsi="Arial" w:cs="Arial"/>
+          <w:color w:val="333333"/>
+          <w:kern w:val="0"/>
+          <w:sz w:val="20"/>
+          <w:szCs w:val="20"/>
+          <w:shd w:val="clear" w:color="auto" w:fill="FFFFFF"/>
+          <w:lang w:eastAsia="nb-NO"/>
+          <w14:ligatures w14:val="none"/>
+        </w:rPr>
+      </w:pPr>
+      <w:r>
+        <w:rPr>
+          <w:rFonts w:ascii="Arial" w:eastAsia="Times New Roman" w:hAnsi="Arial" w:cs="Arial"/>
+          <w:b/>
+          <w:bCs/>
+          <w:color w:val="008800"/>
+          <w:kern w:val="0"/>
+          <w:sz w:val="20"/>
+          <w:szCs w:val="20"/>
+          <w:shd w:val="clear" w:color="auto" w:fill="FFFFFF"/>
+          <w:lang w:eastAsia="nb-NO"/>
+          <w14:ligatures w14:val="none"/>
+        </w:rPr>
+        <w:t>JOIN</w:t>
+      </w:r>
+      <w:r>
+        <w:rPr>
+          <w:rFonts w:ascii="Arial" w:eastAsia="Times New Roman" w:hAnsi="Arial" w:cs="Arial"/>
+          <w:color w:val="333333"/>
+          <w:kern w:val="0"/>
+          <w:sz w:val="20"/>
+          <w:szCs w:val="20"/>
+          <w:shd w:val="clear" w:color="auto" w:fill="FFFFFF"/>
+          <w:lang w:eastAsia="nb-NO"/>
+          <w14:ligatures w14:val="none"/>
+        </w:rPr>
+        <w:t xml:space="preserve"> innleggelser i </w:t>
+      </w:r>
+      <w:proofErr w:type="spellStart"/>
+      <w:r>
+        <w:rPr>
+          <w:rFonts w:ascii="Arial" w:eastAsia="Times New Roman" w:hAnsi="Arial" w:cs="Arial"/>
+          <w:b/>
+          <w:bCs/>
+          <w:color w:val="008800"/>
+          <w:kern w:val="0"/>
+          <w:sz w:val="20"/>
+          <w:szCs w:val="20"/>
+          <w:shd w:val="clear" w:color="auto" w:fill="FFFFFF"/>
+          <w:lang w:eastAsia="nb-NO"/>
+          <w14:ligatures w14:val="none"/>
+        </w:rPr>
+        <w:t>on</w:t>
+      </w:r>
+      <w:proofErr w:type="spellEnd"/>
+      <w:r>
+        <w:rPr>
+          <w:rFonts w:ascii="Arial" w:eastAsia="Times New Roman" w:hAnsi="Arial" w:cs="Arial"/>
+          <w:color w:val="333333"/>
+          <w:kern w:val="0"/>
+          <w:sz w:val="20"/>
+          <w:szCs w:val="20"/>
+          <w:shd w:val="clear" w:color="auto" w:fill="FFFFFF"/>
+          <w:lang w:eastAsia="nb-NO"/>
+          <w14:ligatures w14:val="none"/>
+        </w:rPr>
+        <w:t xml:space="preserve"> </w:t>
+      </w:r>
+      <w:proofErr w:type="spellStart"/>
+      <w:proofErr w:type="gramStart"/>
+      <w:r>
+        <w:rPr>
+          <w:rFonts w:ascii="Arial" w:eastAsia="Times New Roman" w:hAnsi="Arial" w:cs="Arial"/>
+          <w:color w:val="333333"/>
+          <w:kern w:val="0"/>
+          <w:sz w:val="20"/>
+          <w:szCs w:val="20"/>
+          <w:shd w:val="clear" w:color="auto" w:fill="FFFFFF"/>
+          <w:lang w:eastAsia="nb-NO"/>
+          <w14:ligatures w14:val="none"/>
+        </w:rPr>
+        <w:t>l.lege</w:t>
+      </w:r>
+      <w:proofErr w:type="gramEnd"/>
+      <w:r>
+        <w:rPr>
+          <w:rFonts w:ascii="Arial" w:eastAsia="Times New Roman" w:hAnsi="Arial" w:cs="Arial"/>
+          <w:color w:val="333333"/>
+          <w:kern w:val="0"/>
+          <w:sz w:val="20"/>
+          <w:szCs w:val="20"/>
+          <w:shd w:val="clear" w:color="auto" w:fill="FFFFFF"/>
+          <w:lang w:eastAsia="nb-NO"/>
+          <w14:ligatures w14:val="none"/>
+        </w:rPr>
+        <w:t>_id</w:t>
+      </w:r>
+      <w:proofErr w:type="spellEnd"/>
+      <w:r>
+        <w:rPr>
+          <w:rFonts w:ascii="Arial" w:eastAsia="Times New Roman" w:hAnsi="Arial" w:cs="Arial"/>
+          <w:color w:val="333333"/>
+          <w:kern w:val="0"/>
+          <w:sz w:val="20"/>
+          <w:szCs w:val="20"/>
+          <w:shd w:val="clear" w:color="auto" w:fill="FFFFFF"/>
+          <w:lang w:eastAsia="nb-NO"/>
+          <w14:ligatures w14:val="none"/>
+        </w:rPr>
+        <w:t xml:space="preserve"> = </w:t>
+      </w:r>
+      <w:proofErr w:type="spellStart"/>
+      <w:r>
+        <w:rPr>
+          <w:rFonts w:ascii="Arial" w:eastAsia="Times New Roman" w:hAnsi="Arial" w:cs="Arial"/>
+          <w:color w:val="333333"/>
+          <w:kern w:val="0"/>
+          <w:sz w:val="20"/>
+          <w:szCs w:val="20"/>
+          <w:shd w:val="clear" w:color="auto" w:fill="FFFFFF"/>
+          <w:lang w:eastAsia="nb-NO"/>
+          <w14:ligatures w14:val="none"/>
+        </w:rPr>
+        <w:t>i.lege_id</w:t>
+      </w:r>
+      <w:proofErr w:type="spellEnd"/>
+    </w:p>
+    <w:p>
+      <w:pPr>
+        <w:spacing w:after="0" w:line="240" w:lineRule="auto"/>
+        <w:rPr>
+          <w:rFonts w:ascii="Arial" w:eastAsia="Times New Roman" w:hAnsi="Arial" w:cs="Arial"/>
+          <w:color w:val="333333"/>
+          <w:kern w:val="0"/>
+          <w:sz w:val="20"/>
+          <w:szCs w:val="20"/>
+          <w:shd w:val="clear" w:color="auto" w:fill="FFFFFF"/>
+          <w:lang w:eastAsia="nb-NO"/>
+          <w14:ligatures w14:val="none"/>
+        </w:rPr>
+      </w:pPr>
+      <w:r>
+        <w:rPr>
+          <w:rFonts w:ascii="Arial" w:eastAsia="Times New Roman" w:hAnsi="Arial" w:cs="Arial"/>
+          <w:b/>
+          <w:bCs/>
+          <w:color w:val="008800"/>
+          <w:kern w:val="0"/>
+          <w:sz w:val="20"/>
+          <w:szCs w:val="20"/>
+          <w:shd w:val="clear" w:color="auto" w:fill="FFFFFF"/>
+          <w:lang w:eastAsia="nb-NO"/>
+          <w14:ligatures w14:val="none"/>
+        </w:rPr>
+        <w:t>GROUP</w:t>
+      </w:r>
+      <w:r>
+        <w:rPr>
+          <w:rFonts w:ascii="Arial" w:eastAsia="Times New Roman" w:hAnsi="Arial" w:cs="Arial"/>
+          <w:color w:val="333333"/>
+          <w:kern w:val="0"/>
+          <w:sz w:val="20"/>
+          <w:szCs w:val="20"/>
+          <w:shd w:val="clear" w:color="auto" w:fill="FFFFFF"/>
+          <w:lang w:eastAsia="nb-NO"/>
+          <w14:ligatures w14:val="none"/>
+        </w:rPr>
+        <w:t xml:space="preserve"> </w:t>
+      </w:r>
+      <w:r>
+        <w:rPr>
+          <w:rFonts w:ascii="Arial" w:eastAsia="Times New Roman" w:hAnsi="Arial" w:cs="Arial"/>
+          <w:b/>
+          <w:bCs/>
+          <w:color w:val="008800"/>
+          <w:kern w:val="0"/>
+          <w:sz w:val="20"/>
+          <w:szCs w:val="20"/>
+          <w:shd w:val="clear" w:color="auto" w:fill="FFFFFF"/>
+          <w:lang w:eastAsia="nb-NO"/>
+          <w14:ligatures w14:val="none"/>
+        </w:rPr>
+        <w:t>BY</w:t>
+      </w:r>
+      <w:r>
+        <w:rPr>
+          <w:rFonts w:ascii="Arial" w:eastAsia="Times New Roman" w:hAnsi="Arial" w:cs="Arial"/>
+          <w:color w:val="333333"/>
+          <w:kern w:val="0"/>
+          <w:sz w:val="20"/>
+          <w:szCs w:val="20"/>
+          <w:shd w:val="clear" w:color="auto" w:fill="FFFFFF"/>
+          <w:lang w:eastAsia="nb-NO"/>
+          <w14:ligatures w14:val="none"/>
+        </w:rPr>
+        <w:t xml:space="preserve"> </w:t>
+      </w:r>
+      <w:proofErr w:type="gramStart"/>
+      <w:r>
+        <w:rPr>
+          <w:rFonts w:ascii="Arial" w:eastAsia="Times New Roman" w:hAnsi="Arial" w:cs="Arial"/>
+          <w:b/>
+          <w:bCs/>
+          <w:color w:val="333399"/>
+          <w:kern w:val="0"/>
+          <w:sz w:val="20"/>
+          <w:szCs w:val="20"/>
+          <w:shd w:val="clear" w:color="auto" w:fill="FFFFFF"/>
+          <w:lang w:eastAsia="nb-NO"/>
+          <w14:ligatures w14:val="none"/>
+        </w:rPr>
+        <w:t>YEAR</w:t>
+      </w:r>
+      <w:r>
+        <w:rPr>
+          <w:rFonts w:ascii="Arial" w:eastAsia="Times New Roman" w:hAnsi="Arial" w:cs="Arial"/>
+          <w:color w:val="333333"/>
+          <w:kern w:val="0"/>
+          <w:sz w:val="20"/>
+          <w:szCs w:val="20"/>
+          <w:shd w:val="clear" w:color="auto" w:fill="FFFFFF"/>
+          <w:lang w:eastAsia="nb-NO"/>
+          <w14:ligatures w14:val="none"/>
+        </w:rPr>
+        <w:t>(</w:t>
+      </w:r>
+      <w:proofErr w:type="gramEnd"/>
+      <w:r>
+        <w:rPr>
+          <w:rFonts w:ascii="Arial" w:eastAsia="Times New Roman" w:hAnsi="Arial" w:cs="Arial"/>
+          <w:color w:val="333333"/>
+          <w:kern w:val="0"/>
+          <w:sz w:val="20"/>
+          <w:szCs w:val="20"/>
+          <w:shd w:val="clear" w:color="auto" w:fill="FFFFFF"/>
+          <w:lang w:eastAsia="nb-NO"/>
+          <w14:ligatures w14:val="none"/>
+        </w:rPr>
+        <w:t xml:space="preserve">innleggelsesdato), </w:t>
+      </w:r>
+      <w:proofErr w:type="spellStart"/>
+      <w:r>
+        <w:rPr>
+          <w:rFonts w:ascii="Arial" w:eastAsia="Times New Roman" w:hAnsi="Arial" w:cs="Arial"/>
+          <w:color w:val="333333"/>
+          <w:kern w:val="0"/>
+          <w:sz w:val="20"/>
+          <w:szCs w:val="20"/>
+          <w:shd w:val="clear" w:color="auto" w:fill="FFFFFF"/>
+          <w:lang w:eastAsia="nb-NO"/>
+          <w14:ligatures w14:val="none"/>
+        </w:rPr>
+        <w:t>lege_id</w:t>
+      </w:r>
+      <w:proofErr w:type="spellEnd"/>
+      <w:r>
+        <w:rPr>
+          <w:rFonts w:ascii="Arial" w:eastAsia="Times New Roman" w:hAnsi="Arial" w:cs="Arial"/>
+          <w:color w:val="333333"/>
+          <w:kern w:val="0"/>
+          <w:sz w:val="20"/>
+          <w:szCs w:val="20"/>
+          <w:shd w:val="clear" w:color="auto" w:fill="FFFFFF"/>
+          <w:lang w:eastAsia="nb-NO"/>
+          <w14:ligatures w14:val="none"/>
+        </w:rPr>
+        <w:t>;</w:t>
+      </w:r>
+    </w:p>
+    <w:p>
+      <w:pPr>
+        <w:pStyle w:val="HTML-forhndsformatert"/>
+        <w:shd w:val="clear" w:color="auto" w:fill="FFFFFF"/>
+        <w:spacing w:line="244" w:lineRule="atLeast"/>
+        <w:rPr>
+          <w:rFonts w:ascii="Arial" w:hAnsi="Arial" w:cs="Arial"/>
+          <w:color w:val="333333"/>
+        </w:rPr>
+      </w:pPr>
+      <w:r>
+        <w:rPr>
+          <w:rFonts w:ascii="Arial" w:hAnsi="Arial" w:cs="Arial"/>
+          <w:noProof/>
+          <w:color w:val="333333"/>
+        </w:rPr>
+        <w:drawing>
+          <wp:inline distT="0" distB="0" distL="0" distR="0" wp14:anchorId="6F5B2A3B" wp14:editId="17700B2D">
+            <wp:extent cx="4458322" cy="2934109"/>
+            <wp:effectExtent l="0" t="0" r="0" b="0"/>
+            <wp:docPr id="2123573565" name="Bilde 1" descr="Et bilde som inneholder tekst, skjermbilde, nummer, Font&#10;&#10;Automatisk generert beskrivelse"/>
+            <wp:cNvGraphicFramePr>
+              <a:graphicFrameLocks xmlns:a="http://schemas.openxmlformats.org/drawingml/2006/main" noChangeAspect="1"/>
+            </wp:cNvGraphicFramePr>
+            <a:graphic xmlns:a="http://schemas.openxmlformats.org/drawingml/2006/main">
+              <a:graphicData uri="http://schemas.openxmlformats.org/drawingml/2006/picture">
+                <pic:pic xmlns:pic="http://schemas.openxmlformats.org/drawingml/2006/picture">
+                  <pic:nvPicPr>
+                    <pic:cNvPr id="2123573565" name="Bilde 1" descr="Et bilde som inneholder tekst, skjermbilde, nummer, Font&#10;&#10;Automatisk generert beskrivelse"/>
+                    <pic:cNvPicPr/>
+                  </pic:nvPicPr>
+                  <pic:blipFill>
+                    <a:blip r:embed="rId26"/>
+                    <a:stretch>
+                      <a:fillRect/>
+                    </a:stretch>
+                  </pic:blipFill>
+                  <pic:spPr>
+                    <a:xfrm>
+                      <a:off x="0" y="0"/>
+                      <a:ext cx="4458322" cy="2934109"/>
+                    </a:xfrm>
+                    <a:prstGeom prst="rect">
+                      <a:avLst/>
+                    </a:prstGeom>
+                  </pic:spPr>
+                </pic:pic>
+              </a:graphicData>
+            </a:graphic>
+          </wp:inline>
+        </w:drawing>
+      </w:r>
+    </w:p>
+    <w:p>
+      <w:pPr>
+        <w:pStyle w:val="HTML-forhndsformatert"/>
+        <w:shd w:val="clear" w:color="auto" w:fill="FFFFFF"/>
+        <w:spacing w:line="244" w:lineRule="atLeast"/>
+        <w:rPr>
+          <w:rFonts w:ascii="Arial" w:hAnsi="Arial" w:cs="Arial"/>
+          <w:color w:val="333333"/>
+        </w:rPr>
+      </w:pPr>
+      <w:r>
+        <w:rPr>
+          <w:rFonts w:ascii="Arial" w:hAnsi="Arial" w:cs="Arial"/>
+          <w:noProof/>
+          <w:color w:val="333333"/>
+        </w:rPr>
+        <w:drawing>
+          <wp:inline distT="0" distB="0" distL="0" distR="0" wp14:anchorId="46EEFA4F" wp14:editId="762F9038">
+            <wp:extent cx="5760720" cy="85725"/>
+            <wp:effectExtent l="0" t="0" r="0" b="9525"/>
+            <wp:docPr id="1710507734" name="Bilde 1"/>
+            <wp:cNvGraphicFramePr>
+              <a:graphicFrameLocks xmlns:a="http://schemas.openxmlformats.org/drawingml/2006/main" noChangeAspect="1"/>
+            </wp:cNvGraphicFramePr>
+            <a:graphic xmlns:a="http://schemas.openxmlformats.org/drawingml/2006/main">
+              <a:graphicData uri="http://schemas.openxmlformats.org/drawingml/2006/picture">
+                <pic:pic xmlns:pic="http://schemas.openxmlformats.org/drawingml/2006/picture">
+                  <pic:nvPicPr>
+                    <pic:cNvPr id="1710507734" name=""/>
+                    <pic:cNvPicPr/>
+                  </pic:nvPicPr>
+                  <pic:blipFill>
+                    <a:blip r:embed="rId27"/>
+                    <a:stretch>
+                      <a:fillRect/>
+                    </a:stretch>
+                  </pic:blipFill>
+                  <pic:spPr>
+                    <a:xfrm>
+                      <a:off x="0" y="0"/>
+                      <a:ext cx="5760720" cy="85725"/>
+                    </a:xfrm>
+                    <a:prstGeom prst="rect">
+                      <a:avLst/>
+                    </a:prstGeom>
+                  </pic:spPr>
+                </pic:pic>
+              </a:graphicData>
+            </a:graphic>
+          </wp:inline>
+        </w:drawing>
+      </w:r>
+    </w:p>
     <w:sectPr>
+      <w:headerReference w:type="default" r:id="rId28"/>
+      <w:footerReference w:type="default" r:id="rId29"/>
       <w:pgSz w:w="11906" w:h="16838"/>
       <w:pgMar w:top="1417" w:right="1417" w:bottom="1417" w:left="1417" w:header="708" w:footer="708" w:gutter="0"/>
       <w:cols w:space="708"/>
@@ -5071,6 +7529,212 @@
     </w:sectPr>
   </w:body>
 </w:document>
+</file>
+
+<file path=word/endnotes.xml><?xml version="1.0" encoding="utf-8"?>
+<w:endnotes xmlns:wpc="http://schemas.microsoft.com/office/word/2010/wordprocessingCanvas" xmlns:cx="http://schemas.microsoft.com/office/drawing/2014/chartex" xmlns:cx1="http://schemas.microsoft.com/office/drawing/2015/9/8/chartex" xmlns:cx2="http://schemas.microsoft.com/office/drawing/2015/10/21/chartex" xmlns:cx3="http://schemas.microsoft.com/office/drawing/2016/5/9/chartex" xmlns:cx4="http://schemas.microsoft.com/office/drawing/2016/5/10/chartex" xmlns:cx5="http://schemas.microsoft.com/office/drawing/2016/5/11/chartex" xmlns:cx6="http://schemas.microsoft.com/office/drawing/2016/5/12/chartex" xmlns:cx7="http://schemas.microsoft.com/office/drawing/2016/5/13/chartex" xmlns:cx8="http://schemas.microsoft.com/office/drawing/2016/5/14/chartex" xmlns:mc="http://schemas.openxmlformats.org/markup-compatibility/2006" xmlns:aink="http://schemas.microsoft.com/office/drawing/2016/ink" xmlns:am3d="http://schemas.microsoft.com/office/drawing/2017/model3d" xmlns:o="urn:schemas-microsoft-com:office:office" xmlns:oel="http://schemas.microsoft.com/office/2019/extlst" xmlns:r="http://schemas.openxmlformats.org/officeDocument/2006/relationships" xmlns:m="http://schemas.openxmlformats.org/officeDocument/2006/math" xmlns:v="urn:schemas-microsoft-com:vml" xmlns:wp14="http://schemas.microsoft.com/office/word/2010/wordprocessingDrawing" xmlns:wp="http://schemas.openxmlformats.org/drawingml/2006/wordprocessingDrawing" xmlns:w10="urn:schemas-microsoft-com:office:word" xmlns:w="http://schemas.openxmlformats.org/wordprocessingml/2006/main" xmlns:w14="http://schemas.microsoft.com/office/word/2010/wordml" xmlns:w15="http://schemas.microsoft.com/office/word/2012/wordml" xmlns:w16cex="http://schemas.microsoft.com/office/word/2018/wordml/cex" xmlns:w16cid="http://schemas.microsoft.com/office/word/2016/wordml/cid" xmlns:w16="http://schemas.microsoft.com/office/word/2018/wordml" xmlns:w16sdtdh="http://schemas.microsoft.com/office/word/2020/wordml/sdtdatahash" xmlns:w16se="http://schemas.microsoft.com/office/word/2015/wordml/symex" xmlns:wpg="http://schemas.microsoft.com/office/word/2010/wordprocessingGroup" xmlns:wpi="http://schemas.microsoft.com/office/word/2010/wordprocessingInk" xmlns:wne="http://schemas.microsoft.com/office/word/2006/wordml" xmlns:wps="http://schemas.microsoft.com/office/word/2010/wordprocessingShape" mc:Ignorable="w14 w15 w16se w16cid w16 w16cex w16sdtdh wp14">
+  <w:endnote w:type="separator" w:id="-1">
+    <w:p>
+      <w:pPr>
+        <w:spacing w:after="0" w:line="240" w:lineRule="auto"/>
+      </w:pPr>
+      <w:r>
+        <w:separator/>
+      </w:r>
+    </w:p>
+  </w:endnote>
+  <w:endnote w:type="continuationSeparator" w:id="0">
+    <w:p>
+      <w:pPr>
+        <w:spacing w:after="0" w:line="240" w:lineRule="auto"/>
+      </w:pPr>
+      <w:r>
+        <w:continuationSeparator/>
+      </w:r>
+    </w:p>
+  </w:endnote>
+</w:endnotes>
+</file>
+
+<file path=word/footer1.xml><?xml version="1.0" encoding="utf-8"?>
+<w:ftr xmlns:wpc="http://schemas.microsoft.com/office/word/2010/wordprocessingCanvas" xmlns:cx="http://schemas.microsoft.com/office/drawing/2014/chartex" xmlns:cx1="http://schemas.microsoft.com/office/drawing/2015/9/8/chartex" xmlns:cx2="http://schemas.microsoft.com/office/drawing/2015/10/21/chartex" xmlns:cx3="http://schemas.microsoft.com/office/drawing/2016/5/9/chartex" xmlns:cx4="http://schemas.microsoft.com/office/drawing/2016/5/10/chartex" xmlns:cx5="http://schemas.microsoft.com/office/drawing/2016/5/11/chartex" xmlns:cx6="http://schemas.microsoft.com/office/drawing/2016/5/12/chartex" xmlns:cx7="http://schemas.microsoft.com/office/drawing/2016/5/13/chartex" xmlns:cx8="http://schemas.microsoft.com/office/drawing/2016/5/14/chartex" xmlns:mc="http://schemas.openxmlformats.org/markup-compatibility/2006" xmlns:aink="http://schemas.microsoft.com/office/drawing/2016/ink" xmlns:am3d="http://schemas.microsoft.com/office/drawing/2017/model3d" xmlns:o="urn:schemas-microsoft-com:office:office" xmlns:oel="http://schemas.microsoft.com/office/2019/extlst" xmlns:r="http://schemas.openxmlformats.org/officeDocument/2006/relationships" xmlns:m="http://schemas.openxmlformats.org/officeDocument/2006/math" xmlns:v="urn:schemas-microsoft-com:vml" xmlns:wp14="http://schemas.microsoft.com/office/word/2010/wordprocessingDrawing" xmlns:wp="http://schemas.openxmlformats.org/drawingml/2006/wordprocessingDrawing" xmlns:w10="urn:schemas-microsoft-com:office:word" xmlns:w="http://schemas.openxmlformats.org/wordprocessingml/2006/main" xmlns:w14="http://schemas.microsoft.com/office/word/2010/wordml" xmlns:w15="http://schemas.microsoft.com/office/word/2012/wordml" xmlns:w16cex="http://schemas.microsoft.com/office/word/2018/wordml/cex" xmlns:w16cid="http://schemas.microsoft.com/office/word/2016/wordml/cid" xmlns:w16="http://schemas.microsoft.com/office/word/2018/wordml" xmlns:w16sdtdh="http://schemas.microsoft.com/office/word/2020/wordml/sdtdatahash" xmlns:w16se="http://schemas.microsoft.com/office/word/2015/wordml/symex" xmlns:wpg="http://schemas.microsoft.com/office/word/2010/wordprocessingGroup" xmlns:wpi="http://schemas.microsoft.com/office/word/2010/wordprocessingInk" xmlns:wne="http://schemas.microsoft.com/office/word/2006/wordml" xmlns:wps="http://schemas.microsoft.com/office/word/2010/wordprocessingShape" mc:Ignorable="w14 w15 w16se w16cid w16 w16cex w16sdtdh wp14">
+  <w:sdt>
+    <w:sdtPr>
+      <w:id w:val="725650637"/>
+      <w:docPartObj>
+        <w:docPartGallery w:val="Page Numbers (Bottom of Page)"/>
+        <w:docPartUnique/>
+      </w:docPartObj>
+    </w:sdtPr>
+    <w:sdtContent>
+      <w:sdt>
+        <w:sdtPr>
+          <w:id w:val="1728636285"/>
+          <w:docPartObj>
+            <w:docPartGallery w:val="Page Numbers (Top of Page)"/>
+            <w:docPartUnique/>
+          </w:docPartObj>
+        </w:sdtPr>
+        <w:sdtContent>
+          <w:p>
+            <w:pPr>
+              <w:pStyle w:val="Bunntekst"/>
+              <w:jc w:val="center"/>
+            </w:pPr>
+            <w:r>
+              <w:t xml:space="preserve">Side </w:t>
+            </w:r>
+            <w:r>
+              <w:rPr>
+                <w:b/>
+                <w:bCs/>
+                <w:sz w:val="24"/>
+                <w:szCs w:val="24"/>
+              </w:rPr>
+              <w:fldChar w:fldCharType="begin"/>
+            </w:r>
+            <w:r>
+              <w:rPr>
+                <w:b/>
+                <w:bCs/>
+              </w:rPr>
+              <w:instrText>PAGE</w:instrText>
+            </w:r>
+            <w:r>
+              <w:rPr>
+                <w:b/>
+                <w:bCs/>
+                <w:sz w:val="24"/>
+                <w:szCs w:val="24"/>
+              </w:rPr>
+              <w:fldChar w:fldCharType="separate"/>
+            </w:r>
+            <w:r>
+              <w:rPr>
+                <w:b/>
+                <w:bCs/>
+              </w:rPr>
+              <w:t>2</w:t>
+            </w:r>
+            <w:r>
+              <w:rPr>
+                <w:b/>
+                <w:bCs/>
+                <w:sz w:val="24"/>
+                <w:szCs w:val="24"/>
+              </w:rPr>
+              <w:fldChar w:fldCharType="end"/>
+            </w:r>
+            <w:r>
+              <w:t xml:space="preserve"> av </w:t>
+            </w:r>
+            <w:r>
+              <w:rPr>
+                <w:b/>
+                <w:bCs/>
+                <w:sz w:val="24"/>
+                <w:szCs w:val="24"/>
+              </w:rPr>
+              <w:fldChar w:fldCharType="begin"/>
+            </w:r>
+            <w:r>
+              <w:rPr>
+                <w:b/>
+                <w:bCs/>
+              </w:rPr>
+              <w:instrText>NUMPAGES</w:instrText>
+            </w:r>
+            <w:r>
+              <w:rPr>
+                <w:b/>
+                <w:bCs/>
+                <w:sz w:val="24"/>
+                <w:szCs w:val="24"/>
+              </w:rPr>
+              <w:fldChar w:fldCharType="separate"/>
+            </w:r>
+            <w:r>
+              <w:rPr>
+                <w:b/>
+                <w:bCs/>
+              </w:rPr>
+              <w:t>2</w:t>
+            </w:r>
+            <w:r>
+              <w:rPr>
+                <w:b/>
+                <w:bCs/>
+                <w:sz w:val="24"/>
+                <w:szCs w:val="24"/>
+              </w:rPr>
+              <w:fldChar w:fldCharType="end"/>
+            </w:r>
+          </w:p>
+        </w:sdtContent>
+      </w:sdt>
+    </w:sdtContent>
+  </w:sdt>
+  <w:p>
+    <w:pPr>
+      <w:pStyle w:val="Bunntekst"/>
+    </w:pPr>
+  </w:p>
+</w:ftr>
+</file>
+
+<file path=word/footnotes.xml><?xml version="1.0" encoding="utf-8"?>
+<w:footnotes xmlns:wpc="http://schemas.microsoft.com/office/word/2010/wordprocessingCanvas" xmlns:cx="http://schemas.microsoft.com/office/drawing/2014/chartex" xmlns:cx1="http://schemas.microsoft.com/office/drawing/2015/9/8/chartex" xmlns:cx2="http://schemas.microsoft.com/office/drawing/2015/10/21/chartex" xmlns:cx3="http://schemas.microsoft.com/office/drawing/2016/5/9/chartex" xmlns:cx4="http://schemas.microsoft.com/office/drawing/2016/5/10/chartex" xmlns:cx5="http://schemas.microsoft.com/office/drawing/2016/5/11/chartex" xmlns:cx6="http://schemas.microsoft.com/office/drawing/2016/5/12/chartex" xmlns:cx7="http://schemas.microsoft.com/office/drawing/2016/5/13/chartex" xmlns:cx8="http://schemas.microsoft.com/office/drawing/2016/5/14/chartex" xmlns:mc="http://schemas.openxmlformats.org/markup-compatibility/2006" xmlns:aink="http://schemas.microsoft.com/office/drawing/2016/ink" xmlns:am3d="http://schemas.microsoft.com/office/drawing/2017/model3d" xmlns:o="urn:schemas-microsoft-com:office:office" xmlns:oel="http://schemas.microsoft.com/office/2019/extlst" xmlns:r="http://schemas.openxmlformats.org/officeDocument/2006/relationships" xmlns:m="http://schemas.openxmlformats.org/officeDocument/2006/math" xmlns:v="urn:schemas-microsoft-com:vml" xmlns:wp14="http://schemas.microsoft.com/office/word/2010/wordprocessingDrawing" xmlns:wp="http://schemas.openxmlformats.org/drawingml/2006/wordprocessingDrawing" xmlns:w10="urn:schemas-microsoft-com:office:word" xmlns:w="http://schemas.openxmlformats.org/wordprocessingml/2006/main" xmlns:w14="http://schemas.microsoft.com/office/word/2010/wordml" xmlns:w15="http://schemas.microsoft.com/office/word/2012/wordml" xmlns:w16cex="http://schemas.microsoft.com/office/word/2018/wordml/cex" xmlns:w16cid="http://schemas.microsoft.com/office/word/2016/wordml/cid" xmlns:w16="http://schemas.microsoft.com/office/word/2018/wordml" xmlns:w16sdtdh="http://schemas.microsoft.com/office/word/2020/wordml/sdtdatahash" xmlns:w16se="http://schemas.microsoft.com/office/word/2015/wordml/symex" xmlns:wpg="http://schemas.microsoft.com/office/word/2010/wordprocessingGroup" xmlns:wpi="http://schemas.microsoft.com/office/word/2010/wordprocessingInk" xmlns:wne="http://schemas.microsoft.com/office/word/2006/wordml" xmlns:wps="http://schemas.microsoft.com/office/word/2010/wordprocessingShape" mc:Ignorable="w14 w15 w16se w16cid w16 w16cex w16sdtdh wp14">
+  <w:footnote w:type="separator" w:id="-1">
+    <w:p>
+      <w:pPr>
+        <w:spacing w:after="0" w:line="240" w:lineRule="auto"/>
+      </w:pPr>
+      <w:r>
+        <w:separator/>
+      </w:r>
+    </w:p>
+  </w:footnote>
+  <w:footnote w:type="continuationSeparator" w:id="0">
+    <w:p>
+      <w:pPr>
+        <w:spacing w:after="0" w:line="240" w:lineRule="auto"/>
+      </w:pPr>
+      <w:r>
+        <w:continuationSeparator/>
+      </w:r>
+    </w:p>
+  </w:footnote>
+</w:footnotes>
+</file>
+
+<file path=word/header1.xml><?xml version="1.0" encoding="utf-8"?>
+<w:hdr xmlns:wpc="http://schemas.microsoft.com/office/word/2010/wordprocessingCanvas" xmlns:cx="http://schemas.microsoft.com/office/drawing/2014/chartex" xmlns:cx1="http://schemas.microsoft.com/office/drawing/2015/9/8/chartex" xmlns:cx2="http://schemas.microsoft.com/office/drawing/2015/10/21/chartex" xmlns:cx3="http://schemas.microsoft.com/office/drawing/2016/5/9/chartex" xmlns:cx4="http://schemas.microsoft.com/office/drawing/2016/5/10/chartex" xmlns:cx5="http://schemas.microsoft.com/office/drawing/2016/5/11/chartex" xmlns:cx6="http://schemas.microsoft.com/office/drawing/2016/5/12/chartex" xmlns:cx7="http://schemas.microsoft.com/office/drawing/2016/5/13/chartex" xmlns:cx8="http://schemas.microsoft.com/office/drawing/2016/5/14/chartex" xmlns:mc="http://schemas.openxmlformats.org/markup-compatibility/2006" xmlns:aink="http://schemas.microsoft.com/office/drawing/2016/ink" xmlns:am3d="http://schemas.microsoft.com/office/drawing/2017/model3d" xmlns:o="urn:schemas-microsoft-com:office:office" xmlns:oel="http://schemas.microsoft.com/office/2019/extlst" xmlns:r="http://schemas.openxmlformats.org/officeDocument/2006/relationships" xmlns:m="http://schemas.openxmlformats.org/officeDocument/2006/math" xmlns:v="urn:schemas-microsoft-com:vml" xmlns:wp14="http://schemas.microsoft.com/office/word/2010/wordprocessingDrawing" xmlns:wp="http://schemas.openxmlformats.org/drawingml/2006/wordprocessingDrawing" xmlns:w10="urn:schemas-microsoft-com:office:word" xmlns:w="http://schemas.openxmlformats.org/wordprocessingml/2006/main" xmlns:w14="http://schemas.microsoft.com/office/word/2010/wordml" xmlns:w15="http://schemas.microsoft.com/office/word/2012/wordml" xmlns:w16cex="http://schemas.microsoft.com/office/word/2018/wordml/cex" xmlns:w16cid="http://schemas.microsoft.com/office/word/2016/wordml/cid" xmlns:w16="http://schemas.microsoft.com/office/word/2018/wordml" xmlns:w16sdtdh="http://schemas.microsoft.com/office/word/2020/wordml/sdtdatahash" xmlns:w16se="http://schemas.microsoft.com/office/word/2015/wordml/symex" xmlns:wpg="http://schemas.microsoft.com/office/word/2010/wordprocessingGroup" xmlns:wpi="http://schemas.microsoft.com/office/word/2010/wordprocessingInk" xmlns:wne="http://schemas.microsoft.com/office/word/2006/wordml" xmlns:wps="http://schemas.microsoft.com/office/word/2010/wordprocessingShape" mc:Ignorable="w14 w15 w16se w16cid w16 w16cex w16sdtdh wp14">
+  <w:p>
+    <w:pPr>
+      <w:pStyle w:val="Topptekst"/>
+    </w:pPr>
+    <w:r>
+      <w:t>Emil Berglund</w:t>
+    </w:r>
+    <w:r>
+      <w:ptab w:relativeTo="margin" w:alignment="center" w:leader="none"/>
+    </w:r>
+    <w:proofErr w:type="spellStart"/>
+    <w:r>
+      <w:t>Oblig</w:t>
+    </w:r>
+    <w:proofErr w:type="spellEnd"/>
+    <w:r>
+      <w:t xml:space="preserve"> 3.3</w:t>
+    </w:r>
+    <w:r>
+      <w:ptab w:relativeTo="margin" w:alignment="right" w:leader="none"/>
+    </w:r>
+    <w:r>
+      <w:t>12.04.24</w:t>
+    </w:r>
+  </w:p>
+</w:hdr>
 </file>
 
 <file path=word/styles.xml><?xml version="1.0" encoding="utf-8"?>
@@ -6042,6 +8706,50 @@
       <w14:ligatures w14:val="none"/>
     </w:rPr>
   </w:style>
+  <w:style w:type="paragraph" w:styleId="Topptekst">
+    <w:name w:val="header"/>
+    <w:basedOn w:val="Normal"/>
+    <w:link w:val="TopptekstTegn"/>
+    <w:uiPriority w:val="99"/>
+    <w:unhideWhenUsed/>
+    <w:rsid w:val="002C66BD"/>
+    <w:pPr>
+      <w:tabs>
+        <w:tab w:val="center" w:pos="4536"/>
+        <w:tab w:val="right" w:pos="9072"/>
+      </w:tabs>
+      <w:spacing w:after="0" w:line="240" w:lineRule="auto"/>
+    </w:pPr>
+  </w:style>
+  <w:style w:type="character" w:customStyle="1" w:styleId="TopptekstTegn">
+    <w:name w:val="Topptekst Tegn"/>
+    <w:basedOn w:val="Standardskriftforavsnitt"/>
+    <w:link w:val="Topptekst"/>
+    <w:uiPriority w:val="99"/>
+    <w:rsid w:val="002C66BD"/>
+  </w:style>
+  <w:style w:type="paragraph" w:styleId="Bunntekst">
+    <w:name w:val="footer"/>
+    <w:basedOn w:val="Normal"/>
+    <w:link w:val="BunntekstTegn"/>
+    <w:uiPriority w:val="99"/>
+    <w:unhideWhenUsed/>
+    <w:rsid w:val="002C66BD"/>
+    <w:pPr>
+      <w:tabs>
+        <w:tab w:val="center" w:pos="4536"/>
+        <w:tab w:val="right" w:pos="9072"/>
+      </w:tabs>
+      <w:spacing w:after="0" w:line="240" w:lineRule="auto"/>
+    </w:pPr>
+  </w:style>
+  <w:style w:type="character" w:customStyle="1" w:styleId="BunntekstTegn">
+    <w:name w:val="Bunntekst Tegn"/>
+    <w:basedOn w:val="Standardskriftforavsnitt"/>
+    <w:link w:val="Bunntekst"/>
+    <w:uiPriority w:val="99"/>
+    <w:rsid w:val="002C66BD"/>
+  </w:style>
 </w:styles>
 </file>
 

</xml_diff>